<commit_message>
API update and added facebook-friends route to V2 of API
Signed-off-by: Matt McCormick <matt.c.mccormick@gmail.com>
</commit_message>
<xml_diff>
--- a/doc/The Whoot API V2.docx
+++ b/doc/The Whoot API V2.docx
@@ -16,94 +16,103 @@
           <w:sz w:val="36"/>
           <w:szCs w:val="36"/>
         </w:rPr>
-        <w:t>The Whoot API V</w:t>
-      </w:r>
+        <w:t xml:space="preserve">The </w:t>
+      </w:r>
+      <w:proofErr w:type="spellStart"/>
       <w:r>
         <w:rPr>
           <w:b/>
           <w:sz w:val="36"/>
           <w:szCs w:val="36"/>
         </w:rPr>
-        <w:t>2</w:t>
-      </w:r>
-    </w:p>
-    <w:p>
-      <w:pPr>
-        <w:rPr>
-          <w:b/>
-        </w:rPr>
-      </w:pPr>
-      <w:r>
-        <w:rPr>
-          <w:b/>
-        </w:rPr>
-        <w:t xml:space="preserve">Last updated: </w:t>
-      </w:r>
-      <w:r>
-        <w:rPr>
-          <w:b/>
-        </w:rPr>
-        <w:t>May</w:t>
-      </w:r>
-      <w:r>
-        <w:rPr>
-          <w:b/>
-        </w:rPr>
-        <w:t xml:space="preserve"> </w:t>
-      </w:r>
-      <w:r>
-        <w:rPr>
-          <w:b/>
-        </w:rPr>
-        <w:t>2</w:t>
-      </w:r>
-      <w:r>
-        <w:rPr>
-          <w:b/>
-        </w:rPr>
-        <w:t>, 201</w:t>
-      </w:r>
-      <w:r>
-        <w:rPr>
-          <w:b/>
-        </w:rPr>
-        <w:t>2</w:t>
-      </w:r>
-    </w:p>
-    <w:p>
-      <w:pPr>
+        <w:t>Whoot</w:t>
+      </w:r>
+      <w:proofErr w:type="spellEnd"/>
+      <w:r>
         <w:rPr>
           <w:b/>
           <w:sz w:val="36"/>
           <w:szCs w:val="36"/>
         </w:rPr>
-      </w:pPr>
-    </w:p>
-    <w:p>
-      <w:pPr>
+        <w:t xml:space="preserve"> API V</w:t>
+      </w:r>
+      <w:r>
         <w:rPr>
           <w:b/>
           <w:sz w:val="36"/>
           <w:szCs w:val="36"/>
         </w:rPr>
-      </w:pPr>
-      <w:r>
+        <w:t>2</w:t>
+      </w:r>
+    </w:p>
+    <w:p>
+      <w:pPr>
+        <w:rPr>
+          <w:b/>
+        </w:rPr>
+      </w:pPr>
+      <w:r>
+        <w:rPr>
+          <w:b/>
+        </w:rPr>
+        <w:t xml:space="preserve">Last updated: </w:t>
+      </w:r>
+      <w:r>
+        <w:rPr>
+          <w:b/>
+        </w:rPr>
+        <w:t>May</w:t>
+      </w:r>
+      <w:r>
+        <w:rPr>
+          <w:b/>
+        </w:rPr>
+        <w:t xml:space="preserve"> </w:t>
+      </w:r>
+      <w:r>
+        <w:rPr>
+          <w:b/>
+        </w:rPr>
+        <w:t>23</w:t>
+      </w:r>
+      <w:r>
+        <w:rPr>
+          <w:b/>
+        </w:rPr>
+        <w:t>, 201</w:t>
+      </w:r>
+      <w:r>
+        <w:rPr>
+          <w:b/>
+        </w:rPr>
+        <w:t>2</w:t>
+      </w:r>
+    </w:p>
+    <w:p>
+      <w:pPr>
+        <w:rPr>
+          <w:b/>
+          <w:sz w:val="28"/>
+          <w:szCs w:val="28"/>
+        </w:rPr>
+      </w:pPr>
+    </w:p>
+    <w:p>
+      <w:pPr>
         <w:rPr>
           <w:b/>
           <w:sz w:val="36"/>
           <w:szCs w:val="36"/>
         </w:rPr>
-        <w:t>Notes</w:t>
-      </w:r>
-    </w:p>
-    <w:p>
-      <w:pPr>
+      </w:pPr>
+      <w:r>
         <w:rPr>
           <w:b/>
           <w:sz w:val="36"/>
           <w:szCs w:val="36"/>
         </w:rPr>
-      </w:pPr>
+        <w:t>Notes</w:t>
+      </w:r>
     </w:p>
     <w:p>
       <w:r>
@@ -138,7 +147,23 @@
         <w:t>are</w:t>
       </w:r>
       <w:r>
-        <w:t xml:space="preserve"> namespaced to /api/v</w:t>
+        <w:t xml:space="preserve"> </w:t>
+      </w:r>
+      <w:proofErr w:type="spellStart"/>
+      <w:r>
+        <w:t>namespaced</w:t>
+      </w:r>
+      <w:proofErr w:type="spellEnd"/>
+      <w:r>
+        <w:t xml:space="preserve"> to /</w:t>
+      </w:r>
+      <w:proofErr w:type="spellStart"/>
+      <w:r>
+        <w:t>api</w:t>
+      </w:r>
+      <w:proofErr w:type="spellEnd"/>
+      <w:r>
+        <w:t>/v</w:t>
       </w:r>
       <w:r>
         <w:t>2</w:t>
@@ -177,9 +202,11 @@
       <w:r>
         <w:t>‘</w:t>
       </w:r>
+      <w:proofErr w:type="spellStart"/>
       <w:r>
         <w:t>auth_token</w:t>
       </w:r>
+      <w:proofErr w:type="spellEnd"/>
       <w:r>
         <w:t>’</w:t>
       </w:r>
@@ -203,7 +230,15 @@
     </w:p>
     <w:p>
       <w:r>
-        <w:t>- Form submissions with errors will respond with a 422 error code. The errors will be in the following format:</w:t>
+        <w:t xml:space="preserve">- Form submissions with errors will respond with a </w:t>
+      </w:r>
+      <w:proofErr w:type="gramStart"/>
+      <w:r>
+        <w:t>422 error</w:t>
+      </w:r>
+      <w:proofErr w:type="gramEnd"/>
+      <w:r>
+        <w:t xml:space="preserve"> code. The errors will be in the following format:</w:t>
       </w:r>
     </w:p>
     <w:p>
@@ -218,7 +253,20 @@
       </w:r>
       <w:r>
         <w:tab/>
-        <w:t>‘status’:’error’,</w:t>
+        <w:t>‘</w:t>
+      </w:r>
+      <w:proofErr w:type="spellStart"/>
+      <w:proofErr w:type="gramStart"/>
+      <w:r>
+        <w:t>status’</w:t>
+      </w:r>
+      <w:proofErr w:type="gramEnd"/>
+      <w:r>
+        <w:t>:’error</w:t>
+      </w:r>
+      <w:proofErr w:type="spellEnd"/>
+      <w:r>
+        <w:t>’,</w:t>
       </w:r>
     </w:p>
     <w:p>
@@ -227,7 +275,15 @@
       </w:r>
       <w:r>
         <w:tab/>
-        <w:t>‘errors’:</w:t>
+        <w:t>‘</w:t>
+      </w:r>
+      <w:proofErr w:type="gramStart"/>
+      <w:r>
+        <w:t>errors’</w:t>
+      </w:r>
+      <w:proofErr w:type="gramEnd"/>
+      <w:r>
+        <w:t>:</w:t>
       </w:r>
     </w:p>
     <w:p>
@@ -253,7 +309,15 @@
       </w:r>
       <w:r>
         <w:tab/>
-        <w:t>{field}:’error’,</w:t>
+        <w:t>{</w:t>
+      </w:r>
+      <w:proofErr w:type="gramStart"/>
+      <w:r>
+        <w:t>field</w:t>
+      </w:r>
+      <w:proofErr w:type="gramEnd"/>
+      <w:r>
+        <w:t>}:’error’,</w:t>
       </w:r>
     </w:p>
     <w:p>
@@ -265,7 +329,15 @@
       </w:r>
       <w:r>
         <w:tab/>
-        <w:t>{field}:’error’</w:t>
+        <w:t>{</w:t>
+      </w:r>
+      <w:proofErr w:type="gramStart"/>
+      <w:r>
+        <w:t>field</w:t>
+      </w:r>
+      <w:proofErr w:type="gramEnd"/>
+      <w:r>
+        <w:t>}:’error’</w:t>
       </w:r>
     </w:p>
     <w:p>
@@ -310,7 +382,20 @@
       </w:pPr>
       <w:r>
         <w:tab/>
-        <w:t>‘status’:’error’,</w:t>
+        <w:t>‘</w:t>
+      </w:r>
+      <w:proofErr w:type="spellStart"/>
+      <w:proofErr w:type="gramStart"/>
+      <w:r>
+        <w:t>status’</w:t>
+      </w:r>
+      <w:proofErr w:type="gramEnd"/>
+      <w:r>
+        <w:t>:’error</w:t>
+      </w:r>
+      <w:proofErr w:type="spellEnd"/>
+      <w:r>
+        <w:t>’,</w:t>
       </w:r>
     </w:p>
     <w:p>
@@ -319,7 +404,15 @@
       </w:pPr>
       <w:r>
         <w:tab/>
-        <w:t>‘message’:’’,</w:t>
+        <w:t>‘</w:t>
+      </w:r>
+      <w:proofErr w:type="gramStart"/>
+      <w:r>
+        <w:t>message’</w:t>
+      </w:r>
+      <w:proofErr w:type="gramEnd"/>
+      <w:r>
+        <w:t>:’’,</w:t>
       </w:r>
     </w:p>
     <w:p>
@@ -328,7 +421,15 @@
       </w:pPr>
       <w:r>
         <w:tab/>
-        <w:t>‘code’:123,</w:t>
+        <w:t>‘</w:t>
+      </w:r>
+      <w:proofErr w:type="gramStart"/>
+      <w:r>
+        <w:t>code’:123</w:t>
+      </w:r>
+      <w:proofErr w:type="gramEnd"/>
+      <w:r>
+        <w:t>,</w:t>
       </w:r>
     </w:p>
     <w:p>
@@ -341,12 +442,28 @@
     </w:p>
     <w:p>
       <w:r>
-        <w:t>- * indicates a required parameter</w:t>
-      </w:r>
-    </w:p>
-    <w:p>
-      <w:r>
-        <w:t>- We’re using the google maps API for the address/venue lookup field.</w:t>
+        <w:t xml:space="preserve">- * </w:t>
+      </w:r>
+      <w:proofErr w:type="gramStart"/>
+      <w:r>
+        <w:t>indicates</w:t>
+      </w:r>
+      <w:proofErr w:type="gramEnd"/>
+      <w:r>
+        <w:t xml:space="preserve"> a required parameter</w:t>
+      </w:r>
+    </w:p>
+    <w:p>
+      <w:r>
+        <w:t xml:space="preserve">- We’re using the </w:t>
+      </w:r>
+      <w:proofErr w:type="spellStart"/>
+      <w:r>
+        <w:t>google</w:t>
+      </w:r>
+      <w:proofErr w:type="spellEnd"/>
+      <w:r>
+        <w:t xml:space="preserve"> maps API for the address/venue lookup field.</w:t>
       </w:r>
     </w:p>
     <w:p>
@@ -357,23 +474,18 @@
     <w:p>
       <w:pPr>
         <w:rPr>
-          <w:rFonts w:ascii="Calibri" w:eastAsia="Times New Roman" w:hAnsi="Calibri" w:cs="Lucida Grande"/>
+          <w:rFonts w:eastAsia="Times New Roman" w:cs="Lucida Grande"/>
           <w:color w:val="333333"/>
           <w:shd w:val="clear" w:color="auto" w:fill="FFFFFF"/>
         </w:rPr>
       </w:pPr>
       <w:r>
         <w:tab/>
-      </w:r>
-      <w:r>
-        <w:rPr>
-          <w:rFonts w:ascii="Calibri" w:hAnsi="Calibri"/>
-        </w:rPr>
         <w:t xml:space="preserve">Production – </w:t>
       </w:r>
       <w:r>
         <w:rPr>
-          <w:rFonts w:ascii="Calibri" w:eastAsia="Times New Roman" w:hAnsi="Calibri" w:cs="Lucida Grande"/>
+          <w:rFonts w:eastAsia="Times New Roman" w:cs="Lucida Grande"/>
           <w:color w:val="333333"/>
           <w:shd w:val="clear" w:color="auto" w:fill="FFFFFF"/>
         </w:rPr>
@@ -383,220 +495,873 @@
     <w:p>
       <w:pPr>
         <w:rPr>
-          <w:rFonts w:ascii="Calibri" w:eastAsia="Times New Roman" w:hAnsi="Calibri" w:cs="Times New Roman"/>
-          <w:sz w:val="20"/>
-          <w:szCs w:val="20"/>
-        </w:rPr>
-      </w:pPr>
-      <w:r>
-        <w:rPr>
-          <w:rFonts w:ascii="Calibri" w:eastAsia="Times New Roman" w:hAnsi="Calibri" w:cs="Lucida Grande"/>
+          <w:rFonts w:eastAsia="Times New Roman" w:cs="Lucida Grande"/>
           <w:color w:val="333333"/>
           <w:shd w:val="clear" w:color="auto" w:fill="FFFFFF"/>
         </w:rPr>
+      </w:pPr>
+      <w:r>
+        <w:rPr>
+          <w:rFonts w:eastAsia="Times New Roman" w:cs="Lucida Grande"/>
+          <w:color w:val="333333"/>
+          <w:shd w:val="clear" w:color="auto" w:fill="FFFFFF"/>
+        </w:rPr>
         <w:tab/>
-        <w:t>Staging - 120786798012675</w:t>
-      </w:r>
-    </w:p>
-    <w:p/>
-    <w:p>
-      <w:pPr>
-        <w:rPr>
-          <w:b/>
-          <w:sz w:val="32"/>
-          <w:szCs w:val="32"/>
-        </w:rPr>
-      </w:pPr>
-      <w:r>
-        <w:rPr>
-          <w:b/>
-          <w:sz w:val="32"/>
-          <w:szCs w:val="32"/>
-        </w:rPr>
-        <w:t>POST ‘generate_token’</w:t>
-      </w:r>
-    </w:p>
-    <w:p>
-      <w:pPr>
-        <w:rPr>
-          <w:i/>
-        </w:rPr>
-      </w:pPr>
-      <w:r>
-        <w:rPr>
-          <w:i/>
-        </w:rPr>
-        <w:t>This endpoint will generate a whoot user token that you can use on future requests to authenticate the user. If the user is not already a member of the whoot, it will create an account for them.</w:t>
-      </w:r>
-      <w:r>
-        <w:rPr>
-          <w:i/>
-        </w:rPr>
-        <w:t xml:space="preserve"> </w:t>
-      </w:r>
-      <w:r>
-        <w:rPr>
-          <w:b/>
-          <w:i/>
-        </w:rPr>
-        <w:t>The app must first get a facebook session token for the user tied to our facebook app.</w:t>
-      </w:r>
-    </w:p>
-    <w:p>
-      <w:pPr>
-        <w:rPr>
-          <w:b/>
-        </w:rPr>
-      </w:pPr>
-      <w:r>
-        <w:rPr>
-          <w:b/>
-        </w:rPr>
-        <w:t>Params:</w:t>
-      </w:r>
-    </w:p>
-    <w:p>
-      <w:r>
-        <w:rPr>
-          <w:b/>
-        </w:rPr>
-        <w:tab/>
-      </w:r>
-      <w:r>
-        <w:rPr>
-          <w:b/>
-        </w:rPr>
-        <w:t>*</w:t>
-      </w:r>
-      <w:r>
-        <w:t>token</w:t>
-      </w:r>
-      <w:r>
-        <w:t xml:space="preserve"> - The Facebook session token</w:t>
-      </w:r>
-    </w:p>
-    <w:p>
-      <w:pPr>
-        <w:rPr>
-          <w:b/>
-        </w:rPr>
-      </w:pPr>
-      <w:r>
-        <w:rPr>
-          <w:b/>
-        </w:rPr>
-        <w:t>Response:</w:t>
-      </w:r>
-    </w:p>
-    <w:p>
-      <w:r>
-        <w:tab/>
-        <w:t>token</w:t>
-      </w:r>
-      <w:r>
-        <w:t xml:space="preserve"> – The Whoot user token</w:t>
-      </w:r>
-    </w:p>
-    <w:p/>
-    <w:p>
-      <w:pPr>
-        <w:rPr>
-          <w:b/>
-          <w:sz w:val="32"/>
-          <w:szCs w:val="32"/>
-        </w:rPr>
-      </w:pPr>
-      <w:r>
-        <w:rPr>
-          <w:b/>
-          <w:sz w:val="32"/>
-          <w:szCs w:val="32"/>
-        </w:rPr>
-        <w:lastRenderedPageBreak/>
-        <w:t>GET ‘</w:t>
-      </w:r>
-      <w:r>
-        <w:rPr>
-          <w:b/>
-          <w:sz w:val="32"/>
-          <w:szCs w:val="32"/>
-        </w:rPr>
-        <w:t>posts</w:t>
-      </w:r>
-      <w:r>
-        <w:rPr>
-          <w:b/>
-          <w:sz w:val="32"/>
-          <w:szCs w:val="32"/>
-        </w:rPr>
-        <w:t>/feed</w:t>
-      </w:r>
-      <w:r>
-        <w:rPr>
-          <w:b/>
-          <w:sz w:val="32"/>
-          <w:szCs w:val="32"/>
-        </w:rPr>
-        <w:t>’</w:t>
-      </w:r>
-    </w:p>
-    <w:p>
-      <w:r>
-        <w:rPr>
-          <w:i/>
-        </w:rPr>
-        <w:t>This endpoint will return an array of normal posts for the current user. It returns data representing the users main feed.</w:t>
-      </w:r>
-    </w:p>
-    <w:p/>
-    <w:p>
-      <w:pPr>
-        <w:rPr>
-          <w:b/>
-          <w:sz w:val="32"/>
-          <w:szCs w:val="32"/>
-        </w:rPr>
-      </w:pPr>
-      <w:r>
-        <w:rPr>
-          <w:b/>
-          <w:sz w:val="32"/>
-          <w:szCs w:val="32"/>
-        </w:rPr>
-        <w:t>GET ‘posts/</w:t>
-      </w:r>
-      <w:r>
-        <w:rPr>
-          <w:b/>
-          <w:sz w:val="32"/>
-          <w:szCs w:val="32"/>
-        </w:rPr>
-        <w:t>:id</w:t>
-      </w:r>
-      <w:r>
-        <w:rPr>
-          <w:b/>
-          <w:sz w:val="32"/>
-          <w:szCs w:val="32"/>
-        </w:rPr>
-        <w:t>’</w:t>
-      </w:r>
-    </w:p>
-    <w:p>
-      <w:r>
-        <w:rPr>
-          <w:i/>
-        </w:rPr>
-        <w:t>This endpoint will return the</w:t>
-      </w:r>
-      <w:r>
-        <w:rPr>
-          <w:i/>
-        </w:rPr>
-        <w:t xml:space="preserve"> full info for the</w:t>
+        <w:t xml:space="preserve">Staging </w:t>
+      </w:r>
+      <w:r>
+        <w:rPr>
+          <w:rFonts w:eastAsia="Times New Roman" w:cs="Lucida Grande"/>
+          <w:color w:val="333333"/>
+          <w:shd w:val="clear" w:color="auto" w:fill="FFFFFF"/>
+        </w:rPr>
+        <w:t>–</w:t>
+      </w:r>
+      <w:r>
+        <w:rPr>
+          <w:rFonts w:eastAsia="Times New Roman" w:cs="Lucida Grande"/>
+          <w:color w:val="333333"/>
+          <w:shd w:val="clear" w:color="auto" w:fill="FFFFFF"/>
+        </w:rPr>
+        <w:t xml:space="preserve"> 120786798012675</w:t>
+      </w:r>
+    </w:p>
+    <w:p>
+      <w:pPr>
+        <w:rPr>
+          <w:rFonts w:eastAsia="Times New Roman" w:cs="Lucida Grande"/>
+          <w:color w:val="333333"/>
+          <w:shd w:val="clear" w:color="auto" w:fill="FFFFFF"/>
+        </w:rPr>
+      </w:pPr>
+    </w:p>
+    <w:p>
+      <w:pPr>
+        <w:rPr>
+          <w:rFonts w:eastAsia="Times New Roman" w:cs="Lucida Grande"/>
+          <w:b/>
+          <w:color w:val="333333"/>
+          <w:sz w:val="32"/>
+          <w:szCs w:val="32"/>
+          <w:shd w:val="clear" w:color="auto" w:fill="FFFFFF"/>
+        </w:rPr>
+      </w:pPr>
+      <w:r>
+        <w:rPr>
+          <w:rFonts w:eastAsia="Times New Roman" w:cs="Lucida Grande"/>
+          <w:b/>
+          <w:color w:val="333333"/>
+          <w:sz w:val="32"/>
+          <w:szCs w:val="32"/>
+          <w:shd w:val="clear" w:color="auto" w:fill="FFFFFF"/>
+        </w:rPr>
+        <w:t>Posts</w:t>
+      </w:r>
+    </w:p>
+    <w:p>
+      <w:pPr>
+        <w:rPr>
+          <w:rFonts w:eastAsia="Times New Roman" w:cs="Lucida Grande"/>
+          <w:b/>
+          <w:color w:val="333333"/>
+          <w:shd w:val="clear" w:color="auto" w:fill="FFFFFF"/>
+        </w:rPr>
+      </w:pPr>
+      <w:r>
+        <w:rPr>
+          <w:rFonts w:eastAsia="Times New Roman" w:cs="Lucida Grande"/>
+          <w:b/>
+          <w:color w:val="333333"/>
+          <w:shd w:val="clear" w:color="auto" w:fill="FFFFFF"/>
+        </w:rPr>
+        <w:t>Events</w:t>
+      </w:r>
+    </w:p>
+    <w:p>
+      <w:pPr>
+        <w:rPr>
+          <w:rFonts w:eastAsia="Times New Roman" w:cs="Lucida Grande"/>
+          <w:color w:val="333333"/>
+          <w:shd w:val="clear" w:color="auto" w:fill="FFFFFF"/>
+        </w:rPr>
+      </w:pPr>
+      <w:r>
+        <w:rPr>
+          <w:rFonts w:eastAsia="Times New Roman" w:cs="Lucida Grande"/>
+          <w:color w:val="333333"/>
+          <w:shd w:val="clear" w:color="auto" w:fill="FFFFFF"/>
+        </w:rPr>
+        <w:t xml:space="preserve">All returned events </w:t>
+      </w:r>
+      <w:r>
+        <w:rPr>
+          <w:rFonts w:eastAsia="Times New Roman" w:cs="Lucida Grande"/>
+          <w:color w:val="333333"/>
+          <w:shd w:val="clear" w:color="auto" w:fill="FFFFFF"/>
+        </w:rPr>
+        <w:t>should be displayed</w:t>
+      </w:r>
+      <w:r>
+        <w:rPr>
+          <w:rFonts w:eastAsia="Times New Roman" w:cs="Lucida Grande"/>
+          <w:color w:val="333333"/>
+          <w:shd w:val="clear" w:color="auto" w:fill="FFFFFF"/>
+        </w:rPr>
+        <w:t xml:space="preserve"> in order with the most recent at the top. </w:t>
+      </w:r>
+      <w:r>
+        <w:rPr>
+          <w:rFonts w:eastAsia="Times New Roman" w:cs="Lucida Grande"/>
+          <w:color w:val="333333"/>
+          <w:shd w:val="clear" w:color="auto" w:fill="FFFFFF"/>
+        </w:rPr>
+        <w:t>There are several event types</w:t>
+      </w:r>
+      <w:proofErr w:type="gramStart"/>
+      <w:r>
+        <w:rPr>
+          <w:rFonts w:eastAsia="Times New Roman" w:cs="Lucida Grande"/>
+          <w:color w:val="333333"/>
+          <w:shd w:val="clear" w:color="auto" w:fill="FFFFFF"/>
+        </w:rPr>
+        <w:t xml:space="preserve">, </w:t>
+      </w:r>
+      <w:r>
+        <w:rPr>
+          <w:rFonts w:eastAsia="Times New Roman" w:cs="Lucida Grande"/>
+          <w:color w:val="333333"/>
+          <w:shd w:val="clear" w:color="auto" w:fill="FFFFFF"/>
+        </w:rPr>
+        <w:t xml:space="preserve"> and</w:t>
+      </w:r>
+      <w:proofErr w:type="gramEnd"/>
+      <w:r>
+        <w:rPr>
+          <w:rFonts w:eastAsia="Times New Roman" w:cs="Lucida Grande"/>
+          <w:color w:val="333333"/>
+          <w:shd w:val="clear" w:color="auto" w:fill="FFFFFF"/>
+        </w:rPr>
+        <w:t xml:space="preserve"> they should be displayed slightly differently </w:t>
+      </w:r>
+      <w:r>
+        <w:rPr>
+          <w:rFonts w:eastAsia="Times New Roman" w:cs="Lucida Grande"/>
+          <w:color w:val="333333"/>
+          <w:shd w:val="clear" w:color="auto" w:fill="FFFFFF"/>
+        </w:rPr>
+        <w:t>(s</w:t>
+      </w:r>
+      <w:r>
+        <w:rPr>
+          <w:rFonts w:eastAsia="Times New Roman" w:cs="Lucida Grande"/>
+          <w:color w:val="333333"/>
+          <w:shd w:val="clear" w:color="auto" w:fill="FFFFFF"/>
+        </w:rPr>
+        <w:t>ee V1 of the apps for examples</w:t>
+      </w:r>
+      <w:r>
+        <w:rPr>
+          <w:rFonts w:eastAsia="Times New Roman" w:cs="Lucida Grande"/>
+          <w:color w:val="333333"/>
+          <w:shd w:val="clear" w:color="auto" w:fill="FFFFFF"/>
+        </w:rPr>
+        <w:t xml:space="preserve"> of how it should look</w:t>
+      </w:r>
+      <w:r>
+        <w:rPr>
+          <w:rFonts w:eastAsia="Times New Roman" w:cs="Lucida Grande"/>
+          <w:color w:val="333333"/>
+          <w:shd w:val="clear" w:color="auto" w:fill="FFFFFF"/>
+        </w:rPr>
+        <w:t>)</w:t>
+      </w:r>
+      <w:r>
+        <w:rPr>
+          <w:rFonts w:eastAsia="Times New Roman" w:cs="Lucida Grande"/>
+          <w:color w:val="333333"/>
+          <w:shd w:val="clear" w:color="auto" w:fill="FFFFFF"/>
+        </w:rPr>
+        <w:t>:</w:t>
+      </w:r>
+    </w:p>
+    <w:p>
+      <w:pPr>
+        <w:rPr>
+          <w:shd w:val="clear" w:color="auto" w:fill="FFFFFF"/>
+        </w:rPr>
+      </w:pPr>
+    </w:p>
+    <w:p>
+      <w:pPr>
+        <w:rPr>
+          <w:shd w:val="clear" w:color="auto" w:fill="FFFFFF"/>
+        </w:rPr>
+      </w:pPr>
+      <w:proofErr w:type="spellStart"/>
+      <w:r>
+        <w:rPr>
+          <w:b/>
+          <w:shd w:val="clear" w:color="auto" w:fill="FFFFFF"/>
+        </w:rPr>
+        <w:t>PostChangeEvent</w:t>
+      </w:r>
+      <w:proofErr w:type="spellEnd"/>
+      <w:r>
+        <w:rPr>
+          <w:shd w:val="clear" w:color="auto" w:fill="FFFFFF"/>
+        </w:rPr>
+        <w:t xml:space="preserve"> – a rec</w:t>
+      </w:r>
+      <w:r>
+        <w:rPr>
+          <w:shd w:val="clear" w:color="auto" w:fill="FFFFFF"/>
+        </w:rPr>
+        <w:t>ord of the user’s previous post from tonight:</w:t>
+      </w:r>
+    </w:p>
+    <w:p>
+      <w:pPr>
+        <w:rPr>
+          <w:shd w:val="clear" w:color="auto" w:fill="FFFFFF"/>
+        </w:rPr>
+      </w:pPr>
+      <w:r>
+        <w:rPr>
+          <w:shd w:val="clear" w:color="auto" w:fill="FFFFFF"/>
+        </w:rPr>
+        <w:t xml:space="preserve">{Full name of </w:t>
+      </w:r>
+      <w:r>
+        <w:rPr>
+          <w:shd w:val="clear" w:color="auto" w:fill="FFFFFF"/>
+        </w:rPr>
+        <w:t>the user who</w:t>
+      </w:r>
+      <w:r>
+        <w:rPr>
+          <w:shd w:val="clear" w:color="auto" w:fill="FFFFFF"/>
+        </w:rPr>
+        <w:t xml:space="preserve"> created the post</w:t>
+      </w:r>
+      <w:r>
+        <w:rPr>
+          <w:shd w:val="clear" w:color="auto" w:fill="FFFFFF"/>
+        </w:rPr>
+        <w:t>} {</w:t>
+      </w:r>
+      <w:r>
+        <w:rPr>
+          <w:shd w:val="clear" w:color="auto" w:fill="FFFFFF"/>
+        </w:rPr>
+        <w:t>Short timestamp from “</w:t>
+      </w:r>
+      <w:proofErr w:type="spellStart"/>
+      <w:r>
+        <w:rPr>
+          <w:shd w:val="clear" w:color="auto" w:fill="FFFFFF"/>
+        </w:rPr>
+        <w:t>created_at</w:t>
+      </w:r>
+      <w:proofErr w:type="spellEnd"/>
+      <w:r>
+        <w:rPr>
+          <w:shd w:val="clear" w:color="auto" w:fill="FFFFFF"/>
+        </w:rPr>
+        <w:t>” field</w:t>
+      </w:r>
+      <w:r>
+        <w:rPr>
+          <w:shd w:val="clear" w:color="auto" w:fill="FFFFFF"/>
+        </w:rPr>
+        <w:t>}</w:t>
+      </w:r>
+    </w:p>
+    <w:p>
+      <w:pPr>
+        <w:rPr>
+          <w:shd w:val="clear" w:color="auto" w:fill="FFFFFF"/>
+        </w:rPr>
+      </w:pPr>
+      <w:r>
+        <w:rPr>
+          <w:shd w:val="clear" w:color="auto" w:fill="FFFFFF"/>
+        </w:rPr>
+        <w:t>{</w:t>
+      </w:r>
+      <w:r>
+        <w:rPr>
+          <w:shd w:val="clear" w:color="auto" w:fill="FFFFFF"/>
+        </w:rPr>
+        <w:t>“</w:t>
+      </w:r>
+      <w:proofErr w:type="gramStart"/>
+      <w:r>
+        <w:rPr>
+          <w:shd w:val="clear" w:color="auto" w:fill="FFFFFF"/>
+        </w:rPr>
+        <w:t>content</w:t>
+      </w:r>
+      <w:proofErr w:type="gramEnd"/>
+      <w:r>
+        <w:rPr>
+          <w:shd w:val="clear" w:color="auto" w:fill="FFFFFF"/>
+        </w:rPr>
+        <w:t>” field on the event}</w:t>
+      </w:r>
+    </w:p>
+    <w:p>
+      <w:pPr>
+        <w:rPr>
+          <w:b/>
+          <w:shd w:val="clear" w:color="auto" w:fill="FFFFFF"/>
+        </w:rPr>
+      </w:pPr>
+      <w:r>
+        <w:rPr>
+          <w:b/>
+          <w:shd w:val="clear" w:color="auto" w:fill="FFFFFF"/>
+        </w:rPr>
+        <w:t>Example</w:t>
+      </w:r>
+      <w:r>
+        <w:rPr>
+          <w:b/>
+          <w:shd w:val="clear" w:color="auto" w:fill="FFFFFF"/>
+        </w:rPr>
+        <w:t>:</w:t>
+      </w:r>
+    </w:p>
+    <w:p>
+      <w:pPr>
+        <w:rPr>
+          <w:shd w:val="clear" w:color="auto" w:fill="FFFFFF"/>
+        </w:rPr>
+      </w:pPr>
+      <w:r>
+        <w:rPr>
+          <w:shd w:val="clear" w:color="auto" w:fill="FFFFFF"/>
+        </w:rPr>
+        <w:t>Matt McCormick 3h</w:t>
+      </w:r>
+    </w:p>
+    <w:p>
+      <w:pPr>
+        <w:rPr>
+          <w:shd w:val="clear" w:color="auto" w:fill="FFFFFF"/>
+        </w:rPr>
+      </w:pPr>
+      <w:r>
+        <w:rPr>
+          <w:shd w:val="clear" w:color="auto" w:fill="FFFFFF"/>
+        </w:rPr>
+        <w:t xml:space="preserve">Is Working… </w:t>
+      </w:r>
+      <w:proofErr w:type="spellStart"/>
+      <w:r>
+        <w:rPr>
+          <w:shd w:val="clear" w:color="auto" w:fill="FFFFFF"/>
+        </w:rPr>
+        <w:t>Whoot</w:t>
+      </w:r>
+      <w:proofErr w:type="spellEnd"/>
+      <w:r>
+        <w:rPr>
+          <w:shd w:val="clear" w:color="auto" w:fill="FFFFFF"/>
+        </w:rPr>
+        <w:t xml:space="preserve"> V2 and API</w:t>
+      </w:r>
+    </w:p>
+    <w:p>
+      <w:pPr>
+        <w:rPr>
+          <w:b/>
+          <w:shd w:val="clear" w:color="auto" w:fill="FFFFFF"/>
+        </w:rPr>
+      </w:pPr>
+    </w:p>
+    <w:p>
+      <w:pPr>
+        <w:rPr>
+          <w:shd w:val="clear" w:color="auto" w:fill="FFFFFF"/>
+        </w:rPr>
+      </w:pPr>
+      <w:proofErr w:type="spellStart"/>
+      <w:r>
+        <w:rPr>
+          <w:b/>
+          <w:shd w:val="clear" w:color="auto" w:fill="FFFFFF"/>
+        </w:rPr>
+        <w:t>PostComment</w:t>
+      </w:r>
+      <w:r>
+        <w:rPr>
+          <w:b/>
+          <w:shd w:val="clear" w:color="auto" w:fill="FFFFFF"/>
+        </w:rPr>
+        <w:t>Event</w:t>
+      </w:r>
+      <w:proofErr w:type="spellEnd"/>
+      <w:r>
+        <w:rPr>
+          <w:shd w:val="clear" w:color="auto" w:fill="FFFFFF"/>
+        </w:rPr>
+        <w:t xml:space="preserve"> – a </w:t>
+      </w:r>
+      <w:r>
+        <w:rPr>
+          <w:shd w:val="clear" w:color="auto" w:fill="FFFFFF"/>
+        </w:rPr>
+        <w:t>comment on the post</w:t>
+      </w:r>
+      <w:r>
+        <w:rPr>
+          <w:shd w:val="clear" w:color="auto" w:fill="FFFFFF"/>
+        </w:rPr>
+        <w:t>:</w:t>
+      </w:r>
+    </w:p>
+    <w:p>
+      <w:pPr>
+        <w:rPr>
+          <w:shd w:val="clear" w:color="auto" w:fill="FFFFFF"/>
+        </w:rPr>
+      </w:pPr>
+      <w:r>
+        <w:rPr>
+          <w:shd w:val="clear" w:color="auto" w:fill="FFFFFF"/>
+        </w:rPr>
+        <w:t xml:space="preserve">{Full name of </w:t>
+      </w:r>
+      <w:r>
+        <w:rPr>
+          <w:shd w:val="clear" w:color="auto" w:fill="FFFFFF"/>
+        </w:rPr>
+        <w:t xml:space="preserve">the user </w:t>
+      </w:r>
+      <w:r>
+        <w:rPr>
+          <w:shd w:val="clear" w:color="auto" w:fill="FFFFFF"/>
+        </w:rPr>
+        <w:t>embedded in the event</w:t>
+      </w:r>
+      <w:r>
+        <w:rPr>
+          <w:shd w:val="clear" w:color="auto" w:fill="FFFFFF"/>
+        </w:rPr>
+        <w:t>} {Short timestamp from “</w:t>
+      </w:r>
+      <w:proofErr w:type="spellStart"/>
+      <w:r>
+        <w:rPr>
+          <w:shd w:val="clear" w:color="auto" w:fill="FFFFFF"/>
+        </w:rPr>
+        <w:t>created_at</w:t>
+      </w:r>
+      <w:proofErr w:type="spellEnd"/>
+      <w:r>
+        <w:rPr>
+          <w:shd w:val="clear" w:color="auto" w:fill="FFFFFF"/>
+        </w:rPr>
+        <w:t>” field}</w:t>
+      </w:r>
+    </w:p>
+    <w:p>
+      <w:pPr>
+        <w:rPr>
+          <w:shd w:val="clear" w:color="auto" w:fill="FFFFFF"/>
+        </w:rPr>
+      </w:pPr>
+      <w:r>
+        <w:rPr>
+          <w:shd w:val="clear" w:color="auto" w:fill="FFFFFF"/>
+        </w:rPr>
+        <w:t>{“</w:t>
+      </w:r>
+      <w:proofErr w:type="gramStart"/>
+      <w:r>
+        <w:rPr>
+          <w:shd w:val="clear" w:color="auto" w:fill="FFFFFF"/>
+        </w:rPr>
+        <w:t>content</w:t>
+      </w:r>
+      <w:proofErr w:type="gramEnd"/>
+      <w:r>
+        <w:rPr>
+          <w:shd w:val="clear" w:color="auto" w:fill="FFFFFF"/>
+        </w:rPr>
+        <w:t xml:space="preserve">” field </w:t>
+      </w:r>
+      <w:r>
+        <w:rPr>
+          <w:shd w:val="clear" w:color="auto" w:fill="FFFFFF"/>
+        </w:rPr>
+        <w:t>on the embedded “comment”</w:t>
+      </w:r>
+      <w:r>
+        <w:rPr>
+          <w:shd w:val="clear" w:color="auto" w:fill="FFFFFF"/>
+        </w:rPr>
+        <w:t>}</w:t>
+      </w:r>
+    </w:p>
+    <w:p>
+      <w:pPr>
+        <w:rPr>
+          <w:b/>
+          <w:shd w:val="clear" w:color="auto" w:fill="FFFFFF"/>
+        </w:rPr>
+      </w:pPr>
+      <w:r>
+        <w:rPr>
+          <w:b/>
+          <w:shd w:val="clear" w:color="auto" w:fill="FFFFFF"/>
+        </w:rPr>
+        <w:t>Example</w:t>
+      </w:r>
+      <w:r>
+        <w:rPr>
+          <w:b/>
+          <w:shd w:val="clear" w:color="auto" w:fill="FFFFFF"/>
+        </w:rPr>
+        <w:t>:</w:t>
+      </w:r>
+    </w:p>
+    <w:p>
+      <w:pPr>
+        <w:rPr>
+          <w:shd w:val="clear" w:color="auto" w:fill="FFFFFF"/>
+        </w:rPr>
+      </w:pPr>
+      <w:r>
+        <w:rPr>
+          <w:shd w:val="clear" w:color="auto" w:fill="FFFFFF"/>
+        </w:rPr>
+        <w:t>Marc 45</w:t>
+      </w:r>
+      <w:r>
+        <w:rPr>
+          <w:shd w:val="clear" w:color="auto" w:fill="FFFFFF"/>
+        </w:rPr>
+        <w:t>m</w:t>
+      </w:r>
+    </w:p>
+    <w:p>
+      <w:pPr>
+        <w:rPr>
+          <w:shd w:val="clear" w:color="auto" w:fill="FFFFFF"/>
+        </w:rPr>
+      </w:pPr>
+      <w:r>
+        <w:rPr>
+          <w:shd w:val="clear" w:color="auto" w:fill="FFFFFF"/>
+        </w:rPr>
+        <w:t>Of course you are</w:t>
       </w:r>
       <w:bookmarkStart w:id="0" w:name="_GoBack"/>
       <w:bookmarkEnd w:id="0"/>
+    </w:p>
+    <w:p/>
+    <w:p>
+      <w:pPr>
+        <w:rPr>
+          <w:b/>
+          <w:sz w:val="32"/>
+          <w:szCs w:val="32"/>
+        </w:rPr>
+      </w:pPr>
+      <w:r>
+        <w:rPr>
+          <w:b/>
+          <w:sz w:val="32"/>
+          <w:szCs w:val="32"/>
+        </w:rPr>
+        <w:t>POST ‘</w:t>
+      </w:r>
+      <w:proofErr w:type="spellStart"/>
+      <w:r>
+        <w:rPr>
+          <w:b/>
+          <w:sz w:val="32"/>
+          <w:szCs w:val="32"/>
+        </w:rPr>
+        <w:t>generate_token</w:t>
+      </w:r>
+      <w:proofErr w:type="spellEnd"/>
+      <w:r>
+        <w:rPr>
+          <w:b/>
+          <w:sz w:val="32"/>
+          <w:szCs w:val="32"/>
+        </w:rPr>
+        <w:t>’</w:t>
+      </w:r>
+    </w:p>
+    <w:p>
+      <w:pPr>
+        <w:rPr>
+          <w:i/>
+        </w:rPr>
+      </w:pPr>
+      <w:r>
+        <w:rPr>
+          <w:i/>
+        </w:rPr>
+        <w:t xml:space="preserve">This endpoint will generate a </w:t>
+      </w:r>
+      <w:proofErr w:type="spellStart"/>
+      <w:r>
+        <w:rPr>
+          <w:i/>
+        </w:rPr>
+        <w:t>whoot</w:t>
+      </w:r>
+      <w:proofErr w:type="spellEnd"/>
+      <w:r>
+        <w:rPr>
+          <w:i/>
+        </w:rPr>
+        <w:t xml:space="preserve"> user token that you can use on future requests to authenticate the user. If the user is not already a member of the </w:t>
+      </w:r>
+      <w:proofErr w:type="spellStart"/>
+      <w:r>
+        <w:rPr>
+          <w:i/>
+        </w:rPr>
+        <w:t>whoot</w:t>
+      </w:r>
+      <w:proofErr w:type="spellEnd"/>
+      <w:r>
+        <w:rPr>
+          <w:i/>
+        </w:rPr>
+        <w:t>, it will create an account for them.</w:t>
+      </w:r>
+      <w:r>
+        <w:rPr>
+          <w:i/>
+        </w:rPr>
+        <w:t xml:space="preserve"> </w:t>
+      </w:r>
+      <w:r>
+        <w:rPr>
+          <w:b/>
+          <w:i/>
+        </w:rPr>
+        <w:t xml:space="preserve">The app must first get a </w:t>
+      </w:r>
+      <w:proofErr w:type="spellStart"/>
+      <w:r>
+        <w:rPr>
+          <w:b/>
+          <w:i/>
+        </w:rPr>
+        <w:t>facebook</w:t>
+      </w:r>
+      <w:proofErr w:type="spellEnd"/>
+      <w:r>
+        <w:rPr>
+          <w:b/>
+          <w:i/>
+        </w:rPr>
+        <w:t xml:space="preserve"> session token for the user tied to our </w:t>
+      </w:r>
+      <w:proofErr w:type="spellStart"/>
+      <w:r>
+        <w:rPr>
+          <w:b/>
+          <w:i/>
+        </w:rPr>
+        <w:t>facebook</w:t>
+      </w:r>
+      <w:proofErr w:type="spellEnd"/>
+      <w:r>
+        <w:rPr>
+          <w:b/>
+          <w:i/>
+        </w:rPr>
+        <w:t xml:space="preserve"> app.</w:t>
+      </w:r>
+    </w:p>
+    <w:p>
+      <w:pPr>
+        <w:rPr>
+          <w:b/>
+        </w:rPr>
+      </w:pPr>
+      <w:proofErr w:type="spellStart"/>
+      <w:r>
+        <w:rPr>
+          <w:b/>
+        </w:rPr>
+        <w:t>Params</w:t>
+      </w:r>
+      <w:proofErr w:type="spellEnd"/>
+      <w:r>
+        <w:rPr>
+          <w:b/>
+        </w:rPr>
+        <w:t>:</w:t>
+      </w:r>
+    </w:p>
+    <w:p>
+      <w:r>
+        <w:rPr>
+          <w:b/>
+        </w:rPr>
+        <w:tab/>
+      </w:r>
+      <w:r>
+        <w:rPr>
+          <w:b/>
+        </w:rPr>
+        <w:t>*</w:t>
+      </w:r>
+      <w:proofErr w:type="gramStart"/>
+      <w:r>
+        <w:t>token</w:t>
+      </w:r>
+      <w:proofErr w:type="gramEnd"/>
+      <w:r>
+        <w:t xml:space="preserve"> - The Facebook session token</w:t>
+      </w:r>
+    </w:p>
+    <w:p>
+      <w:pPr>
+        <w:rPr>
+          <w:b/>
+        </w:rPr>
+      </w:pPr>
+      <w:r>
+        <w:rPr>
+          <w:b/>
+        </w:rPr>
+        <w:t>Response:</w:t>
+      </w:r>
+    </w:p>
+    <w:p>
+      <w:r>
+        <w:tab/>
+      </w:r>
+      <w:proofErr w:type="gramStart"/>
+      <w:r>
+        <w:t>token</w:t>
+      </w:r>
+      <w:proofErr w:type="gramEnd"/>
+      <w:r>
+        <w:t xml:space="preserve"> – The </w:t>
+      </w:r>
+      <w:proofErr w:type="spellStart"/>
+      <w:r>
+        <w:t>Whoot</w:t>
+      </w:r>
+      <w:proofErr w:type="spellEnd"/>
+      <w:r>
+        <w:t xml:space="preserve"> user token</w:t>
+      </w:r>
+    </w:p>
+    <w:p/>
+    <w:p>
+      <w:pPr>
+        <w:rPr>
+          <w:b/>
+          <w:sz w:val="32"/>
+          <w:szCs w:val="32"/>
+        </w:rPr>
+      </w:pPr>
+      <w:r>
+        <w:rPr>
+          <w:b/>
+          <w:sz w:val="32"/>
+          <w:szCs w:val="32"/>
+        </w:rPr>
+        <w:t>GET ‘</w:t>
+      </w:r>
+      <w:r>
+        <w:rPr>
+          <w:b/>
+          <w:sz w:val="32"/>
+          <w:szCs w:val="32"/>
+        </w:rPr>
+        <w:t>posts</w:t>
+      </w:r>
+      <w:r>
+        <w:rPr>
+          <w:b/>
+          <w:sz w:val="32"/>
+          <w:szCs w:val="32"/>
+        </w:rPr>
+        <w:t>/feed</w:t>
+      </w:r>
+      <w:r>
+        <w:rPr>
+          <w:b/>
+          <w:sz w:val="32"/>
+          <w:szCs w:val="32"/>
+        </w:rPr>
+        <w:t>’</w:t>
+      </w:r>
+    </w:p>
+    <w:p>
+      <w:r>
+        <w:rPr>
+          <w:i/>
+        </w:rPr>
+        <w:t>This endpoint will return an array of normal posts for the current user. It returns data representing the user</w:t>
+      </w:r>
+      <w:r>
+        <w:rPr>
+          <w:i/>
+        </w:rPr>
+        <w:t>’</w:t>
+      </w:r>
+      <w:r>
+        <w:rPr>
+          <w:i/>
+        </w:rPr>
+        <w:t>s main feed.</w:t>
+      </w:r>
+    </w:p>
+    <w:p/>
+    <w:p>
+      <w:pPr>
+        <w:rPr>
+          <w:b/>
+          <w:sz w:val="32"/>
+          <w:szCs w:val="32"/>
+        </w:rPr>
+      </w:pPr>
+      <w:r>
+        <w:rPr>
+          <w:b/>
+          <w:sz w:val="32"/>
+          <w:szCs w:val="32"/>
+        </w:rPr>
+        <w:t>GET ‘posts/</w:t>
+      </w:r>
+      <w:proofErr w:type="gramStart"/>
+      <w:r>
+        <w:rPr>
+          <w:b/>
+          <w:sz w:val="32"/>
+          <w:szCs w:val="32"/>
+        </w:rPr>
+        <w:t>:id’</w:t>
+      </w:r>
+      <w:proofErr w:type="gramEnd"/>
+    </w:p>
+    <w:p>
+      <w:r>
+        <w:rPr>
+          <w:i/>
+        </w:rPr>
+        <w:t>This endpoint will return the</w:t>
+      </w:r>
+      <w:r>
+        <w:rPr>
+          <w:i/>
+        </w:rPr>
+        <w:t xml:space="preserve"> full info for the</w:t>
+      </w:r>
       <w:r>
         <w:rPr>
           <w:i/>
@@ -649,11 +1414,19 @@
           <w:b/>
         </w:rPr>
       </w:pPr>
-      <w:r>
-        <w:rPr>
-          <w:b/>
-        </w:rPr>
-        <w:t>Params:</w:t>
+      <w:proofErr w:type="spellStart"/>
+      <w:r>
+        <w:rPr>
+          <w:b/>
+        </w:rPr>
+        <w:t>Params</w:t>
+      </w:r>
+      <w:proofErr w:type="spellEnd"/>
+      <w:r>
+        <w:rPr>
+          <w:b/>
+        </w:rPr>
+        <w:t>:</w:t>
       </w:r>
     </w:p>
     <w:p>
@@ -669,9 +1442,16 @@
         </w:rPr>
         <w:t>*</w:t>
       </w:r>
-      <w:r>
-        <w:t>night_type</w:t>
-      </w:r>
+      <w:proofErr w:type="spellStart"/>
+      <w:proofErr w:type="gramStart"/>
+      <w:r>
+        <w:t>night</w:t>
+      </w:r>
+      <w:proofErr w:type="gramEnd"/>
+      <w:r>
+        <w:t>_type</w:t>
+      </w:r>
+      <w:proofErr w:type="spellEnd"/>
       <w:r>
         <w:rPr>
           <w:b/>
@@ -679,16 +1459,39 @@
         <w:t xml:space="preserve"> </w:t>
       </w:r>
       <w:r>
-        <w:t>– (string) working | low_in | low_out | big_out</w:t>
-      </w:r>
+        <w:t xml:space="preserve">– (string) working | </w:t>
+      </w:r>
+      <w:proofErr w:type="spellStart"/>
+      <w:r>
+        <w:t>low_in</w:t>
+      </w:r>
+      <w:proofErr w:type="spellEnd"/>
+      <w:r>
+        <w:t xml:space="preserve"> | </w:t>
+      </w:r>
+      <w:proofErr w:type="spellStart"/>
+      <w:r>
+        <w:t>low_out</w:t>
+      </w:r>
+      <w:proofErr w:type="spellEnd"/>
+      <w:r>
+        <w:t xml:space="preserve"> | </w:t>
+      </w:r>
+      <w:proofErr w:type="spellStart"/>
+      <w:r>
+        <w:t>big_out</w:t>
+      </w:r>
+      <w:proofErr w:type="spellEnd"/>
     </w:p>
     <w:p>
       <w:r>
         <w:tab/>
       </w:r>
+      <w:proofErr w:type="gramStart"/>
       <w:r>
         <w:t>tag</w:t>
       </w:r>
+      <w:proofErr w:type="gramEnd"/>
       <w:r>
         <w:t xml:space="preserve"> – (string) 40 char max</w:t>
       </w:r>
@@ -697,8 +1500,18 @@
       <w:pPr>
         <w:ind w:firstLine="720"/>
       </w:pPr>
-      <w:r>
-        <w:t xml:space="preserve">address_original </w:t>
+      <w:proofErr w:type="spellStart"/>
+      <w:proofErr w:type="gramStart"/>
+      <w:r>
+        <w:t>address</w:t>
+      </w:r>
+      <w:proofErr w:type="gramEnd"/>
+      <w:r>
+        <w:t>_original</w:t>
+      </w:r>
+      <w:proofErr w:type="spellEnd"/>
+      <w:r>
+        <w:t xml:space="preserve"> </w:t>
       </w:r>
       <w:r>
         <w:t>– (string)</w:t>
@@ -711,27 +1524,70 @@
       <w:r>
         <w:tab/>
       </w:r>
-      <w:r>
-        <w:t>venue_address</w:t>
-      </w:r>
+      <w:proofErr w:type="spellStart"/>
+      <w:proofErr w:type="gramStart"/>
+      <w:r>
+        <w:t>venue</w:t>
+      </w:r>
+      <w:proofErr w:type="gramEnd"/>
+      <w:r>
+        <w:t>_address</w:t>
+      </w:r>
+      <w:proofErr w:type="spellEnd"/>
       <w:r>
         <w:t xml:space="preserve"> – (string)</w:t>
       </w:r>
       <w:r>
-        <w:t xml:space="preserve"> Venue address returned from google</w:t>
-      </w:r>
+        <w:t xml:space="preserve"> Venue address returned from </w:t>
+      </w:r>
+      <w:proofErr w:type="spellStart"/>
+      <w:r>
+        <w:t>google</w:t>
+      </w:r>
+      <w:proofErr w:type="spellEnd"/>
     </w:p>
     <w:p>
       <w:r>
         <w:tab/>
       </w:r>
-      <w:r>
-        <w:t>venue_name – (string) Venue name returned from google</w:t>
-      </w:r>
-    </w:p>
-    <w:p>
-      <w:r>
-        <w:t xml:space="preserve">              suggestions (boolean) Whether the user is open for suggestions tonight </w:t>
+      <w:proofErr w:type="spellStart"/>
+      <w:proofErr w:type="gramStart"/>
+      <w:r>
+        <w:t>venue</w:t>
+      </w:r>
+      <w:proofErr w:type="gramEnd"/>
+      <w:r>
+        <w:t>_name</w:t>
+      </w:r>
+      <w:proofErr w:type="spellEnd"/>
+      <w:r>
+        <w:t xml:space="preserve"> – (string) Venue name returned from </w:t>
+      </w:r>
+      <w:proofErr w:type="spellStart"/>
+      <w:r>
+        <w:t>google</w:t>
+      </w:r>
+      <w:proofErr w:type="spellEnd"/>
+    </w:p>
+    <w:p>
+      <w:r>
+        <w:t xml:space="preserve">              </w:t>
+      </w:r>
+      <w:proofErr w:type="gramStart"/>
+      <w:r>
+        <w:t>suggestions</w:t>
+      </w:r>
+      <w:proofErr w:type="gramEnd"/>
+      <w:r>
+        <w:t xml:space="preserve"> (</w:t>
+      </w:r>
+      <w:proofErr w:type="spellStart"/>
+      <w:r>
+        <w:t>boolean</w:t>
+      </w:r>
+      <w:proofErr w:type="spellEnd"/>
+      <w:r>
+        <w:t xml:space="preserve">) Whether the user is open for suggestions tonight </w:t>
       </w:r>
     </w:p>
     <w:p/>
@@ -826,11 +1682,19 @@
           <w:i/>
         </w:rPr>
       </w:pPr>
-      <w:r>
-        <w:rPr>
-          <w:b/>
-        </w:rPr>
-        <w:t>Params:</w:t>
+      <w:proofErr w:type="spellStart"/>
+      <w:r>
+        <w:rPr>
+          <w:b/>
+        </w:rPr>
+        <w:t>Params</w:t>
+      </w:r>
+      <w:proofErr w:type="spellEnd"/>
+      <w:r>
+        <w:rPr>
+          <w:b/>
+        </w:rPr>
+        <w:t>:</w:t>
       </w:r>
     </w:p>
     <w:p>
@@ -844,9 +1708,11 @@
       <w:r>
         <w:t xml:space="preserve"> </w:t>
       </w:r>
+      <w:proofErr w:type="gramStart"/>
       <w:r>
         <w:t>content</w:t>
       </w:r>
+      <w:proofErr w:type="gramEnd"/>
       <w:r>
         <w:t xml:space="preserve"> – (string) The text content of the comment</w:t>
       </w:r>
@@ -857,8 +1723,18 @@
         <w:t>*</w:t>
       </w:r>
       <w:r>
-        <w:t xml:space="preserve"> post_id</w:t>
-      </w:r>
+        <w:t xml:space="preserve"> </w:t>
+      </w:r>
+      <w:proofErr w:type="spellStart"/>
+      <w:proofErr w:type="gramStart"/>
+      <w:r>
+        <w:t>post</w:t>
+      </w:r>
+      <w:proofErr w:type="gramEnd"/>
+      <w:r>
+        <w:t>_id</w:t>
+      </w:r>
+      <w:proofErr w:type="spellEnd"/>
       <w:r>
         <w:t xml:space="preserve"> – (string)</w:t>
       </w:r>
@@ -891,6 +1767,7 @@
         </w:rPr>
         <w:t>posts/</w:t>
       </w:r>
+      <w:proofErr w:type="spellStart"/>
       <w:r>
         <w:rPr>
           <w:b/>
@@ -899,6 +1776,7 @@
         </w:rPr>
         <w:t>loop_ins</w:t>
       </w:r>
+      <w:proofErr w:type="spellEnd"/>
     </w:p>
     <w:p>
       <w:pPr>
@@ -931,11 +1809,19 @@
           <w:i/>
         </w:rPr>
       </w:pPr>
-      <w:r>
-        <w:rPr>
-          <w:b/>
-        </w:rPr>
-        <w:t>Params:</w:t>
+      <w:proofErr w:type="spellStart"/>
+      <w:r>
+        <w:rPr>
+          <w:b/>
+        </w:rPr>
+        <w:t>Params</w:t>
+      </w:r>
+      <w:proofErr w:type="spellEnd"/>
+      <w:r>
+        <w:rPr>
+          <w:b/>
+        </w:rPr>
+        <w:t>:</w:t>
       </w:r>
     </w:p>
     <w:p>
@@ -946,8 +1832,13 @@
         <w:tab/>
         <w:t>*</w:t>
       </w:r>
-      <w:r>
-        <w:t>id – the post id</w:t>
+      <w:proofErr w:type="gramStart"/>
+      <w:r>
+        <w:t>id</w:t>
+      </w:r>
+      <w:proofErr w:type="gramEnd"/>
+      <w:r>
+        <w:t xml:space="preserve"> – the post id</w:t>
       </w:r>
     </w:p>
     <w:p/>
@@ -1019,11 +1910,19 @@
           <w:i/>
         </w:rPr>
       </w:pPr>
-      <w:r>
-        <w:rPr>
-          <w:b/>
-        </w:rPr>
-        <w:t>Params:</w:t>
+      <w:proofErr w:type="spellStart"/>
+      <w:r>
+        <w:rPr>
+          <w:b/>
+        </w:rPr>
+        <w:t>Params</w:t>
+      </w:r>
+      <w:proofErr w:type="spellEnd"/>
+      <w:r>
+        <w:rPr>
+          <w:b/>
+        </w:rPr>
+        <w:t>:</w:t>
       </w:r>
     </w:p>
     <w:p>
@@ -1034,8 +1933,13 @@
         <w:tab/>
         <w:t>*</w:t>
       </w:r>
-      <w:r>
-        <w:t>id – the target user id (the user this user should follow)</w:t>
+      <w:proofErr w:type="gramStart"/>
+      <w:r>
+        <w:t>id</w:t>
+      </w:r>
+      <w:proofErr w:type="gramEnd"/>
+      <w:r>
+        <w:t xml:space="preserve"> – the target user id (the user this user should follow)</w:t>
       </w:r>
     </w:p>
     <w:p/>
@@ -1107,11 +2011,19 @@
           <w:i/>
         </w:rPr>
       </w:pPr>
-      <w:r>
-        <w:rPr>
-          <w:b/>
-        </w:rPr>
-        <w:t>Params:</w:t>
+      <w:proofErr w:type="spellStart"/>
+      <w:r>
+        <w:rPr>
+          <w:b/>
+        </w:rPr>
+        <w:t>Params</w:t>
+      </w:r>
+      <w:proofErr w:type="spellEnd"/>
+      <w:r>
+        <w:rPr>
+          <w:b/>
+        </w:rPr>
+        <w:t>:</w:t>
       </w:r>
     </w:p>
     <w:p>
@@ -1122,8 +2034,13 @@
         <w:tab/>
         <w:t>*</w:t>
       </w:r>
-      <w:r>
-        <w:t>id – the target user id (the user this user should follow)</w:t>
+      <w:proofErr w:type="gramStart"/>
+      <w:r>
+        <w:t>id</w:t>
+      </w:r>
+      <w:proofErr w:type="gramEnd"/>
+      <w:r>
+        <w:t xml:space="preserve"> – the target user id (the user this user should follow)</w:t>
       </w:r>
     </w:p>
     <w:p/>
@@ -1173,8 +2090,18 @@
           <w:sz w:val="32"/>
           <w:szCs w:val="32"/>
         </w:rPr>
-        <w:t>GET ‘users/:id’</w:t>
-      </w:r>
+        <w:t>GET ‘users/</w:t>
+      </w:r>
+      <w:proofErr w:type="gramStart"/>
+      <w:r>
+        <w:rPr>
+          <w:b/>
+          <w:sz w:val="32"/>
+          <w:szCs w:val="32"/>
+        </w:rPr>
+        <w:t>:id’</w:t>
+      </w:r>
+      <w:proofErr w:type="gramEnd"/>
     </w:p>
     <w:p>
       <w:pPr>
@@ -1201,11 +2128,19 @@
           <w:b/>
         </w:rPr>
       </w:pPr>
-      <w:r>
-        <w:rPr>
-          <w:b/>
-        </w:rPr>
-        <w:t>Params:</w:t>
+      <w:proofErr w:type="spellStart"/>
+      <w:r>
+        <w:rPr>
+          <w:b/>
+        </w:rPr>
+        <w:t>Params</w:t>
+      </w:r>
+      <w:proofErr w:type="spellEnd"/>
+      <w:r>
+        <w:rPr>
+          <w:b/>
+        </w:rPr>
+        <w:t>:</w:t>
       </w:r>
     </w:p>
     <w:p>
@@ -1216,12 +2151,17 @@
         <w:tab/>
         <w:t>*</w:t>
       </w:r>
-      <w:r>
-        <w:t xml:space="preserve">id – the target users </w:t>
-      </w:r>
+      <w:proofErr w:type="gramStart"/>
       <w:r>
         <w:t>id</w:t>
       </w:r>
+      <w:proofErr w:type="gramEnd"/>
+      <w:r>
+        <w:t xml:space="preserve"> – the target users </w:t>
+      </w:r>
+      <w:r>
+        <w:t>id</w:t>
+      </w:r>
     </w:p>
     <w:p/>
     <w:p>
@@ -1238,7 +2178,34 @@
           <w:sz w:val="32"/>
           <w:szCs w:val="32"/>
         </w:rPr>
-        <w:t>GET ‘users/:id/following</w:t>
+        <w:t>GET ‘users/</w:t>
+      </w:r>
+      <w:proofErr w:type="gramStart"/>
+      <w:r>
+        <w:rPr>
+          <w:b/>
+          <w:sz w:val="32"/>
+          <w:szCs w:val="32"/>
+        </w:rPr>
+        <w:t>:id</w:t>
+      </w:r>
+      <w:proofErr w:type="gramEnd"/>
+      <w:r>
+        <w:rPr>
+          <w:b/>
+          <w:sz w:val="32"/>
+          <w:szCs w:val="32"/>
+        </w:rPr>
+        <w:t>/</w:t>
+      </w:r>
+      <w:proofErr w:type="spellStart"/>
+      <w:r>
+        <w:rPr>
+          <w:b/>
+          <w:sz w:val="32"/>
+          <w:szCs w:val="32"/>
+        </w:rPr>
+        <w:t>following</w:t>
       </w:r>
       <w:r>
         <w:rPr>
@@ -1248,6 +2215,7 @@
         </w:rPr>
         <w:t>_users</w:t>
       </w:r>
+      <w:proofErr w:type="spellEnd"/>
       <w:r>
         <w:rPr>
           <w:b/>
@@ -1276,11 +2244,19 @@
           <w:b/>
         </w:rPr>
       </w:pPr>
-      <w:r>
-        <w:rPr>
-          <w:b/>
-        </w:rPr>
-        <w:t>Params:</w:t>
+      <w:proofErr w:type="spellStart"/>
+      <w:r>
+        <w:rPr>
+          <w:b/>
+        </w:rPr>
+        <w:t>Params</w:t>
+      </w:r>
+      <w:proofErr w:type="spellEnd"/>
+      <w:r>
+        <w:rPr>
+          <w:b/>
+        </w:rPr>
+        <w:t>:</w:t>
       </w:r>
     </w:p>
     <w:p>
@@ -1291,12 +2267,17 @@
         <w:tab/>
         <w:t>*</w:t>
       </w:r>
-      <w:r>
-        <w:t xml:space="preserve">id – the target users </w:t>
-      </w:r>
+      <w:proofErr w:type="gramStart"/>
       <w:r>
         <w:t>id</w:t>
       </w:r>
+      <w:proofErr w:type="gramEnd"/>
+      <w:r>
+        <w:t xml:space="preserve"> – the target users </w:t>
+      </w:r>
+      <w:r>
+        <w:t>id</w:t>
+      </w:r>
     </w:p>
     <w:p/>
     <w:p>
@@ -1313,7 +2294,25 @@
           <w:sz w:val="32"/>
           <w:szCs w:val="32"/>
         </w:rPr>
-        <w:t>GET ‘users/:id/</w:t>
+        <w:t>GET ‘users/</w:t>
+      </w:r>
+      <w:proofErr w:type="gramStart"/>
+      <w:r>
+        <w:rPr>
+          <w:b/>
+          <w:sz w:val="32"/>
+          <w:szCs w:val="32"/>
+        </w:rPr>
+        <w:t>:id</w:t>
+      </w:r>
+      <w:proofErr w:type="gramEnd"/>
+      <w:r>
+        <w:rPr>
+          <w:b/>
+          <w:sz w:val="32"/>
+          <w:szCs w:val="32"/>
+        </w:rPr>
+        <w:t>/</w:t>
       </w:r>
       <w:r>
         <w:rPr>
@@ -1357,11 +2356,19 @@
           <w:b/>
         </w:rPr>
       </w:pPr>
-      <w:r>
-        <w:rPr>
-          <w:b/>
-        </w:rPr>
-        <w:t>Params:</w:t>
+      <w:proofErr w:type="spellStart"/>
+      <w:r>
+        <w:rPr>
+          <w:b/>
+        </w:rPr>
+        <w:t>Params</w:t>
+      </w:r>
+      <w:proofErr w:type="spellEnd"/>
+      <w:r>
+        <w:rPr>
+          <w:b/>
+        </w:rPr>
+        <w:t>:</w:t>
       </w:r>
     </w:p>
     <w:p>
@@ -1372,8 +2379,13 @@
         <w:tab/>
         <w:t>*</w:t>
       </w:r>
-      <w:r>
-        <w:t>id – the target user</w:t>
+      <w:proofErr w:type="gramStart"/>
+      <w:r>
+        <w:t>id</w:t>
+      </w:r>
+      <w:proofErr w:type="gramEnd"/>
+      <w:r>
+        <w:t xml:space="preserve"> – the target user</w:t>
       </w:r>
       <w:r>
         <w:t xml:space="preserve">s </w:t>
@@ -1397,15 +2409,47 @@
           <w:sz w:val="32"/>
           <w:szCs w:val="32"/>
         </w:rPr>
-        <w:t>POST ‘pin</w:t>
-      </w:r>
-      <w:r>
-        <w:rPr>
-          <w:b/>
-          <w:sz w:val="32"/>
-          <w:szCs w:val="32"/>
-        </w:rPr>
-        <w:t>g’</w:t>
+        <w:t>POST ‘</w:t>
+      </w:r>
+      <w:r>
+        <w:rPr>
+          <w:b/>
+          <w:sz w:val="32"/>
+          <w:szCs w:val="32"/>
+        </w:rPr>
+        <w:t>users/</w:t>
+      </w:r>
+      <w:r>
+        <w:rPr>
+          <w:b/>
+          <w:sz w:val="32"/>
+          <w:szCs w:val="32"/>
+        </w:rPr>
+        <w:t>pin</w:t>
+      </w:r>
+      <w:r>
+        <w:rPr>
+          <w:b/>
+          <w:sz w:val="32"/>
+          <w:szCs w:val="32"/>
+        </w:rPr>
+        <w:t>g</w:t>
+      </w:r>
+      <w:r>
+        <w:rPr>
+          <w:b/>
+          <w:sz w:val="32"/>
+          <w:szCs w:val="32"/>
+        </w:rPr>
+        <w:t>s</w:t>
+      </w:r>
+      <w:r>
+        <w:rPr>
+          <w:b/>
+          <w:sz w:val="32"/>
+          <w:szCs w:val="32"/>
+        </w:rPr>
+        <w:t>’</w:t>
       </w:r>
     </w:p>
     <w:p>
@@ -1427,11 +2471,19 @@
           <w:i/>
         </w:rPr>
       </w:pPr>
-      <w:r>
-        <w:rPr>
-          <w:b/>
-        </w:rPr>
-        <w:t>Params:</w:t>
+      <w:proofErr w:type="spellStart"/>
+      <w:r>
+        <w:rPr>
+          <w:b/>
+        </w:rPr>
+        <w:t>Params</w:t>
+      </w:r>
+      <w:proofErr w:type="spellEnd"/>
+      <w:r>
+        <w:rPr>
+          <w:b/>
+        </w:rPr>
+        <w:t>:</w:t>
       </w:r>
     </w:p>
     <w:p>
@@ -1442,8 +2494,13 @@
         <w:tab/>
         <w:t>*</w:t>
       </w:r>
-      <w:r>
-        <w:t>id – the target user id (the user th</w:t>
+      <w:proofErr w:type="gramStart"/>
+      <w:r>
+        <w:t>id</w:t>
+      </w:r>
+      <w:proofErr w:type="gramEnd"/>
+      <w:r>
+        <w:t xml:space="preserve"> – the target user id (the user th</w:t>
       </w:r>
       <w:r>
         <w:t>e current</w:t>
@@ -1489,11 +2546,19 @@
           <w:i/>
         </w:rPr>
       </w:pPr>
-      <w:r>
-        <w:rPr>
-          <w:b/>
-        </w:rPr>
-        <w:t>Params:</w:t>
+      <w:proofErr w:type="spellStart"/>
+      <w:r>
+        <w:rPr>
+          <w:b/>
+        </w:rPr>
+        <w:t>Params</w:t>
+      </w:r>
+      <w:proofErr w:type="spellEnd"/>
+      <w:r>
+        <w:rPr>
+          <w:b/>
+        </w:rPr>
+        <w:t>:</w:t>
       </w:r>
     </w:p>
     <w:p>
@@ -1503,32 +2568,90 @@
         </w:rPr>
         <w:tab/>
       </w:r>
-      <w:r>
-        <w:t>email_comment – (Boolean) Whether to notify this user when somebody comments on their post</w:t>
+      <w:proofErr w:type="spellStart"/>
+      <w:proofErr w:type="gramStart"/>
+      <w:r>
+        <w:t>email</w:t>
+      </w:r>
+      <w:proofErr w:type="gramEnd"/>
+      <w:r>
+        <w:t>_comment</w:t>
+      </w:r>
+      <w:proofErr w:type="spellEnd"/>
+      <w:r>
+        <w:t xml:space="preserve"> – (Boolean) Whether to notify this user when somebody comments on their post</w:t>
       </w:r>
     </w:p>
     <w:p>
       <w:r>
         <w:tab/>
-        <w:t>email_ping – (Boolean) Whether to notify this user when somebody pings them</w:t>
+      </w:r>
+      <w:proofErr w:type="spellStart"/>
+      <w:proofErr w:type="gramStart"/>
+      <w:r>
+        <w:t>email</w:t>
+      </w:r>
+      <w:proofErr w:type="gramEnd"/>
+      <w:r>
+        <w:t>_ping</w:t>
+      </w:r>
+      <w:proofErr w:type="spellEnd"/>
+      <w:r>
+        <w:t xml:space="preserve"> – (Boolean) Whether to notify this user when somebody pings them</w:t>
       </w:r>
     </w:p>
     <w:p>
       <w:r>
         <w:tab/>
-        <w:t>email_follow – (Boolean) Whether to notify this user when somebody follows them</w:t>
+      </w:r>
+      <w:proofErr w:type="spellStart"/>
+      <w:proofErr w:type="gramStart"/>
+      <w:r>
+        <w:t>email</w:t>
+      </w:r>
+      <w:proofErr w:type="gramEnd"/>
+      <w:r>
+        <w:t>_follow</w:t>
+      </w:r>
+      <w:proofErr w:type="spellEnd"/>
+      <w:r>
+        <w:t xml:space="preserve"> – (Boolean) Whether to notify this user when somebody follows them</w:t>
       </w:r>
     </w:p>
     <w:p>
       <w:r>
         <w:tab/>
-        <w:t>email_daily – (Boolean) Whether to send this user a daily digest of notifications</w:t>
+      </w:r>
+      <w:proofErr w:type="spellStart"/>
+      <w:proofErr w:type="gramStart"/>
+      <w:r>
+        <w:t>email</w:t>
+      </w:r>
+      <w:proofErr w:type="gramEnd"/>
+      <w:r>
+        <w:t>_daily</w:t>
+      </w:r>
+      <w:proofErr w:type="spellEnd"/>
+      <w:r>
+        <w:t xml:space="preserve"> – (Boolean) Whether to send this user a daily digest of notifications</w:t>
       </w:r>
     </w:p>
     <w:p>
       <w:r>
         <w:tab/>
-        <w:t>unread_notification_count – (integer) The number of unread notifications the user currently has</w:t>
+      </w:r>
+      <w:proofErr w:type="spellStart"/>
+      <w:proofErr w:type="gramStart"/>
+      <w:r>
+        <w:t>unread</w:t>
+      </w:r>
+      <w:proofErr w:type="gramEnd"/>
+      <w:r>
+        <w:t>_notification_count</w:t>
+      </w:r>
+      <w:proofErr w:type="spellEnd"/>
+      <w:r>
+        <w:t xml:space="preserve"> – (integer) The number of unread notifications the user currently has</w:t>
       </w:r>
     </w:p>
     <w:p/>
@@ -1610,11 +2733,19 @@
           <w:i/>
         </w:rPr>
       </w:pPr>
-      <w:r>
-        <w:rPr>
-          <w:b/>
-        </w:rPr>
-        <w:t>Params:</w:t>
+      <w:proofErr w:type="spellStart"/>
+      <w:r>
+        <w:rPr>
+          <w:b/>
+        </w:rPr>
+        <w:t>Params</w:t>
+      </w:r>
+      <w:proofErr w:type="spellEnd"/>
+      <w:r>
+        <w:rPr>
+          <w:b/>
+        </w:rPr>
+        <w:t>:</w:t>
       </w:r>
     </w:p>
     <w:p>
@@ -1625,8 +2756,13 @@
         <w:tab/>
         <w:t>*</w:t>
       </w:r>
-      <w:r>
-        <w:t>id – the target user id (the user the current user should block)</w:t>
+      <w:proofErr w:type="gramStart"/>
+      <w:r>
+        <w:t>id</w:t>
+      </w:r>
+      <w:proofErr w:type="gramEnd"/>
+      <w:r>
+        <w:t xml:space="preserve"> – the target user id (the user the current user should block)</w:t>
       </w:r>
     </w:p>
     <w:p/>
@@ -1674,11 +2810,19 @@
           <w:i/>
         </w:rPr>
       </w:pPr>
-      <w:r>
-        <w:rPr>
-          <w:b/>
-        </w:rPr>
-        <w:t>Params:</w:t>
+      <w:proofErr w:type="spellStart"/>
+      <w:r>
+        <w:rPr>
+          <w:b/>
+        </w:rPr>
+        <w:t>Params</w:t>
+      </w:r>
+      <w:proofErr w:type="spellEnd"/>
+      <w:r>
+        <w:rPr>
+          <w:b/>
+        </w:rPr>
+        <w:t>:</w:t>
       </w:r>
     </w:p>
     <w:p>
@@ -1689,8 +2833,13 @@
         <w:tab/>
         <w:t>*</w:t>
       </w:r>
-      <w:r>
-        <w:t>id – the target user id (the user the current user should unblock)</w:t>
+      <w:proofErr w:type="gramStart"/>
+      <w:r>
+        <w:t>id</w:t>
+      </w:r>
+      <w:proofErr w:type="gramEnd"/>
+      <w:r>
+        <w:t xml:space="preserve"> – the target user id (the user the current user should unblock)</w:t>
       </w:r>
     </w:p>
     <w:p/>
@@ -1766,6 +2915,92 @@
           <w:sz w:val="32"/>
           <w:szCs w:val="32"/>
         </w:rPr>
+        <w:t>GET ‘</w:t>
+      </w:r>
+      <w:proofErr w:type="spellStart"/>
+      <w:r>
+        <w:rPr>
+          <w:b/>
+          <w:sz w:val="32"/>
+          <w:szCs w:val="32"/>
+        </w:rPr>
+        <w:t>facebook</w:t>
+      </w:r>
+      <w:proofErr w:type="spellEnd"/>
+      <w:r>
+        <w:rPr>
+          <w:b/>
+          <w:sz w:val="32"/>
+          <w:szCs w:val="32"/>
+        </w:rPr>
+        <w:t>-friends’</w:t>
+      </w:r>
+    </w:p>
+    <w:p>
+      <w:r>
+        <w:rPr>
+          <w:i/>
+        </w:rPr>
+        <w:t xml:space="preserve">Returns an array of the current </w:t>
+      </w:r>
+      <w:proofErr w:type="spellStart"/>
+      <w:r>
+        <w:rPr>
+          <w:i/>
+        </w:rPr>
+        <w:t>users’s</w:t>
+      </w:r>
+      <w:proofErr w:type="spellEnd"/>
+      <w:r>
+        <w:rPr>
+          <w:i/>
+        </w:rPr>
+        <w:t xml:space="preserve"> </w:t>
+      </w:r>
+      <w:proofErr w:type="spellStart"/>
+      <w:r>
+        <w:rPr>
+          <w:i/>
+        </w:rPr>
+        <w:t>facebook</w:t>
+      </w:r>
+      <w:proofErr w:type="spellEnd"/>
+      <w:r>
+        <w:rPr>
+          <w:i/>
+        </w:rPr>
+        <w:t xml:space="preserve"> friends with </w:t>
+      </w:r>
+      <w:proofErr w:type="spellStart"/>
+      <w:r>
+        <w:rPr>
+          <w:i/>
+        </w:rPr>
+        <w:t>Whoot</w:t>
+      </w:r>
+      <w:proofErr w:type="spellEnd"/>
+      <w:r>
+        <w:rPr>
+          <w:i/>
+        </w:rPr>
+        <w:t xml:space="preserve"> accounts</w:t>
+      </w:r>
+    </w:p>
+    <w:p/>
+    <w:p>
+      <w:pPr>
+        <w:rPr>
+          <w:b/>
+          <w:sz w:val="32"/>
+          <w:szCs w:val="32"/>
+        </w:rPr>
+      </w:pPr>
+      <w:r>
+        <w:rPr>
+          <w:b/>
+          <w:sz w:val="32"/>
+          <w:szCs w:val="32"/>
+        </w:rPr>
         <w:t>GET ‘soul-data/search’</w:t>
       </w:r>
     </w:p>
@@ -1788,11 +3023,19 @@
           <w:i/>
         </w:rPr>
       </w:pPr>
-      <w:r>
-        <w:rPr>
-          <w:b/>
-        </w:rPr>
-        <w:t>Params:</w:t>
+      <w:proofErr w:type="spellStart"/>
+      <w:r>
+        <w:rPr>
+          <w:b/>
+        </w:rPr>
+        <w:t>Params</w:t>
+      </w:r>
+      <w:proofErr w:type="spellEnd"/>
+      <w:r>
+        <w:rPr>
+          <w:b/>
+        </w:rPr>
+        <w:t>:</w:t>
       </w:r>
     </w:p>
     <w:p>
@@ -1803,25 +3046,94 @@
         <w:tab/>
       </w:r>
       <w:r>
-        <w:t>*term: (string) the search term</w:t>
+        <w:t>*</w:t>
+      </w:r>
+      <w:proofErr w:type="gramStart"/>
+      <w:r>
+        <w:t>term</w:t>
+      </w:r>
+      <w:proofErr w:type="gramEnd"/>
+      <w:r>
+        <w:t>: (string) the search term</w:t>
       </w:r>
     </w:p>
     <w:p>
       <w:r>
         <w:tab/>
-        <w:t>*limit: (int) limit number of results</w:t>
+        <w:t>*</w:t>
+      </w:r>
+      <w:proofErr w:type="gramStart"/>
+      <w:r>
+        <w:t>limit</w:t>
+      </w:r>
+      <w:proofErr w:type="gramEnd"/>
+      <w:r>
+        <w:t>: (</w:t>
+      </w:r>
+      <w:proofErr w:type="spellStart"/>
+      <w:r>
+        <w:t>int</w:t>
+      </w:r>
+      <w:proofErr w:type="spellEnd"/>
+      <w:r>
+        <w:t>) limit number of results</w:t>
       </w:r>
     </w:p>
     <w:p>
       <w:r>
         <w:tab/>
-        <w:t>*types[]: ‘user’ AND/OR user_id</w:t>
-      </w:r>
+        <w:t>*</w:t>
+      </w:r>
+      <w:proofErr w:type="gramStart"/>
+      <w:r>
+        <w:t>types</w:t>
+      </w:r>
+      <w:proofErr w:type="gramEnd"/>
+      <w:r>
+        <w:t xml:space="preserve">[]: ‘user’ AND/OR </w:t>
+      </w:r>
+      <w:proofErr w:type="spellStart"/>
+      <w:r>
+        <w:t>user_id</w:t>
+      </w:r>
+      <w:proofErr w:type="spellEnd"/>
     </w:p>
     <w:p/>
     <w:p>
       <w:r>
-        <w:t>If the user_id is present the search service will return only users that the user_id is following that match the term. If just ‘user’ is present as the type the search will return users matching the term. If both a user_id and ‘user’ is present it will return two sets of results. One set will be users the user_id is following that match the term and the other will be other users that match the term. There will be no duplicates.</w:t>
+        <w:t xml:space="preserve">If the </w:t>
+      </w:r>
+      <w:proofErr w:type="spellStart"/>
+      <w:r>
+        <w:t>user_id</w:t>
+      </w:r>
+      <w:proofErr w:type="spellEnd"/>
+      <w:r>
+        <w:t xml:space="preserve"> is present the search service will return only users that the </w:t>
+      </w:r>
+      <w:proofErr w:type="spellStart"/>
+      <w:r>
+        <w:t>user_id</w:t>
+      </w:r>
+      <w:proofErr w:type="spellEnd"/>
+      <w:r>
+        <w:t xml:space="preserve"> is following that match the term. If just ‘user’ is present as the type the search will return users matching the term. If both a </w:t>
+      </w:r>
+      <w:proofErr w:type="spellStart"/>
+      <w:r>
+        <w:t>user_id</w:t>
+      </w:r>
+      <w:proofErr w:type="spellEnd"/>
+      <w:r>
+        <w:t xml:space="preserve"> and ‘user’ is present it will return two sets of results. One set will be users the </w:t>
+      </w:r>
+      <w:proofErr w:type="spellStart"/>
+      <w:r>
+        <w:t>user_id</w:t>
+      </w:r>
+      <w:proofErr w:type="spellEnd"/>
+      <w:r>
+        <w:t xml:space="preserve"> is following that match the term and the other will be other users that match the term. There will be no duplicates.</w:t>
       </w:r>
     </w:p>
     <w:p/>
@@ -1831,27 +3143,52 @@
           <w:i/>
         </w:rPr>
       </w:pPr>
-      <w:r>
-        <w:rPr>
-          <w:i/>
-          <w:sz w:val="32"/>
-          <w:szCs w:val="32"/>
-        </w:rPr>
-        <w:t>here is an example request:</w:t>
-      </w:r>
-    </w:p>
-    <w:p>
+      <w:proofErr w:type="gramStart"/>
+      <w:r>
+        <w:rPr>
+          <w:i/>
+          <w:sz w:val="32"/>
+          <w:szCs w:val="32"/>
+        </w:rPr>
+        <w:t>here</w:t>
+      </w:r>
+      <w:proofErr w:type="gramEnd"/>
+      <w:r>
+        <w:rPr>
+          <w:i/>
+          <w:sz w:val="32"/>
+          <w:szCs w:val="32"/>
+        </w:rPr>
+        <w:t xml:space="preserve"> is an example request:</w:t>
+      </w:r>
+    </w:p>
+    <w:p>
+      <w:proofErr w:type="gramStart"/>
       <w:r>
         <w:t>staging.thewhoot.com</w:t>
       </w:r>
-      <w:r>
-        <w:t>/soul-data/search?term=</w:t>
-      </w:r>
+      <w:proofErr w:type="gramEnd"/>
+      <w:r>
+        <w:t>/soul-data/</w:t>
+      </w:r>
+      <w:proofErr w:type="spellStart"/>
+      <w:r>
+        <w:t>search?term</w:t>
+      </w:r>
+      <w:proofErr w:type="spellEnd"/>
+      <w:r>
+        <w:t>=</w:t>
+      </w:r>
+      <w:proofErr w:type="spellStart"/>
       <w:r>
         <w:t>marc</w:t>
       </w:r>
       <w:r>
-        <w:t>&amp;limit=10&amp;types</w:t>
+        <w:t>&amp;limit</w:t>
+      </w:r>
+      <w:proofErr w:type="spellEnd"/>
+      <w:r>
+        <w:t>=10&amp;types</w:t>
       </w:r>
       <w:r>
         <w:t>[]</w:t>
@@ -1894,7 +3231,7 @@
     </w:p>
     <w:sectPr>
       <w:pgSz w:w="12240" w:h="15840"/>
-      <w:pgMar w:top="1440" w:right="1800" w:bottom="1440" w:left="1800" w:header="720" w:footer="720" w:gutter="0"/>
+      <w:pgMar w:top="1350" w:right="1530" w:bottom="1440" w:left="1350" w:header="720" w:footer="720" w:gutter="0"/>
       <w:cols w:space="720"/>
       <w:docGrid w:linePitch="360"/>
     </w:sectPr>
@@ -2017,6 +3354,342 @@
     </w:lvl>
   </w:abstractNum>
   <w:abstractNum w:abstractNumId="1">
+    <w:nsid w:val="3BA16003"/>
+    <w:multiLevelType w:val="hybridMultilevel"/>
+    <w:tmpl w:val="842C1436"/>
+    <w:lvl w:ilvl="0" w:tplc="9F841308">
+      <w:numFmt w:val="bullet"/>
+      <w:lvlText w:val="-"/>
+      <w:lvlJc w:val="left"/>
+      <w:pPr>
+        <w:ind w:left="720" w:hanging="360"/>
+      </w:pPr>
+      <w:rPr>
+        <w:rFonts w:ascii="Calibri" w:eastAsia="Times New Roman" w:hAnsi="Calibri" w:cs="Lucida Grande" w:hint="default"/>
+      </w:rPr>
+    </w:lvl>
+    <w:lvl w:ilvl="1" w:tplc="04090003" w:tentative="1">
+      <w:start w:val="1"/>
+      <w:numFmt w:val="bullet"/>
+      <w:lvlText w:val="o"/>
+      <w:lvlJc w:val="left"/>
+      <w:pPr>
+        <w:ind w:left="1440" w:hanging="360"/>
+      </w:pPr>
+      <w:rPr>
+        <w:rFonts w:ascii="Courier New" w:hAnsi="Courier New" w:hint="default"/>
+      </w:rPr>
+    </w:lvl>
+    <w:lvl w:ilvl="2" w:tplc="04090005" w:tentative="1">
+      <w:start w:val="1"/>
+      <w:numFmt w:val="bullet"/>
+      <w:lvlText w:val=""/>
+      <w:lvlJc w:val="left"/>
+      <w:pPr>
+        <w:ind w:left="2160" w:hanging="360"/>
+      </w:pPr>
+      <w:rPr>
+        <w:rFonts w:ascii="Wingdings" w:hAnsi="Wingdings" w:hint="default"/>
+      </w:rPr>
+    </w:lvl>
+    <w:lvl w:ilvl="3" w:tplc="04090001" w:tentative="1">
+      <w:start w:val="1"/>
+      <w:numFmt w:val="bullet"/>
+      <w:lvlText w:val=""/>
+      <w:lvlJc w:val="left"/>
+      <w:pPr>
+        <w:ind w:left="2880" w:hanging="360"/>
+      </w:pPr>
+      <w:rPr>
+        <w:rFonts w:ascii="Symbol" w:hAnsi="Symbol" w:hint="default"/>
+      </w:rPr>
+    </w:lvl>
+    <w:lvl w:ilvl="4" w:tplc="04090003" w:tentative="1">
+      <w:start w:val="1"/>
+      <w:numFmt w:val="bullet"/>
+      <w:lvlText w:val="o"/>
+      <w:lvlJc w:val="left"/>
+      <w:pPr>
+        <w:ind w:left="3600" w:hanging="360"/>
+      </w:pPr>
+      <w:rPr>
+        <w:rFonts w:ascii="Courier New" w:hAnsi="Courier New" w:hint="default"/>
+      </w:rPr>
+    </w:lvl>
+    <w:lvl w:ilvl="5" w:tplc="04090005" w:tentative="1">
+      <w:start w:val="1"/>
+      <w:numFmt w:val="bullet"/>
+      <w:lvlText w:val=""/>
+      <w:lvlJc w:val="left"/>
+      <w:pPr>
+        <w:ind w:left="4320" w:hanging="360"/>
+      </w:pPr>
+      <w:rPr>
+        <w:rFonts w:ascii="Wingdings" w:hAnsi="Wingdings" w:hint="default"/>
+      </w:rPr>
+    </w:lvl>
+    <w:lvl w:ilvl="6" w:tplc="04090001" w:tentative="1">
+      <w:start w:val="1"/>
+      <w:numFmt w:val="bullet"/>
+      <w:lvlText w:val=""/>
+      <w:lvlJc w:val="left"/>
+      <w:pPr>
+        <w:ind w:left="5040" w:hanging="360"/>
+      </w:pPr>
+      <w:rPr>
+        <w:rFonts w:ascii="Symbol" w:hAnsi="Symbol" w:hint="default"/>
+      </w:rPr>
+    </w:lvl>
+    <w:lvl w:ilvl="7" w:tplc="04090003" w:tentative="1">
+      <w:start w:val="1"/>
+      <w:numFmt w:val="bullet"/>
+      <w:lvlText w:val="o"/>
+      <w:lvlJc w:val="left"/>
+      <w:pPr>
+        <w:ind w:left="5760" w:hanging="360"/>
+      </w:pPr>
+      <w:rPr>
+        <w:rFonts w:ascii="Courier New" w:hAnsi="Courier New" w:hint="default"/>
+      </w:rPr>
+    </w:lvl>
+    <w:lvl w:ilvl="8" w:tplc="04090005" w:tentative="1">
+      <w:start w:val="1"/>
+      <w:numFmt w:val="bullet"/>
+      <w:lvlText w:val=""/>
+      <w:lvlJc w:val="left"/>
+      <w:pPr>
+        <w:ind w:left="6480" w:hanging="360"/>
+      </w:pPr>
+      <w:rPr>
+        <w:rFonts w:ascii="Wingdings" w:hAnsi="Wingdings" w:hint="default"/>
+      </w:rPr>
+    </w:lvl>
+  </w:abstractNum>
+  <w:abstractNum w:abstractNumId="2">
+    <w:nsid w:val="3CAA026A"/>
+    <w:multiLevelType w:val="hybridMultilevel"/>
+    <w:tmpl w:val="4924696A"/>
+    <w:lvl w:ilvl="0" w:tplc="4F0ACCB2">
+      <w:numFmt w:val="bullet"/>
+      <w:lvlText w:val="-"/>
+      <w:lvlJc w:val="left"/>
+      <w:pPr>
+        <w:ind w:left="720" w:hanging="360"/>
+      </w:pPr>
+      <w:rPr>
+        <w:rFonts w:ascii="Cambria" w:eastAsia="Times New Roman" w:hAnsi="Cambria" w:cs="Lucida Grande" w:hint="default"/>
+      </w:rPr>
+    </w:lvl>
+    <w:lvl w:ilvl="1" w:tplc="04090003" w:tentative="1">
+      <w:start w:val="1"/>
+      <w:numFmt w:val="bullet"/>
+      <w:lvlText w:val="o"/>
+      <w:lvlJc w:val="left"/>
+      <w:pPr>
+        <w:ind w:left="1440" w:hanging="360"/>
+      </w:pPr>
+      <w:rPr>
+        <w:rFonts w:ascii="Courier New" w:hAnsi="Courier New" w:hint="default"/>
+      </w:rPr>
+    </w:lvl>
+    <w:lvl w:ilvl="2" w:tplc="04090005" w:tentative="1">
+      <w:start w:val="1"/>
+      <w:numFmt w:val="bullet"/>
+      <w:lvlText w:val=""/>
+      <w:lvlJc w:val="left"/>
+      <w:pPr>
+        <w:ind w:left="2160" w:hanging="360"/>
+      </w:pPr>
+      <w:rPr>
+        <w:rFonts w:ascii="Wingdings" w:hAnsi="Wingdings" w:hint="default"/>
+      </w:rPr>
+    </w:lvl>
+    <w:lvl w:ilvl="3" w:tplc="04090001" w:tentative="1">
+      <w:start w:val="1"/>
+      <w:numFmt w:val="bullet"/>
+      <w:lvlText w:val=""/>
+      <w:lvlJc w:val="left"/>
+      <w:pPr>
+        <w:ind w:left="2880" w:hanging="360"/>
+      </w:pPr>
+      <w:rPr>
+        <w:rFonts w:ascii="Symbol" w:hAnsi="Symbol" w:hint="default"/>
+      </w:rPr>
+    </w:lvl>
+    <w:lvl w:ilvl="4" w:tplc="04090003" w:tentative="1">
+      <w:start w:val="1"/>
+      <w:numFmt w:val="bullet"/>
+      <w:lvlText w:val="o"/>
+      <w:lvlJc w:val="left"/>
+      <w:pPr>
+        <w:ind w:left="3600" w:hanging="360"/>
+      </w:pPr>
+      <w:rPr>
+        <w:rFonts w:ascii="Courier New" w:hAnsi="Courier New" w:hint="default"/>
+      </w:rPr>
+    </w:lvl>
+    <w:lvl w:ilvl="5" w:tplc="04090005" w:tentative="1">
+      <w:start w:val="1"/>
+      <w:numFmt w:val="bullet"/>
+      <w:lvlText w:val=""/>
+      <w:lvlJc w:val="left"/>
+      <w:pPr>
+        <w:ind w:left="4320" w:hanging="360"/>
+      </w:pPr>
+      <w:rPr>
+        <w:rFonts w:ascii="Wingdings" w:hAnsi="Wingdings" w:hint="default"/>
+      </w:rPr>
+    </w:lvl>
+    <w:lvl w:ilvl="6" w:tplc="04090001" w:tentative="1">
+      <w:start w:val="1"/>
+      <w:numFmt w:val="bullet"/>
+      <w:lvlText w:val=""/>
+      <w:lvlJc w:val="left"/>
+      <w:pPr>
+        <w:ind w:left="5040" w:hanging="360"/>
+      </w:pPr>
+      <w:rPr>
+        <w:rFonts w:ascii="Symbol" w:hAnsi="Symbol" w:hint="default"/>
+      </w:rPr>
+    </w:lvl>
+    <w:lvl w:ilvl="7" w:tplc="04090003" w:tentative="1">
+      <w:start w:val="1"/>
+      <w:numFmt w:val="bullet"/>
+      <w:lvlText w:val="o"/>
+      <w:lvlJc w:val="left"/>
+      <w:pPr>
+        <w:ind w:left="5760" w:hanging="360"/>
+      </w:pPr>
+      <w:rPr>
+        <w:rFonts w:ascii="Courier New" w:hAnsi="Courier New" w:hint="default"/>
+      </w:rPr>
+    </w:lvl>
+    <w:lvl w:ilvl="8" w:tplc="04090005" w:tentative="1">
+      <w:start w:val="1"/>
+      <w:numFmt w:val="bullet"/>
+      <w:lvlText w:val=""/>
+      <w:lvlJc w:val="left"/>
+      <w:pPr>
+        <w:ind w:left="6480" w:hanging="360"/>
+      </w:pPr>
+      <w:rPr>
+        <w:rFonts w:ascii="Wingdings" w:hAnsi="Wingdings" w:hint="default"/>
+      </w:rPr>
+    </w:lvl>
+  </w:abstractNum>
+  <w:abstractNum w:abstractNumId="3">
+    <w:nsid w:val="668E1A6F"/>
+    <w:multiLevelType w:val="hybridMultilevel"/>
+    <w:tmpl w:val="9DFE881A"/>
+    <w:lvl w:ilvl="0" w:tplc="6AACDD70">
+      <w:numFmt w:val="bullet"/>
+      <w:lvlText w:val="-"/>
+      <w:lvlJc w:val="left"/>
+      <w:pPr>
+        <w:ind w:left="720" w:hanging="360"/>
+      </w:pPr>
+      <w:rPr>
+        <w:rFonts w:ascii="Calibri" w:eastAsia="Times New Roman" w:hAnsi="Calibri" w:cs="Lucida Grande" w:hint="default"/>
+      </w:rPr>
+    </w:lvl>
+    <w:lvl w:ilvl="1" w:tplc="04090003" w:tentative="1">
+      <w:start w:val="1"/>
+      <w:numFmt w:val="bullet"/>
+      <w:lvlText w:val="o"/>
+      <w:lvlJc w:val="left"/>
+      <w:pPr>
+        <w:ind w:left="1440" w:hanging="360"/>
+      </w:pPr>
+      <w:rPr>
+        <w:rFonts w:ascii="Courier New" w:hAnsi="Courier New" w:hint="default"/>
+      </w:rPr>
+    </w:lvl>
+    <w:lvl w:ilvl="2" w:tplc="04090005" w:tentative="1">
+      <w:start w:val="1"/>
+      <w:numFmt w:val="bullet"/>
+      <w:lvlText w:val=""/>
+      <w:lvlJc w:val="left"/>
+      <w:pPr>
+        <w:ind w:left="2160" w:hanging="360"/>
+      </w:pPr>
+      <w:rPr>
+        <w:rFonts w:ascii="Wingdings" w:hAnsi="Wingdings" w:hint="default"/>
+      </w:rPr>
+    </w:lvl>
+    <w:lvl w:ilvl="3" w:tplc="04090001" w:tentative="1">
+      <w:start w:val="1"/>
+      <w:numFmt w:val="bullet"/>
+      <w:lvlText w:val=""/>
+      <w:lvlJc w:val="left"/>
+      <w:pPr>
+        <w:ind w:left="2880" w:hanging="360"/>
+      </w:pPr>
+      <w:rPr>
+        <w:rFonts w:ascii="Symbol" w:hAnsi="Symbol" w:hint="default"/>
+      </w:rPr>
+    </w:lvl>
+    <w:lvl w:ilvl="4" w:tplc="04090003" w:tentative="1">
+      <w:start w:val="1"/>
+      <w:numFmt w:val="bullet"/>
+      <w:lvlText w:val="o"/>
+      <w:lvlJc w:val="left"/>
+      <w:pPr>
+        <w:ind w:left="3600" w:hanging="360"/>
+      </w:pPr>
+      <w:rPr>
+        <w:rFonts w:ascii="Courier New" w:hAnsi="Courier New" w:hint="default"/>
+      </w:rPr>
+    </w:lvl>
+    <w:lvl w:ilvl="5" w:tplc="04090005" w:tentative="1">
+      <w:start w:val="1"/>
+      <w:numFmt w:val="bullet"/>
+      <w:lvlText w:val=""/>
+      <w:lvlJc w:val="left"/>
+      <w:pPr>
+        <w:ind w:left="4320" w:hanging="360"/>
+      </w:pPr>
+      <w:rPr>
+        <w:rFonts w:ascii="Wingdings" w:hAnsi="Wingdings" w:hint="default"/>
+      </w:rPr>
+    </w:lvl>
+    <w:lvl w:ilvl="6" w:tplc="04090001" w:tentative="1">
+      <w:start w:val="1"/>
+      <w:numFmt w:val="bullet"/>
+      <w:lvlText w:val=""/>
+      <w:lvlJc w:val="left"/>
+      <w:pPr>
+        <w:ind w:left="5040" w:hanging="360"/>
+      </w:pPr>
+      <w:rPr>
+        <w:rFonts w:ascii="Symbol" w:hAnsi="Symbol" w:hint="default"/>
+      </w:rPr>
+    </w:lvl>
+    <w:lvl w:ilvl="7" w:tplc="04090003" w:tentative="1">
+      <w:start w:val="1"/>
+      <w:numFmt w:val="bullet"/>
+      <w:lvlText w:val="o"/>
+      <w:lvlJc w:val="left"/>
+      <w:pPr>
+        <w:ind w:left="5760" w:hanging="360"/>
+      </w:pPr>
+      <w:rPr>
+        <w:rFonts w:ascii="Courier New" w:hAnsi="Courier New" w:hint="default"/>
+      </w:rPr>
+    </w:lvl>
+    <w:lvl w:ilvl="8" w:tplc="04090005" w:tentative="1">
+      <w:start w:val="1"/>
+      <w:numFmt w:val="bullet"/>
+      <w:lvlText w:val=""/>
+      <w:lvlJc w:val="left"/>
+      <w:pPr>
+        <w:ind w:left="6480" w:hanging="360"/>
+      </w:pPr>
+      <w:rPr>
+        <w:rFonts w:ascii="Wingdings" w:hAnsi="Wingdings" w:hint="default"/>
+      </w:rPr>
+    </w:lvl>
+  </w:abstractNum>
+  <w:abstractNum w:abstractNumId="4">
     <w:nsid w:val="7F343683"/>
     <w:multiLevelType w:val="hybridMultilevel"/>
     <w:tmpl w:val="F19A42F8"/>
@@ -2129,10 +3802,19 @@
     </w:lvl>
   </w:abstractNum>
   <w:num w:numId="1">
-    <w:abstractNumId w:val="1"/>
+    <w:abstractNumId w:val="4"/>
   </w:num>
   <w:num w:numId="2">
     <w:abstractNumId w:val="0"/>
+  </w:num>
+  <w:num w:numId="3">
+    <w:abstractNumId w:val="1"/>
+  </w:num>
+  <w:num w:numId="4">
+    <w:abstractNumId w:val="3"/>
+  </w:num>
+  <w:num w:numId="5">
+    <w:abstractNumId w:val="2"/>
   </w:num>
 </w:numbering>
 </file>

</xml_diff>

<commit_message>
added ping setting, updated + refactored notifications
Signed-off-by: Matt McCormick <matt.c.mccormick@gmail.com>
</commit_message>
<xml_diff>
--- a/doc/The Whoot API V2.docx
+++ b/doc/The Whoot API V2.docx
@@ -57,8 +57,6 @@
         </w:rPr>
         <w:t>24</w:t>
       </w:r>
-      <w:bookmarkStart w:id="0" w:name="_GoBack"/>
-      <w:bookmarkEnd w:id="0"/>
       <w:r>
         <w:rPr>
           <w:b/>
@@ -2169,8 +2167,34 @@
     <w:p>
       <w:r>
         <w:tab/>
-        <w:t>email_ping – (Boolean) Whether to notify this user when somebody pings them</w:t>
-      </w:r>
+        <w:t>email_</w:t>
+      </w:r>
+      <w:r>
+        <w:t>loop</w:t>
+      </w:r>
+      <w:r>
+        <w:t xml:space="preserve"> – (Boolean) Whether to notify this user when somebody </w:t>
+      </w:r>
+      <w:r>
+        <w:t>loops in to their night</w:t>
+      </w:r>
+    </w:p>
+    <w:p>
+      <w:r>
+        <w:tab/>
+        <w:t>email_</w:t>
+      </w:r>
+      <w:r>
+        <w:t>ping</w:t>
+      </w:r>
+      <w:r>
+        <w:t xml:space="preserve"> – (Boolean) Whether to notify this user when somebody </w:t>
+      </w:r>
+      <w:r>
+        <w:t>pings them</w:t>
+      </w:r>
+      <w:bookmarkStart w:id="0" w:name="_GoBack"/>
+      <w:bookmarkEnd w:id="0"/>
     </w:p>
     <w:p>
       <w:r>
@@ -2369,6 +2393,14 @@
         </w:rPr>
         <w:t>GET ‘users/notifications</w:t>
       </w:r>
+      <w:r>
+        <w:rPr>
+          <w:b/>
+          <w:sz w:val="32"/>
+          <w:szCs w:val="32"/>
+        </w:rPr>
+        <w:t>’</w:t>
+      </w:r>
     </w:p>
     <w:p>
       <w:r>
@@ -2382,6 +2414,24 @@
           <w:i/>
         </w:rPr>
         <w:t>. See the PUT ‘users’ endpoint to clear the unread notification count.</w:t>
+      </w:r>
+      <w:r>
+        <w:rPr>
+          <w:i/>
+        </w:rPr>
+        <w:t xml:space="preserve"> Use the “full_text”</w:t>
+      </w:r>
+      <w:r>
+        <w:rPr>
+          <w:i/>
+        </w:rPr>
+        <w:t xml:space="preserve"> attribute</w:t>
+      </w:r>
+      <w:r>
+        <w:rPr>
+          <w:i/>
+        </w:rPr>
+        <w:t xml:space="preserve"> for the full notification text.</w:t>
       </w:r>
     </w:p>
     <w:p/>

</xml_diff>

<commit_message>
Invite endpoint, post endpoint accepts lat / long, fixes
Signed-off-by: Matt McCormick <matt.c.mccormick@gmail.com>
</commit_message>
<xml_diff>
--- a/doc/The Whoot API V2.docx
+++ b/doc/The Whoot API V2.docx
@@ -16,14 +16,32 @@
           <w:sz w:val="36"/>
           <w:szCs w:val="36"/>
         </w:rPr>
-        <w:t>The Whoot API V</w:t>
-      </w:r>
+        <w:t xml:space="preserve">The </w:t>
+      </w:r>
+      <w:proofErr w:type="spellStart"/>
       <w:r>
         <w:rPr>
           <w:b/>
           <w:sz w:val="36"/>
           <w:szCs w:val="36"/>
         </w:rPr>
+        <w:t>Whoot</w:t>
+      </w:r>
+      <w:proofErr w:type="spellEnd"/>
+      <w:r>
+        <w:rPr>
+          <w:b/>
+          <w:sz w:val="36"/>
+          <w:szCs w:val="36"/>
+        </w:rPr>
+        <w:t xml:space="preserve"> API V</w:t>
+      </w:r>
+      <w:r>
+        <w:rPr>
+          <w:b/>
+          <w:sz w:val="36"/>
+          <w:szCs w:val="36"/>
+        </w:rPr>
         <w:t>2</w:t>
       </w:r>
     </w:p>
@@ -100,7 +118,7 @@
       <w:r>
         <w:t xml:space="preserve">- The production website is at </w:t>
       </w:r>
-      <w:hyperlink r:id="rId6" w:history="1">
+      <w:hyperlink r:id="rId8" w:history="1">
         <w:r>
           <w:rPr>
             <w:rStyle w:val="Hyperlink"/>
@@ -129,7 +147,23 @@
         <w:t>are</w:t>
       </w:r>
       <w:r>
-        <w:t xml:space="preserve"> namespaced to /api/v</w:t>
+        <w:t xml:space="preserve"> </w:t>
+      </w:r>
+      <w:proofErr w:type="spellStart"/>
+      <w:r>
+        <w:t>namespaced</w:t>
+      </w:r>
+      <w:proofErr w:type="spellEnd"/>
+      <w:r>
+        <w:t xml:space="preserve"> to /</w:t>
+      </w:r>
+      <w:proofErr w:type="spellStart"/>
+      <w:r>
+        <w:t>api</w:t>
+      </w:r>
+      <w:proofErr w:type="spellEnd"/>
+      <w:r>
+        <w:t>/v</w:t>
       </w:r>
       <w:r>
         <w:t>2</w:t>
@@ -168,9 +202,11 @@
       <w:r>
         <w:t>‘</w:t>
       </w:r>
+      <w:proofErr w:type="spellStart"/>
       <w:r>
         <w:t>auth_token</w:t>
       </w:r>
+      <w:proofErr w:type="spellEnd"/>
       <w:r>
         <w:t>’</w:t>
       </w:r>
@@ -194,7 +230,15 @@
     </w:p>
     <w:p>
       <w:r>
-        <w:t>- Form submissions with errors will respond with a 422 error code. The errors will be in the following format:</w:t>
+        <w:t xml:space="preserve">- Form submissions with errors will respond with a </w:t>
+      </w:r>
+      <w:proofErr w:type="gramStart"/>
+      <w:r>
+        <w:t>422 error</w:t>
+      </w:r>
+      <w:proofErr w:type="gramEnd"/>
+      <w:r>
+        <w:t xml:space="preserve"> code. The errors will be in the following format:</w:t>
       </w:r>
     </w:p>
     <w:p>
@@ -209,7 +253,20 @@
       </w:r>
       <w:r>
         <w:tab/>
-        <w:t>‘status’:’error’,</w:t>
+        <w:t>‘</w:t>
+      </w:r>
+      <w:proofErr w:type="spellStart"/>
+      <w:proofErr w:type="gramStart"/>
+      <w:r>
+        <w:t>status’</w:t>
+      </w:r>
+      <w:proofErr w:type="gramEnd"/>
+      <w:r>
+        <w:t>:’error</w:t>
+      </w:r>
+      <w:proofErr w:type="spellEnd"/>
+      <w:r>
+        <w:t>’,</w:t>
       </w:r>
     </w:p>
     <w:p>
@@ -218,7 +275,15 @@
       </w:r>
       <w:r>
         <w:tab/>
-        <w:t>‘errors’:</w:t>
+        <w:t>‘</w:t>
+      </w:r>
+      <w:proofErr w:type="gramStart"/>
+      <w:r>
+        <w:t>errors’</w:t>
+      </w:r>
+      <w:proofErr w:type="gramEnd"/>
+      <w:r>
+        <w:t>:</w:t>
       </w:r>
     </w:p>
     <w:p>
@@ -244,7 +309,15 @@
       </w:r>
       <w:r>
         <w:tab/>
-        <w:t>{field}:’error’,</w:t>
+        <w:t>{</w:t>
+      </w:r>
+      <w:proofErr w:type="gramStart"/>
+      <w:r>
+        <w:t>field</w:t>
+      </w:r>
+      <w:proofErr w:type="gramEnd"/>
+      <w:r>
+        <w:t>}:’error’,</w:t>
       </w:r>
     </w:p>
     <w:p>
@@ -256,7 +329,15 @@
       </w:r>
       <w:r>
         <w:tab/>
-        <w:t>{field}:’error’</w:t>
+        <w:t>{</w:t>
+      </w:r>
+      <w:proofErr w:type="gramStart"/>
+      <w:r>
+        <w:t>field</w:t>
+      </w:r>
+      <w:proofErr w:type="gramEnd"/>
+      <w:r>
+        <w:t>}:’error’</w:t>
       </w:r>
     </w:p>
     <w:p>
@@ -301,7 +382,20 @@
       </w:pPr>
       <w:r>
         <w:tab/>
-        <w:t>‘status’:’error’,</w:t>
+        <w:t>‘</w:t>
+      </w:r>
+      <w:proofErr w:type="spellStart"/>
+      <w:proofErr w:type="gramStart"/>
+      <w:r>
+        <w:t>status’</w:t>
+      </w:r>
+      <w:proofErr w:type="gramEnd"/>
+      <w:r>
+        <w:t>:’error</w:t>
+      </w:r>
+      <w:proofErr w:type="spellEnd"/>
+      <w:r>
+        <w:t>’,</w:t>
       </w:r>
     </w:p>
     <w:p>
@@ -310,7 +404,15 @@
       </w:pPr>
       <w:r>
         <w:tab/>
-        <w:t>‘message’:’’,</w:t>
+        <w:t>‘</w:t>
+      </w:r>
+      <w:proofErr w:type="gramStart"/>
+      <w:r>
+        <w:t>message’</w:t>
+      </w:r>
+      <w:proofErr w:type="gramEnd"/>
+      <w:r>
+        <w:t>:’’,</w:t>
       </w:r>
     </w:p>
     <w:p>
@@ -319,7 +421,15 @@
       </w:pPr>
       <w:r>
         <w:tab/>
-        <w:t>‘code’:123,</w:t>
+        <w:t>‘</w:t>
+      </w:r>
+      <w:proofErr w:type="gramStart"/>
+      <w:r>
+        <w:t>code’:123</w:t>
+      </w:r>
+      <w:proofErr w:type="gramEnd"/>
+      <w:r>
+        <w:t>,</w:t>
       </w:r>
     </w:p>
     <w:p>
@@ -332,12 +442,28 @@
     </w:p>
     <w:p>
       <w:r>
-        <w:t>- * indicates a required parameter</w:t>
-      </w:r>
-    </w:p>
-    <w:p>
-      <w:r>
-        <w:t>- We’re using the google maps API for the address/venue lookup field.</w:t>
+        <w:t xml:space="preserve">- * </w:t>
+      </w:r>
+      <w:proofErr w:type="gramStart"/>
+      <w:r>
+        <w:t>indicates</w:t>
+      </w:r>
+      <w:proofErr w:type="gramEnd"/>
+      <w:r>
+        <w:t xml:space="preserve"> a required parameter</w:t>
+      </w:r>
+    </w:p>
+    <w:p>
+      <w:r>
+        <w:t xml:space="preserve">- We’re using the </w:t>
+      </w:r>
+      <w:proofErr w:type="spellStart"/>
+      <w:r>
+        <w:t>google</w:t>
+      </w:r>
+      <w:proofErr w:type="spellEnd"/>
+      <w:r>
+        <w:t xml:space="preserve"> maps API for the address/venue lookup field.</w:t>
       </w:r>
     </w:p>
     <w:p>
@@ -489,15 +615,16 @@
           <w:color w:val="333333"/>
           <w:shd w:val="clear" w:color="auto" w:fill="FFFFFF"/>
         </w:rPr>
-        <w:t xml:space="preserve">There are several event types, </w:t>
-      </w:r>
+        <w:t>There are several event types</w:t>
+      </w:r>
+      <w:proofErr w:type="gramStart"/>
       <w:r>
         <w:rPr>
           <w:rFonts w:eastAsia="Times New Roman" w:cs="Lucida Grande"/>
           <w:color w:val="333333"/>
           <w:shd w:val="clear" w:color="auto" w:fill="FFFFFF"/>
         </w:rPr>
-        <w:t xml:space="preserve"> and they should be displayed slightly differently </w:t>
+        <w:t xml:space="preserve">, </w:t>
       </w:r>
       <w:r>
         <w:rPr>
@@ -505,15 +632,16 @@
           <w:color w:val="333333"/>
           <w:shd w:val="clear" w:color="auto" w:fill="FFFFFF"/>
         </w:rPr>
-        <w:t>(s</w:t>
-      </w:r>
+        <w:t xml:space="preserve"> and</w:t>
+      </w:r>
+      <w:proofErr w:type="gramEnd"/>
       <w:r>
         <w:rPr>
           <w:rFonts w:eastAsia="Times New Roman" w:cs="Lucida Grande"/>
           <w:color w:val="333333"/>
           <w:shd w:val="clear" w:color="auto" w:fill="FFFFFF"/>
         </w:rPr>
-        <w:t>ee V1 of the apps for examples</w:t>
+        <w:t xml:space="preserve"> they should be displayed slightly differently </w:t>
       </w:r>
       <w:r>
         <w:rPr>
@@ -521,7 +649,7 @@
           <w:color w:val="333333"/>
           <w:shd w:val="clear" w:color="auto" w:fill="FFFFFF"/>
         </w:rPr>
-        <w:t xml:space="preserve"> of how it should look</w:t>
+        <w:t>(s</w:t>
       </w:r>
       <w:r>
         <w:rPr>
@@ -529,7 +657,7 @@
           <w:color w:val="333333"/>
           <w:shd w:val="clear" w:color="auto" w:fill="FFFFFF"/>
         </w:rPr>
-        <w:t>)</w:t>
+        <w:t>ee V1 of the apps for examples</w:t>
       </w:r>
       <w:r>
         <w:rPr>
@@ -537,6 +665,22 @@
           <w:color w:val="333333"/>
           <w:shd w:val="clear" w:color="auto" w:fill="FFFFFF"/>
         </w:rPr>
+        <w:t xml:space="preserve"> of how it should look</w:t>
+      </w:r>
+      <w:r>
+        <w:rPr>
+          <w:rFonts w:eastAsia="Times New Roman" w:cs="Lucida Grande"/>
+          <w:color w:val="333333"/>
+          <w:shd w:val="clear" w:color="auto" w:fill="FFFFFF"/>
+        </w:rPr>
+        <w:t>)</w:t>
+      </w:r>
+      <w:r>
+        <w:rPr>
+          <w:rFonts w:eastAsia="Times New Roman" w:cs="Lucida Grande"/>
+          <w:color w:val="333333"/>
+          <w:shd w:val="clear" w:color="auto" w:fill="FFFFFF"/>
+        </w:rPr>
         <w:t>:</w:t>
       </w:r>
     </w:p>
@@ -553,6 +697,7 @@
           <w:shd w:val="clear" w:color="auto" w:fill="FFFFFF"/>
         </w:rPr>
       </w:pPr>
+      <w:proofErr w:type="spellStart"/>
       <w:r>
         <w:rPr>
           <w:b/>
@@ -560,6 +705,7 @@
         </w:rPr>
         <w:t>PostChangeEvent</w:t>
       </w:r>
+      <w:proofErr w:type="spellEnd"/>
       <w:r>
         <w:rPr>
           <w:shd w:val="clear" w:color="auto" w:fill="FFFFFF"/>
@@ -607,7 +753,21 @@
         <w:rPr>
           <w:shd w:val="clear" w:color="auto" w:fill="FFFFFF"/>
         </w:rPr>
-        <w:t>Short timestamp from “created_at” field</w:t>
+        <w:t>Short timestamp from “</w:t>
+      </w:r>
+      <w:proofErr w:type="spellStart"/>
+      <w:r>
+        <w:rPr>
+          <w:shd w:val="clear" w:color="auto" w:fill="FFFFFF"/>
+        </w:rPr>
+        <w:t>created_at</w:t>
+      </w:r>
+      <w:proofErr w:type="spellEnd"/>
+      <w:r>
+        <w:rPr>
+          <w:shd w:val="clear" w:color="auto" w:fill="FFFFFF"/>
+        </w:rPr>
+        <w:t>” field</w:t>
       </w:r>
       <w:r>
         <w:rPr>
@@ -632,7 +792,21 @@
         <w:rPr>
           <w:shd w:val="clear" w:color="auto" w:fill="FFFFFF"/>
         </w:rPr>
-        <w:t>“content” field on the event}</w:t>
+        <w:t>“</w:t>
+      </w:r>
+      <w:proofErr w:type="gramStart"/>
+      <w:r>
+        <w:rPr>
+          <w:shd w:val="clear" w:color="auto" w:fill="FFFFFF"/>
+        </w:rPr>
+        <w:t>content</w:t>
+      </w:r>
+      <w:proofErr w:type="gramEnd"/>
+      <w:r>
+        <w:rPr>
+          <w:shd w:val="clear" w:color="auto" w:fill="FFFFFF"/>
+        </w:rPr>
+        <w:t>” field on the event}</w:t>
       </w:r>
     </w:p>
     <w:p>
@@ -680,23 +854,38 @@
         <w:rPr>
           <w:shd w:val="clear" w:color="auto" w:fill="FFFFFF"/>
         </w:rPr>
-        <w:t>Is Working… Whoot V2 and API</w:t>
-      </w:r>
-    </w:p>
-    <w:p>
-      <w:pPr>
-        <w:rPr>
-          <w:b/>
-          <w:shd w:val="clear" w:color="auto" w:fill="FFFFFF"/>
-        </w:rPr>
-      </w:pPr>
-    </w:p>
-    <w:p>
-      <w:pPr>
-        <w:rPr>
-          <w:shd w:val="clear" w:color="auto" w:fill="FFFFFF"/>
-        </w:rPr>
-      </w:pPr>
+        <w:t xml:space="preserve">Is Working… </w:t>
+      </w:r>
+      <w:proofErr w:type="spellStart"/>
+      <w:r>
+        <w:rPr>
+          <w:shd w:val="clear" w:color="auto" w:fill="FFFFFF"/>
+        </w:rPr>
+        <w:t>Whoot</w:t>
+      </w:r>
+      <w:proofErr w:type="spellEnd"/>
+      <w:r>
+        <w:rPr>
+          <w:shd w:val="clear" w:color="auto" w:fill="FFFFFF"/>
+        </w:rPr>
+        <w:t xml:space="preserve"> V2 and API</w:t>
+      </w:r>
+    </w:p>
+    <w:p>
+      <w:pPr>
+        <w:rPr>
+          <w:b/>
+          <w:shd w:val="clear" w:color="auto" w:fill="FFFFFF"/>
+        </w:rPr>
+      </w:pPr>
+    </w:p>
+    <w:p>
+      <w:pPr>
+        <w:rPr>
+          <w:shd w:val="clear" w:color="auto" w:fill="FFFFFF"/>
+        </w:rPr>
+      </w:pPr>
+      <w:proofErr w:type="spellStart"/>
       <w:r>
         <w:rPr>
           <w:b/>
@@ -711,6 +900,7 @@
         </w:rPr>
         <w:t>Event</w:t>
       </w:r>
+      <w:proofErr w:type="spellEnd"/>
       <w:r>
         <w:rPr>
           <w:shd w:val="clear" w:color="auto" w:fill="FFFFFF"/>
@@ -758,20 +948,48 @@
         <w:rPr>
           <w:shd w:val="clear" w:color="auto" w:fill="FFFFFF"/>
         </w:rPr>
-        <w:t>} {Short timestamp from “created_at” field}</w:t>
-      </w:r>
-    </w:p>
-    <w:p>
-      <w:pPr>
-        <w:rPr>
-          <w:shd w:val="clear" w:color="auto" w:fill="FFFFFF"/>
-        </w:rPr>
-      </w:pPr>
-      <w:r>
-        <w:rPr>
-          <w:shd w:val="clear" w:color="auto" w:fill="FFFFFF"/>
-        </w:rPr>
-        <w:t xml:space="preserve">{“content” field </w:t>
+        <w:t>} {Short timestamp from “</w:t>
+      </w:r>
+      <w:proofErr w:type="spellStart"/>
+      <w:r>
+        <w:rPr>
+          <w:shd w:val="clear" w:color="auto" w:fill="FFFFFF"/>
+        </w:rPr>
+        <w:t>created_at</w:t>
+      </w:r>
+      <w:proofErr w:type="spellEnd"/>
+      <w:r>
+        <w:rPr>
+          <w:shd w:val="clear" w:color="auto" w:fill="FFFFFF"/>
+        </w:rPr>
+        <w:t>” field}</w:t>
+      </w:r>
+    </w:p>
+    <w:p>
+      <w:pPr>
+        <w:rPr>
+          <w:shd w:val="clear" w:color="auto" w:fill="FFFFFF"/>
+        </w:rPr>
+      </w:pPr>
+      <w:r>
+        <w:rPr>
+          <w:shd w:val="clear" w:color="auto" w:fill="FFFFFF"/>
+        </w:rPr>
+        <w:t>{“</w:t>
+      </w:r>
+      <w:proofErr w:type="gramStart"/>
+      <w:r>
+        <w:rPr>
+          <w:shd w:val="clear" w:color="auto" w:fill="FFFFFF"/>
+        </w:rPr>
+        <w:t>content</w:t>
+      </w:r>
+      <w:proofErr w:type="gramEnd"/>
+      <w:r>
+        <w:rPr>
+          <w:shd w:val="clear" w:color="auto" w:fill="FFFFFF"/>
+        </w:rPr>
+        <w:t xml:space="preserve">” field </w:t>
       </w:r>
       <w:r>
         <w:rPr>
@@ -853,6 +1071,7 @@
           <w:shd w:val="clear" w:color="auto" w:fill="FFFFFF"/>
         </w:rPr>
       </w:pPr>
+      <w:proofErr w:type="spellStart"/>
       <w:r>
         <w:rPr>
           <w:b/>
@@ -867,6 +1086,7 @@
         </w:rPr>
         <w:t>Event</w:t>
       </w:r>
+      <w:proofErr w:type="spellEnd"/>
       <w:r>
         <w:rPr>
           <w:shd w:val="clear" w:color="auto" w:fill="FFFFFF"/>
@@ -902,26 +1122,62 @@
         <w:rPr>
           <w:shd w:val="clear" w:color="auto" w:fill="FFFFFF"/>
         </w:rPr>
-        <w:t xml:space="preserve"> created the post</w:t>
-      </w:r>
-      <w:r>
-        <w:rPr>
-          <w:shd w:val="clear" w:color="auto" w:fill="FFFFFF"/>
-        </w:rPr>
-        <w:t xml:space="preserve"> } {Short timestamp from “created_at” field}</w:t>
-      </w:r>
-    </w:p>
-    <w:p>
-      <w:pPr>
-        <w:rPr>
-          <w:shd w:val="clear" w:color="auto" w:fill="FFFFFF"/>
-        </w:rPr>
-      </w:pPr>
-      <w:r>
-        <w:rPr>
-          <w:shd w:val="clear" w:color="auto" w:fill="FFFFFF"/>
-        </w:rPr>
-        <w:t>shouted “{“content” field on the embedded “comment”}”</w:t>
+        <w:t xml:space="preserve"> created the </w:t>
+      </w:r>
+      <w:proofErr w:type="gramStart"/>
+      <w:r>
+        <w:rPr>
+          <w:shd w:val="clear" w:color="auto" w:fill="FFFFFF"/>
+        </w:rPr>
+        <w:t>post</w:t>
+      </w:r>
+      <w:r>
+        <w:rPr>
+          <w:shd w:val="clear" w:color="auto" w:fill="FFFFFF"/>
+        </w:rPr>
+        <w:t xml:space="preserve"> }</w:t>
+      </w:r>
+      <w:proofErr w:type="gramEnd"/>
+      <w:r>
+        <w:rPr>
+          <w:shd w:val="clear" w:color="auto" w:fill="FFFFFF"/>
+        </w:rPr>
+        <w:t xml:space="preserve"> {Short timestamp from “</w:t>
+      </w:r>
+      <w:proofErr w:type="spellStart"/>
+      <w:r>
+        <w:rPr>
+          <w:shd w:val="clear" w:color="auto" w:fill="FFFFFF"/>
+        </w:rPr>
+        <w:t>created_at</w:t>
+      </w:r>
+      <w:proofErr w:type="spellEnd"/>
+      <w:r>
+        <w:rPr>
+          <w:shd w:val="clear" w:color="auto" w:fill="FFFFFF"/>
+        </w:rPr>
+        <w:t>” field}</w:t>
+      </w:r>
+    </w:p>
+    <w:p>
+      <w:pPr>
+        <w:rPr>
+          <w:shd w:val="clear" w:color="auto" w:fill="FFFFFF"/>
+        </w:rPr>
+      </w:pPr>
+      <w:proofErr w:type="gramStart"/>
+      <w:r>
+        <w:rPr>
+          <w:shd w:val="clear" w:color="auto" w:fill="FFFFFF"/>
+        </w:rPr>
+        <w:t>shouted</w:t>
+      </w:r>
+      <w:proofErr w:type="gramEnd"/>
+      <w:r>
+        <w:rPr>
+          <w:shd w:val="clear" w:color="auto" w:fill="FFFFFF"/>
+        </w:rPr>
+        <w:t xml:space="preserve"> “{“content” field on the embedded “comment”}”</w:t>
       </w:r>
     </w:p>
     <w:p>
@@ -958,11 +1214,19 @@
           <w:shd w:val="clear" w:color="auto" w:fill="FFFFFF"/>
         </w:rPr>
       </w:pPr>
-      <w:r>
-        <w:rPr>
-          <w:shd w:val="clear" w:color="auto" w:fill="FFFFFF"/>
-        </w:rPr>
-        <w:t>Shouted “What’s everyone doing?”</w:t>
+      <w:proofErr w:type="gramStart"/>
+      <w:r>
+        <w:rPr>
+          <w:shd w:val="clear" w:color="auto" w:fill="FFFFFF"/>
+        </w:rPr>
+        <w:t>Shouted</w:t>
+      </w:r>
+      <w:proofErr w:type="gramEnd"/>
+      <w:r>
+        <w:rPr>
+          <w:shd w:val="clear" w:color="auto" w:fill="FFFFFF"/>
+        </w:rPr>
+        <w:t xml:space="preserve"> “What’s everyone doing?”</w:t>
       </w:r>
     </w:p>
     <w:p/>
@@ -980,20 +1244,66 @@
           <w:sz w:val="32"/>
           <w:szCs w:val="32"/>
         </w:rPr>
-        <w:t>POST ‘generate_token’</w:t>
-      </w:r>
-    </w:p>
-    <w:p>
-      <w:pPr>
-        <w:rPr>
-          <w:i/>
-        </w:rPr>
-      </w:pPr>
-      <w:r>
-        <w:rPr>
-          <w:i/>
-        </w:rPr>
-        <w:t>This endpoint will generate a whoot user token that you can use on future requests to authenticate the user. If the user is not already a member of the whoot, it will create an account for them.</w:t>
+        <w:t>POST ‘</w:t>
+      </w:r>
+      <w:proofErr w:type="spellStart"/>
+      <w:r>
+        <w:rPr>
+          <w:b/>
+          <w:sz w:val="32"/>
+          <w:szCs w:val="32"/>
+        </w:rPr>
+        <w:t>generate_token</w:t>
+      </w:r>
+      <w:proofErr w:type="spellEnd"/>
+      <w:r>
+        <w:rPr>
+          <w:b/>
+          <w:sz w:val="32"/>
+          <w:szCs w:val="32"/>
+        </w:rPr>
+        <w:t>’</w:t>
+      </w:r>
+    </w:p>
+    <w:p>
+      <w:pPr>
+        <w:rPr>
+          <w:i/>
+        </w:rPr>
+      </w:pPr>
+      <w:r>
+        <w:rPr>
+          <w:i/>
+        </w:rPr>
+        <w:t xml:space="preserve">This endpoint will generate a </w:t>
+      </w:r>
+      <w:proofErr w:type="spellStart"/>
+      <w:r>
+        <w:rPr>
+          <w:i/>
+        </w:rPr>
+        <w:t>whoot</w:t>
+      </w:r>
+      <w:proofErr w:type="spellEnd"/>
+      <w:r>
+        <w:rPr>
+          <w:i/>
+        </w:rPr>
+        <w:t xml:space="preserve"> user token that you can use on future requests to authenticate the user. If the user is not already a member of the </w:t>
+      </w:r>
+      <w:proofErr w:type="spellStart"/>
+      <w:r>
+        <w:rPr>
+          <w:i/>
+        </w:rPr>
+        <w:t>whoot</w:t>
+      </w:r>
+      <w:proofErr w:type="spellEnd"/>
+      <w:r>
+        <w:rPr>
+          <w:i/>
+        </w:rPr>
+        <w:t>, it will create an account for them.</w:t>
       </w:r>
       <w:r>
         <w:rPr>
@@ -1006,20 +1316,60 @@
           <w:b/>
           <w:i/>
         </w:rPr>
-        <w:t>The app must first get a facebook session token for the user tied to our facebook app.</w:t>
-      </w:r>
-    </w:p>
-    <w:p>
-      <w:pPr>
-        <w:rPr>
-          <w:b/>
-        </w:rPr>
-      </w:pPr>
-      <w:r>
-        <w:rPr>
-          <w:b/>
-        </w:rPr>
-        <w:t>Params:</w:t>
+        <w:t xml:space="preserve">The app must first get a </w:t>
+      </w:r>
+      <w:proofErr w:type="spellStart"/>
+      <w:r>
+        <w:rPr>
+          <w:b/>
+          <w:i/>
+        </w:rPr>
+        <w:t>facebook</w:t>
+      </w:r>
+      <w:proofErr w:type="spellEnd"/>
+      <w:r>
+        <w:rPr>
+          <w:b/>
+          <w:i/>
+        </w:rPr>
+        <w:t xml:space="preserve"> session token for the user tied to our </w:t>
+      </w:r>
+      <w:proofErr w:type="spellStart"/>
+      <w:r>
+        <w:rPr>
+          <w:b/>
+          <w:i/>
+        </w:rPr>
+        <w:t>facebook</w:t>
+      </w:r>
+      <w:proofErr w:type="spellEnd"/>
+      <w:r>
+        <w:rPr>
+          <w:b/>
+          <w:i/>
+        </w:rPr>
+        <w:t xml:space="preserve"> app.</w:t>
+      </w:r>
+    </w:p>
+    <w:p>
+      <w:pPr>
+        <w:rPr>
+          <w:b/>
+        </w:rPr>
+      </w:pPr>
+      <w:proofErr w:type="spellStart"/>
+      <w:r>
+        <w:rPr>
+          <w:b/>
+        </w:rPr>
+        <w:t>Params</w:t>
+      </w:r>
+      <w:proofErr w:type="spellEnd"/>
+      <w:r>
+        <w:rPr>
+          <w:b/>
+        </w:rPr>
+        <w:t>:</w:t>
       </w:r>
     </w:p>
     <w:p>
@@ -1035,9 +1385,11 @@
         </w:rPr>
         <w:t>*</w:t>
       </w:r>
+      <w:proofErr w:type="gramStart"/>
       <w:r>
         <w:t>token</w:t>
       </w:r>
+      <w:proofErr w:type="gramEnd"/>
       <w:r>
         <w:t xml:space="preserve"> - The Facebook session token</w:t>
       </w:r>
@@ -1058,10 +1410,22 @@
     <w:p>
       <w:r>
         <w:tab/>
+      </w:r>
+      <w:proofErr w:type="gramStart"/>
+      <w:r>
         <w:t>token</w:t>
       </w:r>
-      <w:r>
-        <w:t xml:space="preserve"> – The Whoot user token</w:t>
+      <w:proofErr w:type="gramEnd"/>
+      <w:r>
+        <w:t xml:space="preserve"> – The </w:t>
+      </w:r>
+      <w:proofErr w:type="spellStart"/>
+      <w:r>
+        <w:t>Whoot</w:t>
+      </w:r>
+      <w:proofErr w:type="spellEnd"/>
+      <w:r>
+        <w:t xml:space="preserve"> user token</w:t>
       </w:r>
     </w:p>
     <w:p/>
@@ -1141,8 +1505,18 @@
           <w:sz w:val="32"/>
           <w:szCs w:val="32"/>
         </w:rPr>
-        <w:t>GET ‘posts/:id’</w:t>
-      </w:r>
+        <w:t>GET ‘posts/</w:t>
+      </w:r>
+      <w:proofErr w:type="gramStart"/>
+      <w:r>
+        <w:rPr>
+          <w:b/>
+          <w:sz w:val="32"/>
+          <w:szCs w:val="32"/>
+        </w:rPr>
+        <w:t>:id’</w:t>
+      </w:r>
+      <w:proofErr w:type="gramEnd"/>
     </w:p>
     <w:p>
       <w:r>
@@ -1209,11 +1583,19 @@
           <w:b/>
         </w:rPr>
       </w:pPr>
-      <w:r>
-        <w:rPr>
-          <w:b/>
-        </w:rPr>
-        <w:t>Params:</w:t>
+      <w:proofErr w:type="spellStart"/>
+      <w:r>
+        <w:rPr>
+          <w:b/>
+        </w:rPr>
+        <w:t>Params</w:t>
+      </w:r>
+      <w:proofErr w:type="spellEnd"/>
+      <w:r>
+        <w:rPr>
+          <w:b/>
+        </w:rPr>
+        <w:t>:</w:t>
       </w:r>
     </w:p>
     <w:p>
@@ -1229,9 +1611,16 @@
         </w:rPr>
         <w:t>*</w:t>
       </w:r>
-      <w:r>
-        <w:t>night_type</w:t>
-      </w:r>
+      <w:proofErr w:type="spellStart"/>
+      <w:proofErr w:type="gramStart"/>
+      <w:r>
+        <w:t>night</w:t>
+      </w:r>
+      <w:proofErr w:type="gramEnd"/>
+      <w:r>
+        <w:t>_type</w:t>
+      </w:r>
+      <w:proofErr w:type="spellEnd"/>
       <w:r>
         <w:rPr>
           <w:b/>
@@ -1239,16 +1628,39 @@
         <w:t xml:space="preserve"> </w:t>
       </w:r>
       <w:r>
-        <w:t>– (string) working | low_in | low_out | big_out</w:t>
-      </w:r>
+        <w:t xml:space="preserve">– (string) working | </w:t>
+      </w:r>
+      <w:proofErr w:type="spellStart"/>
+      <w:r>
+        <w:t>low_in</w:t>
+      </w:r>
+      <w:proofErr w:type="spellEnd"/>
+      <w:r>
+        <w:t xml:space="preserve"> | </w:t>
+      </w:r>
+      <w:proofErr w:type="spellStart"/>
+      <w:r>
+        <w:t>low_out</w:t>
+      </w:r>
+      <w:proofErr w:type="spellEnd"/>
+      <w:r>
+        <w:t xml:space="preserve"> | </w:t>
+      </w:r>
+      <w:proofErr w:type="spellStart"/>
+      <w:r>
+        <w:t>big_out</w:t>
+      </w:r>
+      <w:proofErr w:type="spellEnd"/>
     </w:p>
     <w:p>
       <w:r>
         <w:tab/>
       </w:r>
+      <w:proofErr w:type="gramStart"/>
       <w:r>
         <w:t>tag</w:t>
       </w:r>
+      <w:proofErr w:type="gramEnd"/>
       <w:r>
         <w:t xml:space="preserve"> – (string) 40 char max</w:t>
       </w:r>
@@ -1257,8 +1669,18 @@
       <w:pPr>
         <w:ind w:firstLine="720"/>
       </w:pPr>
-      <w:r>
-        <w:t xml:space="preserve">address_original </w:t>
+      <w:proofErr w:type="spellStart"/>
+      <w:proofErr w:type="gramStart"/>
+      <w:r>
+        <w:t>address</w:t>
+      </w:r>
+      <w:proofErr w:type="gramEnd"/>
+      <w:r>
+        <w:t>_original</w:t>
+      </w:r>
+      <w:proofErr w:type="spellEnd"/>
+      <w:r>
+        <w:t xml:space="preserve"> </w:t>
       </w:r>
       <w:r>
         <w:t>– (string)</w:t>
@@ -1271,27 +1693,70 @@
       <w:r>
         <w:tab/>
       </w:r>
-      <w:r>
-        <w:t>venue_address</w:t>
-      </w:r>
+      <w:proofErr w:type="spellStart"/>
+      <w:proofErr w:type="gramStart"/>
+      <w:r>
+        <w:t>venue</w:t>
+      </w:r>
+      <w:proofErr w:type="gramEnd"/>
+      <w:r>
+        <w:t>_address</w:t>
+      </w:r>
+      <w:proofErr w:type="spellEnd"/>
       <w:r>
         <w:t xml:space="preserve"> – (string)</w:t>
       </w:r>
       <w:r>
-        <w:t xml:space="preserve"> Venue address returned from google</w:t>
-      </w:r>
+        <w:t xml:space="preserve"> Venue address returned from </w:t>
+      </w:r>
+      <w:proofErr w:type="spellStart"/>
+      <w:r>
+        <w:t>google</w:t>
+      </w:r>
+      <w:proofErr w:type="spellEnd"/>
     </w:p>
     <w:p>
       <w:r>
         <w:tab/>
       </w:r>
-      <w:r>
-        <w:t>venue_name – (string) Venue name returned from google</w:t>
-      </w:r>
-    </w:p>
-    <w:p>
-      <w:r>
-        <w:t xml:space="preserve">              suggestions (boolean) Whether the user is open for suggestions tonight </w:t>
+      <w:proofErr w:type="spellStart"/>
+      <w:proofErr w:type="gramStart"/>
+      <w:r>
+        <w:t>venue</w:t>
+      </w:r>
+      <w:proofErr w:type="gramEnd"/>
+      <w:r>
+        <w:t>_name</w:t>
+      </w:r>
+      <w:proofErr w:type="spellEnd"/>
+      <w:r>
+        <w:t xml:space="preserve"> – (string) Venue name returned from </w:t>
+      </w:r>
+      <w:proofErr w:type="spellStart"/>
+      <w:r>
+        <w:t>google</w:t>
+      </w:r>
+      <w:proofErr w:type="spellEnd"/>
+    </w:p>
+    <w:p>
+      <w:r>
+        <w:t xml:space="preserve">              </w:t>
+      </w:r>
+      <w:proofErr w:type="gramStart"/>
+      <w:r>
+        <w:t>suggestions</w:t>
+      </w:r>
+      <w:proofErr w:type="gramEnd"/>
+      <w:r>
+        <w:t xml:space="preserve"> (</w:t>
+      </w:r>
+      <w:proofErr w:type="spellStart"/>
+      <w:r>
+        <w:t>boolean</w:t>
+      </w:r>
+      <w:proofErr w:type="spellEnd"/>
+      <w:r>
+        <w:t xml:space="preserve">) Whether the user is open for suggestions tonight </w:t>
       </w:r>
     </w:p>
     <w:p/>
@@ -1386,11 +1851,19 @@
           <w:i/>
         </w:rPr>
       </w:pPr>
-      <w:r>
-        <w:rPr>
-          <w:b/>
-        </w:rPr>
-        <w:t>Params:</w:t>
+      <w:proofErr w:type="spellStart"/>
+      <w:r>
+        <w:rPr>
+          <w:b/>
+        </w:rPr>
+        <w:t>Params</w:t>
+      </w:r>
+      <w:proofErr w:type="spellEnd"/>
+      <w:r>
+        <w:rPr>
+          <w:b/>
+        </w:rPr>
+        <w:t>:</w:t>
       </w:r>
     </w:p>
     <w:p>
@@ -1404,11 +1877,27 @@
       <w:r>
         <w:t xml:space="preserve"> </w:t>
       </w:r>
+      <w:proofErr w:type="gramStart"/>
       <w:r>
         <w:t>content</w:t>
       </w:r>
-      <w:r>
-        <w:t xml:space="preserve"> – (string) The text content of the comment</w:t>
+      <w:proofErr w:type="gramEnd"/>
+      <w:r>
+        <w:t xml:space="preserve"> – (string) The t</w:t>
+      </w:r>
+      <w:r>
+        <w:tab/>
+      </w:r>
+      <w:r>
+        <w:tab/>
+      </w:r>
+      <w:proofErr w:type="spellStart"/>
+      <w:r>
+        <w:t>ext</w:t>
+      </w:r>
+      <w:proofErr w:type="spellEnd"/>
+      <w:r>
+        <w:t xml:space="preserve"> content of the comment</w:t>
       </w:r>
     </w:p>
     <w:p>
@@ -1417,8 +1906,18 @@
         <w:t>*</w:t>
       </w:r>
       <w:r>
-        <w:t xml:space="preserve"> post_id</w:t>
-      </w:r>
+        <w:t xml:space="preserve"> </w:t>
+      </w:r>
+      <w:proofErr w:type="spellStart"/>
+      <w:proofErr w:type="gramStart"/>
+      <w:r>
+        <w:t>post</w:t>
+      </w:r>
+      <w:proofErr w:type="gramEnd"/>
+      <w:r>
+        <w:t>_id</w:t>
+      </w:r>
+      <w:proofErr w:type="spellEnd"/>
       <w:r>
         <w:t xml:space="preserve"> – (string)</w:t>
       </w:r>
@@ -1451,6 +1950,7 @@
         </w:rPr>
         <w:t>posts/</w:t>
       </w:r>
+      <w:proofErr w:type="spellStart"/>
       <w:r>
         <w:rPr>
           <w:b/>
@@ -1459,6 +1959,7 @@
         </w:rPr>
         <w:t>loop_ins</w:t>
       </w:r>
+      <w:proofErr w:type="spellEnd"/>
     </w:p>
     <w:p>
       <w:pPr>
@@ -1476,7 +1977,19 @@
         <w:rPr>
           <w:i/>
         </w:rPr>
-        <w:t>loop the user into a post</w:t>
+        <w:t>loop the</w:t>
+      </w:r>
+      <w:r>
+        <w:rPr>
+          <w:i/>
+        </w:rPr>
+        <w:t xml:space="preserve"> current</w:t>
+      </w:r>
+      <w:r>
+        <w:rPr>
+          <w:i/>
+        </w:rPr>
+        <w:t xml:space="preserve"> user into a post</w:t>
       </w:r>
       <w:r>
         <w:rPr>
@@ -1491,11 +2004,19 @@
           <w:i/>
         </w:rPr>
       </w:pPr>
-      <w:r>
-        <w:rPr>
-          <w:b/>
-        </w:rPr>
-        <w:t>Params:</w:t>
+      <w:proofErr w:type="spellStart"/>
+      <w:r>
+        <w:rPr>
+          <w:b/>
+        </w:rPr>
+        <w:t>Params</w:t>
+      </w:r>
+      <w:proofErr w:type="spellEnd"/>
+      <w:r>
+        <w:rPr>
+          <w:b/>
+        </w:rPr>
+        <w:t>:</w:t>
       </w:r>
     </w:p>
     <w:p>
@@ -1506,8 +2027,13 @@
         <w:tab/>
         <w:t>*</w:t>
       </w:r>
-      <w:r>
-        <w:t>id – the post id</w:t>
+      <w:proofErr w:type="gramStart"/>
+      <w:r>
+        <w:t>id</w:t>
+      </w:r>
+      <w:proofErr w:type="gramEnd"/>
+      <w:r>
+        <w:t xml:space="preserve"> – the post id</w:t>
       </w:r>
     </w:p>
     <w:p/>
@@ -1525,66 +2051,86 @@
           <w:sz w:val="32"/>
           <w:szCs w:val="32"/>
         </w:rPr>
-        <w:t>POST ‘</w:t>
-      </w:r>
-      <w:r>
-        <w:rPr>
-          <w:b/>
-          <w:sz w:val="32"/>
-          <w:szCs w:val="32"/>
-        </w:rPr>
-        <w:t>users/</w:t>
-      </w:r>
-      <w:r>
-        <w:rPr>
-          <w:b/>
-          <w:sz w:val="32"/>
-          <w:szCs w:val="32"/>
-        </w:rPr>
-        <w:t>follow</w:t>
-      </w:r>
-      <w:r>
-        <w:rPr>
-          <w:b/>
-          <w:sz w:val="32"/>
-          <w:szCs w:val="32"/>
-        </w:rPr>
-        <w:t>s</w:t>
-      </w:r>
-      <w:r>
-        <w:rPr>
-          <w:b/>
-          <w:sz w:val="32"/>
-          <w:szCs w:val="32"/>
-        </w:rPr>
-        <w:t>’</w:t>
-      </w:r>
-    </w:p>
-    <w:p>
-      <w:pPr>
-        <w:rPr>
-          <w:i/>
-        </w:rPr>
-      </w:pPr>
-      <w:r>
-        <w:rPr>
-          <w:i/>
-        </w:rPr>
-        <w:t>This endpoint will cause the current user to follow the target user.</w:t>
-      </w:r>
-    </w:p>
-    <w:p>
-      <w:pPr>
-        <w:rPr>
-          <w:i/>
-        </w:rPr>
-      </w:pPr>
-      <w:r>
-        <w:rPr>
-          <w:b/>
-        </w:rPr>
-        <w:t>Params:</w:t>
-      </w:r>
+        <w:t>DELETE</w:t>
+      </w:r>
+      <w:r>
+        <w:rPr>
+          <w:b/>
+          <w:sz w:val="32"/>
+          <w:szCs w:val="32"/>
+        </w:rPr>
+        <w:t xml:space="preserve"> ‘posts/</w:t>
+      </w:r>
+      <w:proofErr w:type="spellStart"/>
+      <w:r>
+        <w:rPr>
+          <w:b/>
+          <w:sz w:val="32"/>
+          <w:szCs w:val="32"/>
+        </w:rPr>
+        <w:t>loop_ins</w:t>
+      </w:r>
+      <w:proofErr w:type="spellEnd"/>
+    </w:p>
+    <w:p>
+      <w:pPr>
+        <w:rPr>
+          <w:i/>
+        </w:rPr>
+      </w:pPr>
+      <w:r>
+        <w:rPr>
+          <w:i/>
+        </w:rPr>
+        <w:t>This endpoint will loop the</w:t>
+      </w:r>
+      <w:r>
+        <w:rPr>
+          <w:i/>
+        </w:rPr>
+        <w:t xml:space="preserve"> current</w:t>
+      </w:r>
+      <w:r>
+        <w:rPr>
+          <w:i/>
+        </w:rPr>
+        <w:t xml:space="preserve"> user </w:t>
+      </w:r>
+      <w:r>
+        <w:rPr>
+          <w:i/>
+        </w:rPr>
+        <w:t>out of</w:t>
+      </w:r>
+      <w:r>
+        <w:rPr>
+          <w:i/>
+        </w:rPr>
+        <w:t xml:space="preserve"> a post.</w:t>
+      </w:r>
+    </w:p>
+    <w:p>
+      <w:pPr>
+        <w:rPr>
+          <w:i/>
+        </w:rPr>
+      </w:pPr>
+      <w:proofErr w:type="spellStart"/>
+      <w:r>
+        <w:rPr>
+          <w:b/>
+        </w:rPr>
+        <w:t>Params</w:t>
+      </w:r>
+      <w:proofErr w:type="spellEnd"/>
+      <w:r>
+        <w:rPr>
+          <w:b/>
+        </w:rPr>
+        <w:t>:</w:t>
+      </w:r>
+      <w:bookmarkStart w:id="0" w:name="_GoBack"/>
+      <w:bookmarkEnd w:id="0"/>
     </w:p>
     <w:p>
       <w:r>
@@ -1594,8 +2140,13 @@
         <w:tab/>
         <w:t>*</w:t>
       </w:r>
-      <w:r>
-        <w:t>id – the target user id (the user this user should follow)</w:t>
+      <w:proofErr w:type="gramStart"/>
+      <w:r>
+        <w:t>id</w:t>
+      </w:r>
+      <w:proofErr w:type="gramEnd"/>
+      <w:r>
+        <w:t xml:space="preserve"> – the post id</w:t>
       </w:r>
     </w:p>
     <w:p/>
@@ -1613,7 +2164,7 @@
           <w:sz w:val="32"/>
           <w:szCs w:val="32"/>
         </w:rPr>
-        <w:t>DELETE ‘</w:t>
+        <w:t>POST ‘</w:t>
       </w:r>
       <w:r>
         <w:rPr>
@@ -1658,20 +2209,28 @@
         <w:rPr>
           <w:i/>
         </w:rPr>
-        <w:t>This endpoint will cause the current user to stop following the target user.</w:t>
-      </w:r>
-    </w:p>
-    <w:p>
-      <w:pPr>
-        <w:rPr>
-          <w:i/>
-        </w:rPr>
-      </w:pPr>
-      <w:r>
-        <w:rPr>
-          <w:b/>
-        </w:rPr>
-        <w:t>Params:</w:t>
+        <w:t>This endpoint will cause the current user to follow the target user.</w:t>
+      </w:r>
+    </w:p>
+    <w:p>
+      <w:pPr>
+        <w:rPr>
+          <w:i/>
+        </w:rPr>
+      </w:pPr>
+      <w:proofErr w:type="spellStart"/>
+      <w:r>
+        <w:rPr>
+          <w:b/>
+        </w:rPr>
+        <w:t>Params</w:t>
+      </w:r>
+      <w:proofErr w:type="spellEnd"/>
+      <w:r>
+        <w:rPr>
+          <w:b/>
+        </w:rPr>
+        <w:t>:</w:t>
       </w:r>
     </w:p>
     <w:p>
@@ -1682,8 +2241,114 @@
         <w:tab/>
         <w:t>*</w:t>
       </w:r>
-      <w:r>
-        <w:t>id – the target user id (the user this user should follow)</w:t>
+      <w:proofErr w:type="gramStart"/>
+      <w:r>
+        <w:t>id</w:t>
+      </w:r>
+      <w:proofErr w:type="gramEnd"/>
+      <w:r>
+        <w:t xml:space="preserve"> – the target user id (the user this user should follow)</w:t>
+      </w:r>
+    </w:p>
+    <w:p/>
+    <w:p>
+      <w:pPr>
+        <w:rPr>
+          <w:b/>
+          <w:sz w:val="32"/>
+          <w:szCs w:val="32"/>
+        </w:rPr>
+      </w:pPr>
+      <w:r>
+        <w:rPr>
+          <w:b/>
+          <w:sz w:val="32"/>
+          <w:szCs w:val="32"/>
+        </w:rPr>
+        <w:t>DELETE ‘</w:t>
+      </w:r>
+      <w:r>
+        <w:rPr>
+          <w:b/>
+          <w:sz w:val="32"/>
+          <w:szCs w:val="32"/>
+        </w:rPr>
+        <w:t>users/</w:t>
+      </w:r>
+      <w:r>
+        <w:rPr>
+          <w:b/>
+          <w:sz w:val="32"/>
+          <w:szCs w:val="32"/>
+        </w:rPr>
+        <w:t>follow</w:t>
+      </w:r>
+      <w:r>
+        <w:rPr>
+          <w:b/>
+          <w:sz w:val="32"/>
+          <w:szCs w:val="32"/>
+        </w:rPr>
+        <w:t>s</w:t>
+      </w:r>
+      <w:r>
+        <w:rPr>
+          <w:b/>
+          <w:sz w:val="32"/>
+          <w:szCs w:val="32"/>
+        </w:rPr>
+        <w:t>’</w:t>
+      </w:r>
+    </w:p>
+    <w:p>
+      <w:pPr>
+        <w:rPr>
+          <w:i/>
+        </w:rPr>
+      </w:pPr>
+      <w:r>
+        <w:rPr>
+          <w:i/>
+        </w:rPr>
+        <w:t>This endpoint will cause the current user to stop following the target user.</w:t>
+      </w:r>
+    </w:p>
+    <w:p>
+      <w:pPr>
+        <w:rPr>
+          <w:i/>
+        </w:rPr>
+      </w:pPr>
+      <w:proofErr w:type="spellStart"/>
+      <w:r>
+        <w:rPr>
+          <w:b/>
+        </w:rPr>
+        <w:t>Params</w:t>
+      </w:r>
+      <w:proofErr w:type="spellEnd"/>
+      <w:r>
+        <w:rPr>
+          <w:b/>
+        </w:rPr>
+        <w:t>:</w:t>
+      </w:r>
+    </w:p>
+    <w:p>
+      <w:r>
+        <w:rPr>
+          <w:b/>
+        </w:rPr>
+        <w:tab/>
+        <w:t>*</w:t>
+      </w:r>
+      <w:proofErr w:type="gramStart"/>
+      <w:r>
+        <w:t>id</w:t>
+      </w:r>
+      <w:proofErr w:type="gramEnd"/>
+      <w:r>
+        <w:t xml:space="preserve"> – the target user id (the user this user should follow)</w:t>
       </w:r>
     </w:p>
     <w:p/>
@@ -1733,8 +2398,18 @@
           <w:sz w:val="32"/>
           <w:szCs w:val="32"/>
         </w:rPr>
-        <w:t>GET ‘users/:id’</w:t>
-      </w:r>
+        <w:t>GET ‘users/</w:t>
+      </w:r>
+      <w:proofErr w:type="gramStart"/>
+      <w:r>
+        <w:rPr>
+          <w:b/>
+          <w:sz w:val="32"/>
+          <w:szCs w:val="32"/>
+        </w:rPr>
+        <w:t>:id’</w:t>
+      </w:r>
+      <w:proofErr w:type="gramEnd"/>
     </w:p>
     <w:p>
       <w:pPr>
@@ -1761,11 +2436,19 @@
           <w:b/>
         </w:rPr>
       </w:pPr>
-      <w:r>
-        <w:rPr>
-          <w:b/>
-        </w:rPr>
-        <w:t>Params:</w:t>
+      <w:proofErr w:type="spellStart"/>
+      <w:r>
+        <w:rPr>
+          <w:b/>
+        </w:rPr>
+        <w:t>Params</w:t>
+      </w:r>
+      <w:proofErr w:type="spellEnd"/>
+      <w:r>
+        <w:rPr>
+          <w:b/>
+        </w:rPr>
+        <w:t>:</w:t>
       </w:r>
     </w:p>
     <w:p>
@@ -1776,12 +2459,17 @@
         <w:tab/>
         <w:t>*</w:t>
       </w:r>
-      <w:r>
-        <w:t xml:space="preserve">id – the target users </w:t>
-      </w:r>
+      <w:proofErr w:type="gramStart"/>
       <w:r>
         <w:t>id</w:t>
       </w:r>
+      <w:proofErr w:type="gramEnd"/>
+      <w:r>
+        <w:t xml:space="preserve"> – the target users </w:t>
+      </w:r>
+      <w:r>
+        <w:t>id</w:t>
+      </w:r>
     </w:p>
     <w:p/>
     <w:p>
@@ -1798,7 +2486,34 @@
           <w:sz w:val="32"/>
           <w:szCs w:val="32"/>
         </w:rPr>
-        <w:t>GET ‘users/:id/following</w:t>
+        <w:t>GET ‘users/</w:t>
+      </w:r>
+      <w:proofErr w:type="gramStart"/>
+      <w:r>
+        <w:rPr>
+          <w:b/>
+          <w:sz w:val="32"/>
+          <w:szCs w:val="32"/>
+        </w:rPr>
+        <w:t>:id</w:t>
+      </w:r>
+      <w:proofErr w:type="gramEnd"/>
+      <w:r>
+        <w:rPr>
+          <w:b/>
+          <w:sz w:val="32"/>
+          <w:szCs w:val="32"/>
+        </w:rPr>
+        <w:t>/</w:t>
+      </w:r>
+      <w:proofErr w:type="spellStart"/>
+      <w:r>
+        <w:rPr>
+          <w:b/>
+          <w:sz w:val="32"/>
+          <w:szCs w:val="32"/>
+        </w:rPr>
+        <w:t>following</w:t>
       </w:r>
       <w:r>
         <w:rPr>
@@ -1808,6 +2523,7 @@
         </w:rPr>
         <w:t>_users</w:t>
       </w:r>
+      <w:proofErr w:type="spellEnd"/>
       <w:r>
         <w:rPr>
           <w:b/>
@@ -1836,11 +2552,19 @@
           <w:b/>
         </w:rPr>
       </w:pPr>
-      <w:r>
-        <w:rPr>
-          <w:b/>
-        </w:rPr>
-        <w:t>Params:</w:t>
+      <w:proofErr w:type="spellStart"/>
+      <w:r>
+        <w:rPr>
+          <w:b/>
+        </w:rPr>
+        <w:t>Params</w:t>
+      </w:r>
+      <w:proofErr w:type="spellEnd"/>
+      <w:r>
+        <w:rPr>
+          <w:b/>
+        </w:rPr>
+        <w:t>:</w:t>
       </w:r>
     </w:p>
     <w:p>
@@ -1851,12 +2575,17 @@
         <w:tab/>
         <w:t>*</w:t>
       </w:r>
-      <w:r>
-        <w:t xml:space="preserve">id – the target users </w:t>
-      </w:r>
+      <w:proofErr w:type="gramStart"/>
       <w:r>
         <w:t>id</w:t>
       </w:r>
+      <w:proofErr w:type="gramEnd"/>
+      <w:r>
+        <w:t xml:space="preserve"> – the target users </w:t>
+      </w:r>
+      <w:r>
+        <w:t>id</w:t>
+      </w:r>
     </w:p>
     <w:p/>
     <w:p>
@@ -1873,7 +2602,25 @@
           <w:sz w:val="32"/>
           <w:szCs w:val="32"/>
         </w:rPr>
-        <w:t>GET ‘users/:id/</w:t>
+        <w:t>GET ‘users/</w:t>
+      </w:r>
+      <w:proofErr w:type="gramStart"/>
+      <w:r>
+        <w:rPr>
+          <w:b/>
+          <w:sz w:val="32"/>
+          <w:szCs w:val="32"/>
+        </w:rPr>
+        <w:t>:id</w:t>
+      </w:r>
+      <w:proofErr w:type="gramEnd"/>
+      <w:r>
+        <w:rPr>
+          <w:b/>
+          <w:sz w:val="32"/>
+          <w:szCs w:val="32"/>
+        </w:rPr>
+        <w:t>/</w:t>
       </w:r>
       <w:r>
         <w:rPr>
@@ -1917,11 +2664,19 @@
           <w:b/>
         </w:rPr>
       </w:pPr>
-      <w:r>
-        <w:rPr>
-          <w:b/>
-        </w:rPr>
-        <w:t>Params:</w:t>
+      <w:proofErr w:type="spellStart"/>
+      <w:r>
+        <w:rPr>
+          <w:b/>
+        </w:rPr>
+        <w:t>Params</w:t>
+      </w:r>
+      <w:proofErr w:type="spellEnd"/>
+      <w:r>
+        <w:rPr>
+          <w:b/>
+        </w:rPr>
+        <w:t>:</w:t>
       </w:r>
     </w:p>
     <w:p>
@@ -1932,8 +2687,13 @@
         <w:tab/>
         <w:t>*</w:t>
       </w:r>
-      <w:r>
-        <w:t>id – the target user</w:t>
+      <w:proofErr w:type="gramStart"/>
+      <w:r>
+        <w:t>id</w:t>
+      </w:r>
+      <w:proofErr w:type="gramEnd"/>
+      <w:r>
+        <w:t xml:space="preserve"> – the target user</w:t>
       </w:r>
       <w:r>
         <w:t xml:space="preserve">s </w:t>
@@ -2010,20 +2770,90 @@
         <w:rPr>
           <w:i/>
         </w:rPr>
-        <w:t>This endpoint will cause the current user to ping the target user.</w:t>
-      </w:r>
-    </w:p>
-    <w:p>
-      <w:pPr>
-        <w:rPr>
-          <w:i/>
-        </w:rPr>
-      </w:pPr>
-      <w:r>
-        <w:rPr>
-          <w:b/>
-        </w:rPr>
-        <w:t>Params:</w:t>
+        <w:t>This endpoint will cause the current user to ping the target user</w:t>
+      </w:r>
+    </w:p>
+    <w:p>
+      <w:pPr>
+        <w:rPr>
+          <w:b/>
+          <w:sz w:val="32"/>
+          <w:szCs w:val="32"/>
+        </w:rPr>
+      </w:pPr>
+      <w:r>
+        <w:rPr>
+          <w:b/>
+          <w:sz w:val="32"/>
+          <w:szCs w:val="32"/>
+        </w:rPr>
+        <w:t>POST</w:t>
+      </w:r>
+      <w:r>
+        <w:rPr>
+          <w:b/>
+          <w:sz w:val="32"/>
+          <w:szCs w:val="32"/>
+        </w:rPr>
+        <w:t xml:space="preserve"> ‘users/</w:t>
+      </w:r>
+      <w:proofErr w:type="spellStart"/>
+      <w:r>
+        <w:rPr>
+          <w:b/>
+          <w:sz w:val="32"/>
+          <w:szCs w:val="32"/>
+        </w:rPr>
+        <w:t>night_invites</w:t>
+      </w:r>
+      <w:proofErr w:type="spellEnd"/>
+      <w:r>
+        <w:rPr>
+          <w:b/>
+          <w:sz w:val="32"/>
+          <w:szCs w:val="32"/>
+        </w:rPr>
+        <w:t>’</w:t>
+      </w:r>
+    </w:p>
+    <w:p>
+      <w:pPr>
+        <w:rPr>
+          <w:i/>
+        </w:rPr>
+      </w:pPr>
+      <w:r>
+        <w:rPr>
+          <w:i/>
+        </w:rPr>
+        <w:t>This endpoint</w:t>
+      </w:r>
+      <w:r>
+        <w:rPr>
+          <w:i/>
+        </w:rPr>
+        <w:t xml:space="preserve"> invites others to join in the current user’s night, either by texting a phone number from the user’s contacts or by sending a push notification to selected followers</w:t>
+      </w:r>
+    </w:p>
+    <w:p>
+      <w:pPr>
+        <w:rPr>
+          <w:b/>
+        </w:rPr>
+      </w:pPr>
+      <w:proofErr w:type="spellStart"/>
+      <w:r>
+        <w:rPr>
+          <w:b/>
+        </w:rPr>
+        <w:t>Params</w:t>
+      </w:r>
+      <w:proofErr w:type="spellEnd"/>
+      <w:r>
+        <w:rPr>
+          <w:b/>
+        </w:rPr>
+        <w:t>:</w:t>
       </w:r>
     </w:p>
     <w:p>
@@ -2034,64 +2864,21 @@
         <w:tab/>
         <w:t>*</w:t>
       </w:r>
-      <w:r>
-        <w:t>id – the target user id (the user th</w:t>
-      </w:r>
-      <w:r>
-        <w:t>e current</w:t>
-      </w:r>
-      <w:r>
-        <w:t xml:space="preserve"> user should ping)</w:t>
-      </w:r>
-    </w:p>
-    <w:p/>
-    <w:p>
-      <w:pPr>
-        <w:rPr>
-          <w:b/>
-          <w:sz w:val="32"/>
-          <w:szCs w:val="32"/>
-        </w:rPr>
-      </w:pPr>
-      <w:r>
-        <w:rPr>
-          <w:b/>
-          <w:sz w:val="32"/>
-          <w:szCs w:val="32"/>
-        </w:rPr>
-        <w:t>POST ‘shouts’</w:t>
-      </w:r>
-    </w:p>
-    <w:p>
-      <w:pPr>
-        <w:rPr>
-          <w:i/>
-        </w:rPr>
-      </w:pPr>
-      <w:r>
-        <w:rPr>
-          <w:i/>
-        </w:rPr>
-        <w:t>This endpoint will create a shout for the current user.</w:t>
-      </w:r>
-      <w:r>
-        <w:rPr>
-          <w:i/>
-        </w:rPr>
-        <w:t xml:space="preserve"> This will cause the server to send push notifications (or emails for those without apps) to all the users who are 1) following the current user 2) have the same location as the current user and 3) have marked their post to “Receive Shouts”</w:t>
-      </w:r>
-    </w:p>
-    <w:p>
-      <w:pPr>
-        <w:rPr>
-          <w:i/>
-        </w:rPr>
-      </w:pPr>
-      <w:r>
-        <w:rPr>
-          <w:b/>
-        </w:rPr>
-        <w:t>Params:</w:t>
+      <w:proofErr w:type="spellStart"/>
+      <w:proofErr w:type="gramStart"/>
+      <w:r>
+        <w:t>phone</w:t>
+      </w:r>
+      <w:proofErr w:type="gramEnd"/>
+      <w:r>
+        <w:t>_numbers</w:t>
+      </w:r>
+      <w:proofErr w:type="spellEnd"/>
+      <w:r>
+        <w:t xml:space="preserve"> – an</w:t>
+      </w:r>
+      <w:r>
+        <w:t xml:space="preserve"> array of phone numbers which will receive text invites</w:t>
       </w:r>
     </w:p>
     <w:p>
@@ -2102,202 +2889,46 @@
         <w:tab/>
         <w:t>*</w:t>
       </w:r>
-      <w:r>
-        <w:t>content – the content of the shout. If it is not between 5 and 40 characters, t</w:t>
-      </w:r>
-      <w:r>
-        <w:t>he server will return an error.</w:t>
-      </w:r>
-    </w:p>
-    <w:p/>
-    <w:p>
-      <w:pPr>
-        <w:rPr>
-          <w:b/>
-          <w:sz w:val="32"/>
-          <w:szCs w:val="32"/>
-        </w:rPr>
-      </w:pPr>
-      <w:r>
-        <w:rPr>
-          <w:b/>
-          <w:sz w:val="32"/>
-          <w:szCs w:val="32"/>
-        </w:rPr>
-        <w:t>PUT ‘users’</w:t>
-      </w:r>
-    </w:p>
-    <w:p>
-      <w:pPr>
-        <w:rPr>
-          <w:i/>
-        </w:rPr>
-      </w:pPr>
-      <w:r>
-        <w:rPr>
-          <w:i/>
-        </w:rPr>
-        <w:t>This endpoint will update attributes of the current user</w:t>
-      </w:r>
-    </w:p>
-    <w:p>
-      <w:pPr>
-        <w:rPr>
-          <w:i/>
-        </w:rPr>
-      </w:pPr>
-      <w:r>
-        <w:rPr>
-          <w:b/>
-        </w:rPr>
-        <w:t>Params:</w:t>
-      </w:r>
-    </w:p>
-    <w:p>
-      <w:r>
-        <w:rPr>
-          <w:b/>
-        </w:rPr>
-        <w:tab/>
-      </w:r>
-      <w:r>
-        <w:t>email_comment – (Boolean) Whether to notify this user when somebody comments on their post</w:t>
-      </w:r>
-    </w:p>
-    <w:p>
-      <w:r>
-        <w:tab/>
-        <w:t>email_</w:t>
-      </w:r>
-      <w:r>
-        <w:t>loop</w:t>
-      </w:r>
-      <w:r>
-        <w:t xml:space="preserve"> – (Boolean) Whether to notify this user when somebody </w:t>
-      </w:r>
-      <w:r>
-        <w:t>loops in to their night</w:t>
-      </w:r>
-    </w:p>
-    <w:p>
-      <w:r>
-        <w:tab/>
-        <w:t>email_</w:t>
-      </w:r>
-      <w:r>
-        <w:t>ping</w:t>
-      </w:r>
-      <w:r>
-        <w:t xml:space="preserve"> – (Boolean) Whether to notify this user when somebody </w:t>
-      </w:r>
-      <w:r>
-        <w:t>pings them</w:t>
-      </w:r>
-      <w:bookmarkStart w:id="0" w:name="_GoBack"/>
-      <w:bookmarkEnd w:id="0"/>
-    </w:p>
-    <w:p>
-      <w:r>
-        <w:tab/>
-        <w:t>email_follow – (Boolean) Whether to notify this user when somebody follows them</w:t>
-      </w:r>
-    </w:p>
-    <w:p>
-      <w:r>
-        <w:tab/>
-        <w:t>email_daily – (Boolean) Whether to send this user a daily digest of notifications</w:t>
-      </w:r>
-    </w:p>
-    <w:p>
-      <w:r>
-        <w:tab/>
-        <w:t>unread_notification_count – (integer) The number of unread notifications the user currently has</w:t>
-      </w:r>
-    </w:p>
-    <w:p/>
-    <w:p>
-      <w:pPr>
-        <w:rPr>
-          <w:b/>
-          <w:sz w:val="32"/>
-          <w:szCs w:val="32"/>
-        </w:rPr>
-      </w:pPr>
-      <w:r>
-        <w:rPr>
-          <w:b/>
-          <w:sz w:val="32"/>
-          <w:szCs w:val="32"/>
-        </w:rPr>
-        <w:t>GET ‘users/blocked</w:t>
-      </w:r>
-      <w:r>
-        <w:rPr>
-          <w:b/>
-          <w:sz w:val="32"/>
-          <w:szCs w:val="32"/>
-        </w:rPr>
-        <w:t>’</w:t>
-      </w:r>
-    </w:p>
-    <w:p>
-      <w:r>
-        <w:rPr>
-          <w:i/>
-        </w:rPr>
-        <w:t>This endpoint will return a list of currently blocked users</w:t>
-      </w:r>
-    </w:p>
-    <w:p/>
-    <w:p>
-      <w:pPr>
-        <w:rPr>
-          <w:b/>
-          <w:sz w:val="32"/>
-          <w:szCs w:val="32"/>
-        </w:rPr>
-      </w:pPr>
-      <w:r>
-        <w:rPr>
-          <w:b/>
-          <w:sz w:val="32"/>
-          <w:szCs w:val="32"/>
-        </w:rPr>
-        <w:t>POST ‘users/blocked</w:t>
-      </w:r>
-      <w:r>
-        <w:rPr>
-          <w:b/>
-          <w:sz w:val="32"/>
-          <w:szCs w:val="32"/>
-        </w:rPr>
-        <w:t>’</w:t>
-      </w:r>
-    </w:p>
-    <w:p>
-      <w:pPr>
-        <w:rPr>
-          <w:i/>
-        </w:rPr>
-      </w:pPr>
-      <w:r>
-        <w:rPr>
-          <w:i/>
-        </w:rPr>
-        <w:t>This endpoint will block a user</w:t>
-      </w:r>
-    </w:p>
-    <w:p>
-      <w:pPr>
-        <w:rPr>
-          <w:i/>
-        </w:rPr>
-      </w:pPr>
-      <w:r>
-        <w:rPr>
-          <w:b/>
-        </w:rPr>
-        <w:t>Params:</w:t>
+      <w:proofErr w:type="spellStart"/>
+      <w:proofErr w:type="gramStart"/>
+      <w:r>
+        <w:t>user</w:t>
+      </w:r>
+      <w:proofErr w:type="gramEnd"/>
+      <w:r>
+        <w:t>_ids</w:t>
+      </w:r>
+      <w:proofErr w:type="spellEnd"/>
+      <w:r>
+        <w:t xml:space="preserve"> – an array of user id’s who should receive push notification invites</w:t>
+      </w:r>
+    </w:p>
+    <w:p>
+      <w:pPr>
+        <w:rPr>
+          <w:i/>
+        </w:rPr>
+      </w:pPr>
+    </w:p>
+    <w:p>
+      <w:pPr>
+        <w:rPr>
+          <w:i/>
+        </w:rPr>
+      </w:pPr>
+      <w:proofErr w:type="spellStart"/>
+      <w:r>
+        <w:rPr>
+          <w:b/>
+        </w:rPr>
+        <w:t>Params</w:t>
+      </w:r>
+      <w:proofErr w:type="spellEnd"/>
+      <w:r>
+        <w:rPr>
+          <w:b/>
+        </w:rPr>
+        <w:t>:</w:t>
       </w:r>
     </w:p>
     <w:p>
@@ -2308,8 +2939,19 @@
         <w:tab/>
         <w:t>*</w:t>
       </w:r>
-      <w:r>
-        <w:t>id – the target user id (the user the current user should block)</w:t>
+      <w:proofErr w:type="gramStart"/>
+      <w:r>
+        <w:t>id</w:t>
+      </w:r>
+      <w:proofErr w:type="gramEnd"/>
+      <w:r>
+        <w:t xml:space="preserve"> – the target user id (the user th</w:t>
+      </w:r>
+      <w:r>
+        <w:t>e current</w:t>
+      </w:r>
+      <w:r>
+        <w:t xml:space="preserve"> user should ping)</w:t>
       </w:r>
     </w:p>
     <w:p/>
@@ -2327,41 +2969,47 @@
           <w:sz w:val="32"/>
           <w:szCs w:val="32"/>
         </w:rPr>
-        <w:t>DELETE ‘users/blocked</w:t>
-      </w:r>
-      <w:r>
-        <w:rPr>
-          <w:b/>
-          <w:sz w:val="32"/>
-          <w:szCs w:val="32"/>
-        </w:rPr>
-        <w:t>’</w:t>
-      </w:r>
-    </w:p>
-    <w:p>
-      <w:pPr>
-        <w:rPr>
-          <w:i/>
-        </w:rPr>
-      </w:pPr>
-      <w:r>
-        <w:rPr>
-          <w:i/>
-        </w:rPr>
-        <w:t>This endpoint will unblock a user</w:t>
-      </w:r>
-    </w:p>
-    <w:p>
-      <w:pPr>
-        <w:rPr>
-          <w:i/>
-        </w:rPr>
-      </w:pPr>
-      <w:r>
-        <w:rPr>
-          <w:b/>
-        </w:rPr>
-        <w:t>Params:</w:t>
+        <w:t>POST ‘shouts’</w:t>
+      </w:r>
+    </w:p>
+    <w:p>
+      <w:pPr>
+        <w:rPr>
+          <w:i/>
+        </w:rPr>
+      </w:pPr>
+      <w:r>
+        <w:rPr>
+          <w:i/>
+        </w:rPr>
+        <w:t>This endpoint will create a shout for the current user.</w:t>
+      </w:r>
+      <w:r>
+        <w:rPr>
+          <w:i/>
+        </w:rPr>
+        <w:t xml:space="preserve"> This will cause the server to send push notifications (or emails for those without apps) to all the users who are 1) following the current user 2) have the same location as the current user and 3) have marked their post to “Receive Shouts”</w:t>
+      </w:r>
+    </w:p>
+    <w:p>
+      <w:pPr>
+        <w:rPr>
+          <w:i/>
+        </w:rPr>
+      </w:pPr>
+      <w:proofErr w:type="spellStart"/>
+      <w:r>
+        <w:rPr>
+          <w:b/>
+        </w:rPr>
+        <w:t>Params</w:t>
+      </w:r>
+      <w:proofErr w:type="spellEnd"/>
+      <w:r>
+        <w:rPr>
+          <w:b/>
+        </w:rPr>
+        <w:t>:</w:t>
       </w:r>
     </w:p>
     <w:p>
@@ -2372,8 +3020,16 @@
         <w:tab/>
         <w:t>*</w:t>
       </w:r>
-      <w:r>
-        <w:t>id – the target user id (the user the current user should unblock)</w:t>
+      <w:proofErr w:type="gramStart"/>
+      <w:r>
+        <w:t>content</w:t>
+      </w:r>
+      <w:proofErr w:type="gramEnd"/>
+      <w:r>
+        <w:t xml:space="preserve"> – the content of the shout. If it is not between 5 and 40 characters, t</w:t>
+      </w:r>
+      <w:r>
+        <w:t>he server will return an error.</w:t>
       </w:r>
     </w:p>
     <w:p/>
@@ -2391,6 +3047,363 @@
           <w:sz w:val="32"/>
           <w:szCs w:val="32"/>
         </w:rPr>
+        <w:t>PUT ‘users’</w:t>
+      </w:r>
+    </w:p>
+    <w:p>
+      <w:pPr>
+        <w:rPr>
+          <w:i/>
+        </w:rPr>
+      </w:pPr>
+      <w:r>
+        <w:rPr>
+          <w:i/>
+        </w:rPr>
+        <w:t>This endpoint will update attributes of the current user</w:t>
+      </w:r>
+    </w:p>
+    <w:p>
+      <w:pPr>
+        <w:rPr>
+          <w:i/>
+        </w:rPr>
+      </w:pPr>
+      <w:proofErr w:type="spellStart"/>
+      <w:r>
+        <w:rPr>
+          <w:b/>
+        </w:rPr>
+        <w:t>Params</w:t>
+      </w:r>
+      <w:proofErr w:type="spellEnd"/>
+      <w:r>
+        <w:rPr>
+          <w:b/>
+        </w:rPr>
+        <w:t>:</w:t>
+      </w:r>
+    </w:p>
+    <w:p>
+      <w:r>
+        <w:rPr>
+          <w:b/>
+        </w:rPr>
+        <w:tab/>
+      </w:r>
+      <w:proofErr w:type="spellStart"/>
+      <w:proofErr w:type="gramStart"/>
+      <w:r>
+        <w:t>email</w:t>
+      </w:r>
+      <w:proofErr w:type="gramEnd"/>
+      <w:r>
+        <w:t>_comment</w:t>
+      </w:r>
+      <w:proofErr w:type="spellEnd"/>
+      <w:r>
+        <w:t xml:space="preserve"> – (Boolean) Whether to notify this user when somebody comments on their post</w:t>
+      </w:r>
+    </w:p>
+    <w:p>
+      <w:r>
+        <w:tab/>
+      </w:r>
+      <w:proofErr w:type="spellStart"/>
+      <w:proofErr w:type="gramStart"/>
+      <w:r>
+        <w:t>email</w:t>
+      </w:r>
+      <w:proofErr w:type="gramEnd"/>
+      <w:r>
+        <w:t>_</w:t>
+      </w:r>
+      <w:r>
+        <w:t>loop</w:t>
+      </w:r>
+      <w:proofErr w:type="spellEnd"/>
+      <w:r>
+        <w:t xml:space="preserve"> – (Boolean) Whether to notify this user when somebody </w:t>
+      </w:r>
+      <w:r>
+        <w:t>loops in to their night</w:t>
+      </w:r>
+    </w:p>
+    <w:p>
+      <w:r>
+        <w:tab/>
+      </w:r>
+      <w:proofErr w:type="spellStart"/>
+      <w:proofErr w:type="gramStart"/>
+      <w:r>
+        <w:t>email</w:t>
+      </w:r>
+      <w:proofErr w:type="gramEnd"/>
+      <w:r>
+        <w:t>_ping</w:t>
+      </w:r>
+      <w:proofErr w:type="spellEnd"/>
+      <w:r>
+        <w:t xml:space="preserve"> – (Boolean) Whether to notify this user when somebody pings them</w:t>
+      </w:r>
+    </w:p>
+    <w:p>
+      <w:r>
+        <w:tab/>
+      </w:r>
+      <w:proofErr w:type="spellStart"/>
+      <w:proofErr w:type="gramStart"/>
+      <w:r>
+        <w:t>email</w:t>
+      </w:r>
+      <w:proofErr w:type="gramEnd"/>
+      <w:r>
+        <w:t>_follow</w:t>
+      </w:r>
+      <w:proofErr w:type="spellEnd"/>
+      <w:r>
+        <w:t xml:space="preserve"> – (Boolean) Whether to notify this user when somebody follows them</w:t>
+      </w:r>
+    </w:p>
+    <w:p>
+      <w:r>
+        <w:tab/>
+      </w:r>
+      <w:proofErr w:type="spellStart"/>
+      <w:proofErr w:type="gramStart"/>
+      <w:r>
+        <w:t>email</w:t>
+      </w:r>
+      <w:proofErr w:type="gramEnd"/>
+      <w:r>
+        <w:t>_daily</w:t>
+      </w:r>
+      <w:proofErr w:type="spellEnd"/>
+      <w:r>
+        <w:t xml:space="preserve"> – (Boolean) Whether to send this user a daily digest of notifications</w:t>
+      </w:r>
+    </w:p>
+    <w:p>
+      <w:r>
+        <w:tab/>
+      </w:r>
+      <w:proofErr w:type="spellStart"/>
+      <w:proofErr w:type="gramStart"/>
+      <w:r>
+        <w:t>unread</w:t>
+      </w:r>
+      <w:proofErr w:type="gramEnd"/>
+      <w:r>
+        <w:t>_notification_count</w:t>
+      </w:r>
+      <w:proofErr w:type="spellEnd"/>
+      <w:r>
+        <w:t xml:space="preserve"> – (integer) The number of unread notifications the user currently has</w:t>
+      </w:r>
+    </w:p>
+    <w:p/>
+    <w:p>
+      <w:pPr>
+        <w:rPr>
+          <w:b/>
+          <w:sz w:val="32"/>
+          <w:szCs w:val="32"/>
+        </w:rPr>
+      </w:pPr>
+      <w:r>
+        <w:rPr>
+          <w:b/>
+          <w:sz w:val="32"/>
+          <w:szCs w:val="32"/>
+        </w:rPr>
+        <w:t>GET ‘users/blocked</w:t>
+      </w:r>
+      <w:r>
+        <w:rPr>
+          <w:b/>
+          <w:sz w:val="32"/>
+          <w:szCs w:val="32"/>
+        </w:rPr>
+        <w:t>’</w:t>
+      </w:r>
+    </w:p>
+    <w:p>
+      <w:r>
+        <w:rPr>
+          <w:i/>
+        </w:rPr>
+        <w:t>This endpoint will return a list of currently blocked users</w:t>
+      </w:r>
+    </w:p>
+    <w:p/>
+    <w:p>
+      <w:pPr>
+        <w:rPr>
+          <w:b/>
+          <w:sz w:val="32"/>
+          <w:szCs w:val="32"/>
+        </w:rPr>
+      </w:pPr>
+      <w:r>
+        <w:rPr>
+          <w:b/>
+          <w:sz w:val="32"/>
+          <w:szCs w:val="32"/>
+        </w:rPr>
+        <w:t>POST ‘users/blocked</w:t>
+      </w:r>
+      <w:r>
+        <w:rPr>
+          <w:b/>
+          <w:sz w:val="32"/>
+          <w:szCs w:val="32"/>
+        </w:rPr>
+        <w:t>’</w:t>
+      </w:r>
+    </w:p>
+    <w:p>
+      <w:pPr>
+        <w:rPr>
+          <w:i/>
+        </w:rPr>
+      </w:pPr>
+      <w:r>
+        <w:rPr>
+          <w:i/>
+        </w:rPr>
+        <w:t>This endpoint will block a user</w:t>
+      </w:r>
+    </w:p>
+    <w:p>
+      <w:pPr>
+        <w:rPr>
+          <w:i/>
+        </w:rPr>
+      </w:pPr>
+      <w:proofErr w:type="spellStart"/>
+      <w:r>
+        <w:rPr>
+          <w:b/>
+        </w:rPr>
+        <w:t>Params</w:t>
+      </w:r>
+      <w:proofErr w:type="spellEnd"/>
+      <w:r>
+        <w:rPr>
+          <w:b/>
+        </w:rPr>
+        <w:t>:</w:t>
+      </w:r>
+    </w:p>
+    <w:p>
+      <w:r>
+        <w:rPr>
+          <w:b/>
+        </w:rPr>
+        <w:tab/>
+        <w:t>*</w:t>
+      </w:r>
+      <w:proofErr w:type="gramStart"/>
+      <w:r>
+        <w:t>id</w:t>
+      </w:r>
+      <w:proofErr w:type="gramEnd"/>
+      <w:r>
+        <w:t xml:space="preserve"> – the target user id (the user the current user should block)</w:t>
+      </w:r>
+    </w:p>
+    <w:p/>
+    <w:p>
+      <w:pPr>
+        <w:rPr>
+          <w:b/>
+          <w:sz w:val="32"/>
+          <w:szCs w:val="32"/>
+        </w:rPr>
+      </w:pPr>
+      <w:r>
+        <w:rPr>
+          <w:b/>
+          <w:sz w:val="32"/>
+          <w:szCs w:val="32"/>
+        </w:rPr>
+        <w:t>DELETE ‘users/blocked</w:t>
+      </w:r>
+      <w:r>
+        <w:rPr>
+          <w:b/>
+          <w:sz w:val="32"/>
+          <w:szCs w:val="32"/>
+        </w:rPr>
+        <w:t>’</w:t>
+      </w:r>
+    </w:p>
+    <w:p>
+      <w:pPr>
+        <w:rPr>
+          <w:i/>
+        </w:rPr>
+      </w:pPr>
+      <w:r>
+        <w:rPr>
+          <w:i/>
+        </w:rPr>
+        <w:t>This endpoint will unblock a user</w:t>
+      </w:r>
+    </w:p>
+    <w:p>
+      <w:pPr>
+        <w:rPr>
+          <w:i/>
+        </w:rPr>
+      </w:pPr>
+      <w:proofErr w:type="spellStart"/>
+      <w:r>
+        <w:rPr>
+          <w:b/>
+        </w:rPr>
+        <w:t>Params</w:t>
+      </w:r>
+      <w:proofErr w:type="spellEnd"/>
+      <w:r>
+        <w:rPr>
+          <w:b/>
+        </w:rPr>
+        <w:t>:</w:t>
+      </w:r>
+    </w:p>
+    <w:p>
+      <w:r>
+        <w:rPr>
+          <w:b/>
+        </w:rPr>
+        <w:tab/>
+        <w:t>*</w:t>
+      </w:r>
+      <w:proofErr w:type="gramStart"/>
+      <w:r>
+        <w:t>id</w:t>
+      </w:r>
+      <w:proofErr w:type="gramEnd"/>
+      <w:r>
+        <w:t xml:space="preserve"> – the target user id (the user the current user should unblock)</w:t>
+      </w:r>
+    </w:p>
+    <w:p/>
+    <w:p>
+      <w:pPr>
+        <w:rPr>
+          <w:b/>
+          <w:sz w:val="32"/>
+          <w:szCs w:val="32"/>
+        </w:rPr>
+      </w:pPr>
+      <w:r>
+        <w:rPr>
+          <w:b/>
+          <w:sz w:val="32"/>
+          <w:szCs w:val="32"/>
+        </w:rPr>
         <w:t>GET ‘users/notifications</w:t>
       </w:r>
       <w:r>
@@ -2419,7 +3432,21 @@
         <w:rPr>
           <w:i/>
         </w:rPr>
-        <w:t xml:space="preserve"> Use the “full_text”</w:t>
+        <w:t xml:space="preserve"> Use the “</w:t>
+      </w:r>
+      <w:proofErr w:type="spellStart"/>
+      <w:r>
+        <w:rPr>
+          <w:i/>
+        </w:rPr>
+        <w:t>full_text</w:t>
+      </w:r>
+      <w:proofErr w:type="spellEnd"/>
+      <w:r>
+        <w:rPr>
+          <w:i/>
+        </w:rPr>
+        <w:t>”</w:t>
       </w:r>
       <w:r>
         <w:rPr>
@@ -2475,15 +3502,161 @@
           <w:sz w:val="32"/>
           <w:szCs w:val="32"/>
         </w:rPr>
-        <w:t>GET ‘facebook-friends’</w:t>
-      </w:r>
-    </w:p>
-    <w:p>
-      <w:r>
-        <w:rPr>
-          <w:i/>
-        </w:rPr>
-        <w:t>Returns an array of the current users’s facebook friends with Whoot accounts</w:t>
+        <w:t>GET ‘</w:t>
+      </w:r>
+      <w:proofErr w:type="spellStart"/>
+      <w:r>
+        <w:rPr>
+          <w:b/>
+          <w:sz w:val="32"/>
+          <w:szCs w:val="32"/>
+        </w:rPr>
+        <w:t>facebook</w:t>
+      </w:r>
+      <w:proofErr w:type="spellEnd"/>
+      <w:r>
+        <w:rPr>
+          <w:b/>
+          <w:sz w:val="32"/>
+          <w:szCs w:val="32"/>
+        </w:rPr>
+        <w:t>-friends’</w:t>
+      </w:r>
+    </w:p>
+    <w:p>
+      <w:pPr>
+        <w:rPr>
+          <w:i/>
+        </w:rPr>
+      </w:pPr>
+      <w:r>
+        <w:rPr>
+          <w:i/>
+        </w:rPr>
+        <w:t>Returns an array of the curre</w:t>
+      </w:r>
+      <w:r>
+        <w:rPr>
+          <w:i/>
+        </w:rPr>
+        <w:t xml:space="preserve">nt </w:t>
+      </w:r>
+      <w:proofErr w:type="spellStart"/>
+      <w:r>
+        <w:rPr>
+          <w:i/>
+        </w:rPr>
+        <w:t>users’s</w:t>
+      </w:r>
+      <w:proofErr w:type="spellEnd"/>
+      <w:r>
+        <w:rPr>
+          <w:i/>
+        </w:rPr>
+        <w:t xml:space="preserve"> </w:t>
+      </w:r>
+      <w:proofErr w:type="spellStart"/>
+      <w:r>
+        <w:rPr>
+          <w:i/>
+        </w:rPr>
+        <w:t>facebook</w:t>
+      </w:r>
+      <w:proofErr w:type="spellEnd"/>
+      <w:r>
+        <w:rPr>
+          <w:i/>
+        </w:rPr>
+        <w:t xml:space="preserve"> friends who have</w:t>
+      </w:r>
+      <w:r>
+        <w:rPr>
+          <w:i/>
+        </w:rPr>
+        <w:t xml:space="preserve"> </w:t>
+      </w:r>
+      <w:proofErr w:type="spellStart"/>
+      <w:r>
+        <w:rPr>
+          <w:i/>
+        </w:rPr>
+        <w:t>Whoot</w:t>
+      </w:r>
+      <w:proofErr w:type="spellEnd"/>
+      <w:r>
+        <w:rPr>
+          <w:i/>
+        </w:rPr>
+        <w:t xml:space="preserve"> accounts</w:t>
+      </w:r>
+    </w:p>
+    <w:p>
+      <w:pPr>
+        <w:rPr>
+          <w:i/>
+        </w:rPr>
+      </w:pPr>
+    </w:p>
+    <w:p>
+      <w:pPr>
+        <w:rPr>
+          <w:b/>
+          <w:sz w:val="32"/>
+          <w:szCs w:val="32"/>
+        </w:rPr>
+      </w:pPr>
+      <w:r>
+        <w:rPr>
+          <w:b/>
+          <w:sz w:val="32"/>
+          <w:szCs w:val="32"/>
+        </w:rPr>
+        <w:t>GET ‘locations’</w:t>
+      </w:r>
+    </w:p>
+    <w:p>
+      <w:pPr>
+        <w:rPr>
+          <w:i/>
+        </w:rPr>
+      </w:pPr>
+      <w:r>
+        <w:rPr>
+          <w:i/>
+        </w:rPr>
+        <w:t xml:space="preserve">Returns an array of locations available on the </w:t>
+      </w:r>
+      <w:proofErr w:type="spellStart"/>
+      <w:r>
+        <w:rPr>
+          <w:i/>
+        </w:rPr>
+        <w:t>whoot</w:t>
+      </w:r>
+      <w:proofErr w:type="spellEnd"/>
+      <w:r>
+        <w:rPr>
+          <w:i/>
+        </w:rPr>
+        <w:t xml:space="preserve">. This currently includes “Elsewhere”, which has </w:t>
+      </w:r>
+      <w:r>
+        <w:rPr>
+          <w:i/>
+        </w:rPr>
+        <w:t xml:space="preserve">a </w:t>
+      </w:r>
+      <w:r>
+        <w:rPr>
+          <w:i/>
+        </w:rPr>
+        <w:t>null</w:t>
+      </w:r>
+      <w:r>
+        <w:rPr>
+          <w:i/>
+        </w:rPr>
+        <w:t xml:space="preserve"> value for both the coordinates array and state code</w:t>
       </w:r>
     </w:p>
     <w:p/>
@@ -2523,11 +3696,19 @@
           <w:i/>
         </w:rPr>
       </w:pPr>
-      <w:r>
-        <w:rPr>
-          <w:b/>
-        </w:rPr>
-        <w:t>Params:</w:t>
+      <w:proofErr w:type="spellStart"/>
+      <w:r>
+        <w:rPr>
+          <w:b/>
+        </w:rPr>
+        <w:t>Params</w:t>
+      </w:r>
+      <w:proofErr w:type="spellEnd"/>
+      <w:r>
+        <w:rPr>
+          <w:b/>
+        </w:rPr>
+        <w:t>:</w:t>
       </w:r>
     </w:p>
     <w:p>
@@ -2538,25 +3719,94 @@
         <w:tab/>
       </w:r>
       <w:r>
-        <w:t>*term: (string) the search term</w:t>
+        <w:t>*</w:t>
+      </w:r>
+      <w:proofErr w:type="gramStart"/>
+      <w:r>
+        <w:t>term</w:t>
+      </w:r>
+      <w:proofErr w:type="gramEnd"/>
+      <w:r>
+        <w:t>: (string) the search term</w:t>
       </w:r>
     </w:p>
     <w:p>
       <w:r>
         <w:tab/>
-        <w:t>*limit: (int) limit number of results</w:t>
+        <w:t>*</w:t>
+      </w:r>
+      <w:proofErr w:type="gramStart"/>
+      <w:r>
+        <w:t>limit</w:t>
+      </w:r>
+      <w:proofErr w:type="gramEnd"/>
+      <w:r>
+        <w:t>: (</w:t>
+      </w:r>
+      <w:proofErr w:type="spellStart"/>
+      <w:r>
+        <w:t>int</w:t>
+      </w:r>
+      <w:proofErr w:type="spellEnd"/>
+      <w:r>
+        <w:t>) limit number of results</w:t>
       </w:r>
     </w:p>
     <w:p>
       <w:r>
         <w:tab/>
-        <w:t>*types[]: ‘user’ AND/OR user_id</w:t>
-      </w:r>
+        <w:t>*</w:t>
+      </w:r>
+      <w:proofErr w:type="gramStart"/>
+      <w:r>
+        <w:t>types</w:t>
+      </w:r>
+      <w:proofErr w:type="gramEnd"/>
+      <w:r>
+        <w:t xml:space="preserve">[]: ‘user’ AND/OR </w:t>
+      </w:r>
+      <w:proofErr w:type="spellStart"/>
+      <w:r>
+        <w:t>user_id</w:t>
+      </w:r>
+      <w:proofErr w:type="spellEnd"/>
     </w:p>
     <w:p/>
     <w:p>
       <w:r>
-        <w:t>If the user_id is present the search service will return only users that the user_id is following that match the term. If just ‘user’ is present as the type the search will return users matching the term. If both a user_id and ‘user’ is present it will return two sets of results. One set will be users the user_id is following that match the term and the other will be other users that match the term. There will be no duplicates.</w:t>
+        <w:t xml:space="preserve">If the </w:t>
+      </w:r>
+      <w:proofErr w:type="spellStart"/>
+      <w:r>
+        <w:t>user_id</w:t>
+      </w:r>
+      <w:proofErr w:type="spellEnd"/>
+      <w:r>
+        <w:t xml:space="preserve"> is present the search service will return only users that the </w:t>
+      </w:r>
+      <w:proofErr w:type="spellStart"/>
+      <w:r>
+        <w:t>user_id</w:t>
+      </w:r>
+      <w:proofErr w:type="spellEnd"/>
+      <w:r>
+        <w:t xml:space="preserve"> is following that match the term. If just ‘user’ is present as the type the search will return users matching the term. If both a </w:t>
+      </w:r>
+      <w:proofErr w:type="spellStart"/>
+      <w:r>
+        <w:t>user_id</w:t>
+      </w:r>
+      <w:proofErr w:type="spellEnd"/>
+      <w:r>
+        <w:t xml:space="preserve"> and ‘user’ is present it will return two sets of results. One set will be users the </w:t>
+      </w:r>
+      <w:proofErr w:type="spellStart"/>
+      <w:r>
+        <w:t>user_id</w:t>
+      </w:r>
+      <w:proofErr w:type="spellEnd"/>
+      <w:r>
+        <w:t xml:space="preserve"> is following that match the term and the other will be other users that match the term. There will be no duplicates.</w:t>
       </w:r>
     </w:p>
     <w:p/>
@@ -2566,27 +3816,52 @@
           <w:i/>
         </w:rPr>
       </w:pPr>
-      <w:r>
-        <w:rPr>
-          <w:i/>
-          <w:sz w:val="32"/>
-          <w:szCs w:val="32"/>
-        </w:rPr>
-        <w:t>here is an example request:</w:t>
-      </w:r>
-    </w:p>
-    <w:p>
+      <w:proofErr w:type="gramStart"/>
+      <w:r>
+        <w:rPr>
+          <w:i/>
+          <w:sz w:val="32"/>
+          <w:szCs w:val="32"/>
+        </w:rPr>
+        <w:t>here</w:t>
+      </w:r>
+      <w:proofErr w:type="gramEnd"/>
+      <w:r>
+        <w:rPr>
+          <w:i/>
+          <w:sz w:val="32"/>
+          <w:szCs w:val="32"/>
+        </w:rPr>
+        <w:t xml:space="preserve"> is an example request:</w:t>
+      </w:r>
+    </w:p>
+    <w:p>
+      <w:proofErr w:type="gramStart"/>
       <w:r>
         <w:t>staging.thewhoot.com</w:t>
       </w:r>
-      <w:r>
-        <w:t>/soul-data/search?term=</w:t>
-      </w:r>
+      <w:proofErr w:type="gramEnd"/>
+      <w:r>
+        <w:t>/soul-data/</w:t>
+      </w:r>
+      <w:proofErr w:type="spellStart"/>
+      <w:r>
+        <w:t>search?term</w:t>
+      </w:r>
+      <w:proofErr w:type="spellEnd"/>
+      <w:r>
+        <w:t>=</w:t>
+      </w:r>
+      <w:proofErr w:type="spellStart"/>
       <w:r>
         <w:t>marc</w:t>
       </w:r>
       <w:r>
-        <w:t>&amp;limit=10&amp;types</w:t>
+        <w:t>&amp;limit</w:t>
+      </w:r>
+      <w:proofErr w:type="spellEnd"/>
+      <w:r>
+        <w:t>=10&amp;types</w:t>
       </w:r>
       <w:r>
         <w:t>[]</w:t>
@@ -2635,6 +3910,44 @@
     </w:sectPr>
   </w:body>
 </w:document>
+</file>
+
+<file path=word/endnotes.xml><?xml version="1.0" encoding="utf-8"?>
+<w:endnotes xmlns:wpc="http://schemas.microsoft.com/office/word/2010/wordprocessingCanvas" xmlns:mo="http://schemas.microsoft.com/office/mac/office/2008/main" xmlns:mc="http://schemas.openxmlformats.org/markup-compatibility/2006" xmlns:mv="urn:schemas-microsoft-com:mac:vml" xmlns:o="urn:schemas-microsoft-com:office:office" xmlns:r="http://schemas.openxmlformats.org/officeDocument/2006/relationships" xmlns:m="http://schemas.openxmlformats.org/officeDocument/2006/math" xmlns:v="urn:schemas-microsoft-com:vml" xmlns:wp14="http://schemas.microsoft.com/office/word/2010/wordprocessingDrawing" xmlns:wp="http://schemas.openxmlformats.org/drawingml/2006/wordprocessingDrawing" xmlns:w10="urn:schemas-microsoft-com:office:word" xmlns:w="http://schemas.openxmlformats.org/wordprocessingml/2006/main" xmlns:w14="http://schemas.microsoft.com/office/word/2010/wordml" xmlns:wpg="http://schemas.microsoft.com/office/word/2010/wordprocessingGroup" xmlns:wpi="http://schemas.microsoft.com/office/word/2010/wordprocessingInk" xmlns:wne="http://schemas.microsoft.com/office/word/2006/wordml" xmlns:wps="http://schemas.microsoft.com/office/word/2010/wordprocessingShape" mc:Ignorable="w14 wp14">
+  <w:endnote w:type="separator" w:id="-1">
+    <w:p>
+      <w:r>
+        <w:separator/>
+      </w:r>
+    </w:p>
+  </w:endnote>
+  <w:endnote w:type="continuationSeparator" w:id="0">
+    <w:p>
+      <w:r>
+        <w:continuationSeparator/>
+      </w:r>
+    </w:p>
+  </w:endnote>
+</w:endnotes>
+</file>
+
+<file path=word/footnotes.xml><?xml version="1.0" encoding="utf-8"?>
+<w:footnotes xmlns:wpc="http://schemas.microsoft.com/office/word/2010/wordprocessingCanvas" xmlns:mo="http://schemas.microsoft.com/office/mac/office/2008/main" xmlns:mc="http://schemas.openxmlformats.org/markup-compatibility/2006" xmlns:mv="urn:schemas-microsoft-com:mac:vml" xmlns:o="urn:schemas-microsoft-com:office:office" xmlns:r="http://schemas.openxmlformats.org/officeDocument/2006/relationships" xmlns:m="http://schemas.openxmlformats.org/officeDocument/2006/math" xmlns:v="urn:schemas-microsoft-com:vml" xmlns:wp14="http://schemas.microsoft.com/office/word/2010/wordprocessingDrawing" xmlns:wp="http://schemas.openxmlformats.org/drawingml/2006/wordprocessingDrawing" xmlns:w10="urn:schemas-microsoft-com:office:word" xmlns:w="http://schemas.openxmlformats.org/wordprocessingml/2006/main" xmlns:w14="http://schemas.microsoft.com/office/word/2010/wordml" xmlns:wpg="http://schemas.microsoft.com/office/word/2010/wordprocessingGroup" xmlns:wpi="http://schemas.microsoft.com/office/word/2010/wordprocessingInk" xmlns:wne="http://schemas.microsoft.com/office/word/2006/wordml" xmlns:wps="http://schemas.microsoft.com/office/word/2010/wordprocessingShape" mc:Ignorable="w14 wp14">
+  <w:footnote w:type="separator" w:id="-1">
+    <w:p>
+      <w:r>
+        <w:separator/>
+      </w:r>
+    </w:p>
+  </w:footnote>
+  <w:footnote w:type="continuationSeparator" w:id="0">
+    <w:p>
+      <w:r>
+        <w:continuationSeparator/>
+      </w:r>
+    </w:p>
+  </w:footnote>
+</w:footnotes>
 </file>
 
 <file path=word/numbering.xml><?xml version="1.0" encoding="utf-8"?>
@@ -3376,7 +4689,6 @@
   <w:style w:type="character" w:default="1" w:styleId="DefaultParagraphFont">
     <w:name w:val="Default Paragraph Font"/>
     <w:uiPriority w:val="1"/>
-    <w:semiHidden/>
     <w:unhideWhenUsed/>
   </w:style>
   <w:style w:type="table" w:default="1" w:styleId="TableNormal">
@@ -3426,6 +4738,48 @@
       <w:color w:val="0000FF" w:themeColor="hyperlink"/>
       <w:u w:val="single"/>
     </w:rPr>
+  </w:style>
+  <w:style w:type="paragraph" w:styleId="Header">
+    <w:name w:val="header"/>
+    <w:basedOn w:val="Normal"/>
+    <w:link w:val="HeaderChar"/>
+    <w:uiPriority w:val="99"/>
+    <w:unhideWhenUsed/>
+    <w:rsid w:val="004E4630"/>
+    <w:pPr>
+      <w:tabs>
+        <w:tab w:val="center" w:pos="4320"/>
+        <w:tab w:val="right" w:pos="8640"/>
+      </w:tabs>
+    </w:pPr>
+  </w:style>
+  <w:style w:type="character" w:customStyle="1" w:styleId="HeaderChar">
+    <w:name w:val="Header Char"/>
+    <w:basedOn w:val="DefaultParagraphFont"/>
+    <w:link w:val="Header"/>
+    <w:uiPriority w:val="99"/>
+    <w:rsid w:val="004E4630"/>
+  </w:style>
+  <w:style w:type="paragraph" w:styleId="Footer">
+    <w:name w:val="footer"/>
+    <w:basedOn w:val="Normal"/>
+    <w:link w:val="FooterChar"/>
+    <w:uiPriority w:val="99"/>
+    <w:unhideWhenUsed/>
+    <w:rsid w:val="004E4630"/>
+    <w:pPr>
+      <w:tabs>
+        <w:tab w:val="center" w:pos="4320"/>
+        <w:tab w:val="right" w:pos="8640"/>
+      </w:tabs>
+    </w:pPr>
+  </w:style>
+  <w:style w:type="character" w:customStyle="1" w:styleId="FooterChar">
+    <w:name w:val="Footer Char"/>
+    <w:basedOn w:val="DefaultParagraphFont"/>
+    <w:link w:val="Footer"/>
+    <w:uiPriority w:val="99"/>
+    <w:rsid w:val="004E4630"/>
   </w:style>
 </w:styles>
 </file>
@@ -3589,7 +4943,6 @@
   <w:style w:type="character" w:default="1" w:styleId="DefaultParagraphFont">
     <w:name w:val="Default Paragraph Font"/>
     <w:uiPriority w:val="1"/>
-    <w:semiHidden/>
     <w:unhideWhenUsed/>
   </w:style>
   <w:style w:type="table" w:default="1" w:styleId="TableNormal">
@@ -3639,6 +4992,48 @@
       <w:color w:val="0000FF" w:themeColor="hyperlink"/>
       <w:u w:val="single"/>
     </w:rPr>
+  </w:style>
+  <w:style w:type="paragraph" w:styleId="Header">
+    <w:name w:val="header"/>
+    <w:basedOn w:val="Normal"/>
+    <w:link w:val="HeaderChar"/>
+    <w:uiPriority w:val="99"/>
+    <w:unhideWhenUsed/>
+    <w:rsid w:val="004E4630"/>
+    <w:pPr>
+      <w:tabs>
+        <w:tab w:val="center" w:pos="4320"/>
+        <w:tab w:val="right" w:pos="8640"/>
+      </w:tabs>
+    </w:pPr>
+  </w:style>
+  <w:style w:type="character" w:customStyle="1" w:styleId="HeaderChar">
+    <w:name w:val="Header Char"/>
+    <w:basedOn w:val="DefaultParagraphFont"/>
+    <w:link w:val="Header"/>
+    <w:uiPriority w:val="99"/>
+    <w:rsid w:val="004E4630"/>
+  </w:style>
+  <w:style w:type="paragraph" w:styleId="Footer">
+    <w:name w:val="footer"/>
+    <w:basedOn w:val="Normal"/>
+    <w:link w:val="FooterChar"/>
+    <w:uiPriority w:val="99"/>
+    <w:unhideWhenUsed/>
+    <w:rsid w:val="004E4630"/>
+    <w:pPr>
+      <w:tabs>
+        <w:tab w:val="center" w:pos="4320"/>
+        <w:tab w:val="right" w:pos="8640"/>
+      </w:tabs>
+    </w:pPr>
+  </w:style>
+  <w:style w:type="character" w:customStyle="1" w:styleId="FooterChar">
+    <w:name w:val="Footer Char"/>
+    <w:basedOn w:val="DefaultParagraphFont"/>
+    <w:link w:val="Footer"/>
+    <w:uiPriority w:val="99"/>
+    <w:rsid w:val="004E4630"/>
   </w:style>
 </w:styles>
 </file>

</xml_diff>

<commit_message>
email params of night_invite endpoint
for debugging when ashutosh tries it

Signed-off-by: Matt McCormick <matt.c.mccormick@gmail.com>
</commit_message>
<xml_diff>
--- a/doc/The Whoot API V2.docx
+++ b/doc/The Whoot API V2.docx
@@ -1960,6 +1960,14 @@
         <w:t>loop_ins</w:t>
       </w:r>
       <w:proofErr w:type="spellEnd"/>
+      <w:r>
+        <w:rPr>
+          <w:b/>
+          <w:sz w:val="32"/>
+          <w:szCs w:val="32"/>
+        </w:rPr>
+        <w:t>’</w:t>
+      </w:r>
     </w:p>
     <w:p>
       <w:pPr>
@@ -2051,15 +2059,7 @@
           <w:sz w:val="32"/>
           <w:szCs w:val="32"/>
         </w:rPr>
-        <w:t>DELETE</w:t>
-      </w:r>
-      <w:r>
-        <w:rPr>
-          <w:b/>
-          <w:sz w:val="32"/>
-          <w:szCs w:val="32"/>
-        </w:rPr>
-        <w:t xml:space="preserve"> ‘posts/</w:t>
+        <w:t>DELETE ‘posts/</w:t>
       </w:r>
       <w:proofErr w:type="spellStart"/>
       <w:r>
@@ -2071,42 +2071,26 @@
         <w:t>loop_ins</w:t>
       </w:r>
       <w:proofErr w:type="spellEnd"/>
-    </w:p>
-    <w:p>
-      <w:pPr>
-        <w:rPr>
-          <w:i/>
-        </w:rPr>
-      </w:pPr>
-      <w:r>
-        <w:rPr>
-          <w:i/>
-        </w:rPr>
-        <w:t>This endpoint will loop the</w:t>
-      </w:r>
-      <w:r>
-        <w:rPr>
-          <w:i/>
-        </w:rPr>
-        <w:t xml:space="preserve"> current</w:t>
-      </w:r>
-      <w:r>
-        <w:rPr>
-          <w:i/>
-        </w:rPr>
-        <w:t xml:space="preserve"> user </w:t>
-      </w:r>
-      <w:r>
-        <w:rPr>
-          <w:i/>
-        </w:rPr>
-        <w:t>out of</w:t>
-      </w:r>
-      <w:r>
-        <w:rPr>
-          <w:i/>
-        </w:rPr>
-        <w:t xml:space="preserve"> a post.</w:t>
+      <w:r>
+        <w:rPr>
+          <w:b/>
+          <w:sz w:val="32"/>
+          <w:szCs w:val="32"/>
+        </w:rPr>
+        <w:t>’</w:t>
+      </w:r>
+    </w:p>
+    <w:p>
+      <w:pPr>
+        <w:rPr>
+          <w:i/>
+        </w:rPr>
+      </w:pPr>
+      <w:r>
+        <w:rPr>
+          <w:i/>
+        </w:rPr>
+        <w:t>This endpoint will loop the current user out of a post.</w:t>
       </w:r>
     </w:p>
     <w:p>
@@ -2128,11 +2112,673 @@
           <w:b/>
         </w:rPr>
         <w:t>:</w:t>
+      </w:r>
+    </w:p>
+    <w:p>
+      <w:r>
+        <w:rPr>
+          <w:b/>
+        </w:rPr>
+        <w:tab/>
+        <w:t>*</w:t>
+      </w:r>
+      <w:proofErr w:type="gramStart"/>
+      <w:r>
+        <w:t>id</w:t>
+      </w:r>
+      <w:proofErr w:type="gramEnd"/>
+      <w:r>
+        <w:t xml:space="preserve"> – the post id</w:t>
+      </w:r>
+    </w:p>
+    <w:p/>
+    <w:p>
+      <w:pPr>
+        <w:rPr>
+          <w:b/>
+          <w:sz w:val="32"/>
+          <w:szCs w:val="32"/>
+        </w:rPr>
+      </w:pPr>
+      <w:r>
+        <w:rPr>
+          <w:b/>
+          <w:sz w:val="32"/>
+          <w:szCs w:val="32"/>
+        </w:rPr>
+        <w:t>POST ‘</w:t>
+      </w:r>
+      <w:r>
+        <w:rPr>
+          <w:b/>
+          <w:sz w:val="32"/>
+          <w:szCs w:val="32"/>
+        </w:rPr>
+        <w:t>users/</w:t>
+      </w:r>
+      <w:r>
+        <w:rPr>
+          <w:b/>
+          <w:sz w:val="32"/>
+          <w:szCs w:val="32"/>
+        </w:rPr>
+        <w:t>follow</w:t>
+      </w:r>
+      <w:r>
+        <w:rPr>
+          <w:b/>
+          <w:sz w:val="32"/>
+          <w:szCs w:val="32"/>
+        </w:rPr>
+        <w:t>s</w:t>
+      </w:r>
+      <w:r>
+        <w:rPr>
+          <w:b/>
+          <w:sz w:val="32"/>
+          <w:szCs w:val="32"/>
+        </w:rPr>
+        <w:t>’</w:t>
+      </w:r>
+    </w:p>
+    <w:p>
+      <w:pPr>
+        <w:rPr>
+          <w:i/>
+        </w:rPr>
+      </w:pPr>
+      <w:r>
+        <w:rPr>
+          <w:i/>
+        </w:rPr>
+        <w:t>This endpoint will cause the current user to follow the target user.</w:t>
+      </w:r>
+    </w:p>
+    <w:p>
+      <w:pPr>
+        <w:rPr>
+          <w:i/>
+        </w:rPr>
+      </w:pPr>
+      <w:proofErr w:type="spellStart"/>
+      <w:r>
+        <w:rPr>
+          <w:b/>
+        </w:rPr>
+        <w:t>Params</w:t>
+      </w:r>
+      <w:proofErr w:type="spellEnd"/>
+      <w:r>
+        <w:rPr>
+          <w:b/>
+        </w:rPr>
+        <w:t>:</w:t>
+      </w:r>
+    </w:p>
+    <w:p>
+      <w:r>
+        <w:rPr>
+          <w:b/>
+        </w:rPr>
+        <w:tab/>
+        <w:t>*</w:t>
+      </w:r>
+      <w:proofErr w:type="gramStart"/>
+      <w:r>
+        <w:t>id</w:t>
+      </w:r>
+      <w:proofErr w:type="gramEnd"/>
+      <w:r>
+        <w:t xml:space="preserve"> – the target user id (the user this user should follow)</w:t>
+      </w:r>
+    </w:p>
+    <w:p/>
+    <w:p>
+      <w:pPr>
+        <w:rPr>
+          <w:b/>
+          <w:sz w:val="32"/>
+          <w:szCs w:val="32"/>
+        </w:rPr>
+      </w:pPr>
+      <w:r>
+        <w:rPr>
+          <w:b/>
+          <w:sz w:val="32"/>
+          <w:szCs w:val="32"/>
+        </w:rPr>
+        <w:t>DELETE ‘</w:t>
+      </w:r>
+      <w:r>
+        <w:rPr>
+          <w:b/>
+          <w:sz w:val="32"/>
+          <w:szCs w:val="32"/>
+        </w:rPr>
+        <w:t>users/</w:t>
+      </w:r>
+      <w:r>
+        <w:rPr>
+          <w:b/>
+          <w:sz w:val="32"/>
+          <w:szCs w:val="32"/>
+        </w:rPr>
+        <w:t>follow</w:t>
+      </w:r>
+      <w:r>
+        <w:rPr>
+          <w:b/>
+          <w:sz w:val="32"/>
+          <w:szCs w:val="32"/>
+        </w:rPr>
+        <w:t>s</w:t>
+      </w:r>
+      <w:r>
+        <w:rPr>
+          <w:b/>
+          <w:sz w:val="32"/>
+          <w:szCs w:val="32"/>
+        </w:rPr>
+        <w:t>’</w:t>
+      </w:r>
+    </w:p>
+    <w:p>
+      <w:pPr>
+        <w:rPr>
+          <w:i/>
+        </w:rPr>
+      </w:pPr>
+      <w:r>
+        <w:rPr>
+          <w:i/>
+        </w:rPr>
+        <w:t>This endpoint will cause the current user to stop following the target user.</w:t>
+      </w:r>
+    </w:p>
+    <w:p>
+      <w:pPr>
+        <w:rPr>
+          <w:i/>
+        </w:rPr>
+      </w:pPr>
+      <w:proofErr w:type="spellStart"/>
+      <w:r>
+        <w:rPr>
+          <w:b/>
+        </w:rPr>
+        <w:t>Params</w:t>
+      </w:r>
+      <w:proofErr w:type="spellEnd"/>
+      <w:r>
+        <w:rPr>
+          <w:b/>
+        </w:rPr>
+        <w:t>:</w:t>
+      </w:r>
+    </w:p>
+    <w:p>
+      <w:r>
+        <w:rPr>
+          <w:b/>
+        </w:rPr>
+        <w:tab/>
+        <w:t>*</w:t>
+      </w:r>
+      <w:proofErr w:type="gramStart"/>
+      <w:r>
+        <w:t>id</w:t>
+      </w:r>
+      <w:proofErr w:type="gramEnd"/>
+      <w:r>
+        <w:t xml:space="preserve"> – the target user id (the user this user should follow)</w:t>
+      </w:r>
+    </w:p>
+    <w:p/>
+    <w:p>
+      <w:pPr>
+        <w:rPr>
+          <w:b/>
+          <w:sz w:val="32"/>
+          <w:szCs w:val="32"/>
+        </w:rPr>
+      </w:pPr>
+      <w:r>
+        <w:rPr>
+          <w:b/>
+          <w:sz w:val="32"/>
+          <w:szCs w:val="32"/>
+        </w:rPr>
+        <w:t>GET ‘me’</w:t>
+      </w:r>
+    </w:p>
+    <w:p>
+      <w:pPr>
+        <w:rPr>
+          <w:i/>
+        </w:rPr>
+      </w:pPr>
+      <w:r>
+        <w:rPr>
+          <w:i/>
+        </w:rPr>
+        <w:t>This endpoint returns info for the current user.</w:t>
+      </w:r>
+    </w:p>
+    <w:p/>
+    <w:p/>
+    <w:p>
+      <w:pPr>
+        <w:rPr>
+          <w:b/>
+          <w:sz w:val="32"/>
+          <w:szCs w:val="32"/>
+        </w:rPr>
+      </w:pPr>
+      <w:r>
+        <w:rPr>
+          <w:b/>
+          <w:sz w:val="32"/>
+          <w:szCs w:val="32"/>
+        </w:rPr>
+        <w:t>GET ‘users/</w:t>
+      </w:r>
+      <w:proofErr w:type="gramStart"/>
+      <w:r>
+        <w:rPr>
+          <w:b/>
+          <w:sz w:val="32"/>
+          <w:szCs w:val="32"/>
+        </w:rPr>
+        <w:t>:id’</w:t>
+      </w:r>
+      <w:proofErr w:type="gramEnd"/>
+    </w:p>
+    <w:p>
+      <w:pPr>
+        <w:rPr>
+          <w:i/>
+        </w:rPr>
+      </w:pPr>
+      <w:r>
+        <w:rPr>
+          <w:i/>
+        </w:rPr>
+        <w:t xml:space="preserve">This endpoint </w:t>
+      </w:r>
+      <w:r>
+        <w:rPr>
+          <w:i/>
+        </w:rPr>
+        <w:t>returns info for the specified user</w:t>
+      </w:r>
+    </w:p>
+    <w:p>
+      <w:pPr>
+        <w:rPr>
+          <w:b/>
+        </w:rPr>
+      </w:pPr>
+      <w:proofErr w:type="spellStart"/>
+      <w:r>
+        <w:rPr>
+          <w:b/>
+        </w:rPr>
+        <w:t>Params</w:t>
+      </w:r>
+      <w:proofErr w:type="spellEnd"/>
+      <w:r>
+        <w:rPr>
+          <w:b/>
+        </w:rPr>
+        <w:t>:</w:t>
+      </w:r>
+    </w:p>
+    <w:p>
+      <w:r>
+        <w:rPr>
+          <w:b/>
+        </w:rPr>
+        <w:tab/>
+        <w:t>*</w:t>
+      </w:r>
+      <w:proofErr w:type="gramStart"/>
+      <w:r>
+        <w:t>id</w:t>
+      </w:r>
+      <w:proofErr w:type="gramEnd"/>
+      <w:r>
+        <w:t xml:space="preserve"> – the target users </w:t>
+      </w:r>
+      <w:r>
+        <w:t>id</w:t>
+      </w:r>
+    </w:p>
+    <w:p/>
+    <w:p>
+      <w:pPr>
+        <w:rPr>
+          <w:b/>
+          <w:sz w:val="32"/>
+          <w:szCs w:val="32"/>
+        </w:rPr>
+      </w:pPr>
+      <w:r>
+        <w:rPr>
+          <w:b/>
+          <w:sz w:val="32"/>
+          <w:szCs w:val="32"/>
+        </w:rPr>
+        <w:t>GET ‘users/</w:t>
+      </w:r>
+      <w:proofErr w:type="gramStart"/>
+      <w:r>
+        <w:rPr>
+          <w:b/>
+          <w:sz w:val="32"/>
+          <w:szCs w:val="32"/>
+        </w:rPr>
+        <w:t>:id</w:t>
+      </w:r>
+      <w:proofErr w:type="gramEnd"/>
+      <w:r>
+        <w:rPr>
+          <w:b/>
+          <w:sz w:val="32"/>
+          <w:szCs w:val="32"/>
+        </w:rPr>
+        <w:t>/</w:t>
+      </w:r>
+      <w:proofErr w:type="spellStart"/>
+      <w:r>
+        <w:rPr>
+          <w:b/>
+          <w:sz w:val="32"/>
+          <w:szCs w:val="32"/>
+        </w:rPr>
+        <w:t>following</w:t>
+      </w:r>
+      <w:r>
+        <w:rPr>
+          <w:b/>
+          <w:sz w:val="32"/>
+          <w:szCs w:val="32"/>
+        </w:rPr>
+        <w:t>_users</w:t>
+      </w:r>
+      <w:proofErr w:type="spellEnd"/>
+      <w:r>
+        <w:rPr>
+          <w:b/>
+          <w:sz w:val="32"/>
+          <w:szCs w:val="32"/>
+        </w:rPr>
+        <w:t>’</w:t>
+      </w:r>
+    </w:p>
+    <w:p>
+      <w:pPr>
+        <w:rPr>
+          <w:i/>
+        </w:rPr>
+      </w:pPr>
+      <w:r>
+        <w:rPr>
+          <w:i/>
+        </w:rPr>
+        <w:t>This endpoint returns an array of users that the given user is following.</w:t>
+      </w:r>
+    </w:p>
+    <w:p>
+      <w:pPr>
+        <w:rPr>
+          <w:b/>
+        </w:rPr>
+      </w:pPr>
+      <w:proofErr w:type="spellStart"/>
+      <w:r>
+        <w:rPr>
+          <w:b/>
+        </w:rPr>
+        <w:t>Params</w:t>
+      </w:r>
+      <w:proofErr w:type="spellEnd"/>
+      <w:r>
+        <w:rPr>
+          <w:b/>
+        </w:rPr>
+        <w:t>:</w:t>
+      </w:r>
+    </w:p>
+    <w:p>
+      <w:r>
+        <w:rPr>
+          <w:b/>
+        </w:rPr>
+        <w:tab/>
+        <w:t>*</w:t>
+      </w:r>
+      <w:proofErr w:type="gramStart"/>
+      <w:r>
+        <w:t>id</w:t>
+      </w:r>
+      <w:proofErr w:type="gramEnd"/>
+      <w:r>
+        <w:t xml:space="preserve"> – the target users </w:t>
+      </w:r>
+      <w:r>
+        <w:t>id</w:t>
+      </w:r>
+    </w:p>
+    <w:p/>
+    <w:p>
+      <w:pPr>
+        <w:rPr>
+          <w:b/>
+          <w:sz w:val="32"/>
+          <w:szCs w:val="32"/>
+        </w:rPr>
+      </w:pPr>
+      <w:r>
+        <w:rPr>
+          <w:b/>
+          <w:sz w:val="32"/>
+          <w:szCs w:val="32"/>
+        </w:rPr>
+        <w:t>GET ‘users/</w:t>
+      </w:r>
+      <w:proofErr w:type="gramStart"/>
+      <w:r>
+        <w:rPr>
+          <w:b/>
+          <w:sz w:val="32"/>
+          <w:szCs w:val="32"/>
+        </w:rPr>
+        <w:t>:id</w:t>
+      </w:r>
+      <w:proofErr w:type="gramEnd"/>
+      <w:r>
+        <w:rPr>
+          <w:b/>
+          <w:sz w:val="32"/>
+          <w:szCs w:val="32"/>
+        </w:rPr>
+        <w:t>/</w:t>
+      </w:r>
+      <w:r>
+        <w:rPr>
+          <w:b/>
+          <w:sz w:val="32"/>
+          <w:szCs w:val="32"/>
+        </w:rPr>
+        <w:t>followers</w:t>
+      </w:r>
+      <w:r>
+        <w:rPr>
+          <w:b/>
+          <w:sz w:val="32"/>
+          <w:szCs w:val="32"/>
+        </w:rPr>
+        <w:t>’</w:t>
+      </w:r>
+    </w:p>
+    <w:p>
+      <w:pPr>
+        <w:rPr>
+          <w:i/>
+        </w:rPr>
+      </w:pPr>
+      <w:r>
+        <w:rPr>
+          <w:i/>
+        </w:rPr>
+        <w:t xml:space="preserve">This endpoint returns an array of users </w:t>
+      </w:r>
+      <w:r>
+        <w:rPr>
+          <w:i/>
+        </w:rPr>
+        <w:t>following the given user.</w:t>
+      </w:r>
+    </w:p>
+    <w:p>
+      <w:pPr>
+        <w:rPr>
+          <w:b/>
+        </w:rPr>
+      </w:pPr>
+      <w:proofErr w:type="spellStart"/>
+      <w:r>
+        <w:rPr>
+          <w:b/>
+        </w:rPr>
+        <w:t>Params</w:t>
+      </w:r>
+      <w:proofErr w:type="spellEnd"/>
+      <w:r>
+        <w:rPr>
+          <w:b/>
+        </w:rPr>
+        <w:t>:</w:t>
+      </w:r>
+    </w:p>
+    <w:p>
+      <w:r>
+        <w:rPr>
+          <w:b/>
+        </w:rPr>
+        <w:tab/>
+        <w:t>*</w:t>
+      </w:r>
+      <w:proofErr w:type="gramStart"/>
+      <w:r>
+        <w:t>id</w:t>
+      </w:r>
+      <w:proofErr w:type="gramEnd"/>
+      <w:r>
+        <w:t xml:space="preserve"> – the target user</w:t>
+      </w:r>
+      <w:r>
+        <w:t xml:space="preserve">s </w:t>
+      </w:r>
+      <w:r>
+        <w:t>id</w:t>
+      </w:r>
+    </w:p>
+    <w:p/>
+    <w:p>
+      <w:pPr>
+        <w:rPr>
+          <w:b/>
+          <w:sz w:val="32"/>
+          <w:szCs w:val="32"/>
+        </w:rPr>
+      </w:pPr>
+      <w:r>
+        <w:rPr>
+          <w:b/>
+          <w:sz w:val="32"/>
+          <w:szCs w:val="32"/>
+        </w:rPr>
+        <w:t>POST ‘</w:t>
+      </w:r>
+      <w:r>
+        <w:rPr>
+          <w:b/>
+          <w:sz w:val="32"/>
+          <w:szCs w:val="32"/>
+        </w:rPr>
+        <w:t>users/</w:t>
+      </w:r>
+      <w:r>
+        <w:rPr>
+          <w:b/>
+          <w:sz w:val="32"/>
+          <w:szCs w:val="32"/>
+        </w:rPr>
+        <w:t>pin</w:t>
+      </w:r>
+      <w:r>
+        <w:rPr>
+          <w:b/>
+          <w:sz w:val="32"/>
+          <w:szCs w:val="32"/>
+        </w:rPr>
+        <w:t>g</w:t>
+      </w:r>
+      <w:r>
+        <w:rPr>
+          <w:b/>
+          <w:sz w:val="32"/>
+          <w:szCs w:val="32"/>
+        </w:rPr>
+        <w:t>s</w:t>
+      </w:r>
+      <w:r>
+        <w:rPr>
+          <w:b/>
+          <w:sz w:val="32"/>
+          <w:szCs w:val="32"/>
+        </w:rPr>
+        <w:t>’</w:t>
+      </w:r>
+    </w:p>
+    <w:p>
+      <w:pPr>
+        <w:rPr>
+          <w:i/>
+        </w:rPr>
+      </w:pPr>
+      <w:r>
+        <w:rPr>
+          <w:i/>
+        </w:rPr>
+        <w:t>This endpoint will cause the current user to ping the target user</w:t>
       </w:r>
       <w:bookmarkStart w:id="0" w:name="_GoBack"/>
       <w:bookmarkEnd w:id="0"/>
     </w:p>
     <w:p>
+      <w:pPr>
+        <w:rPr>
+          <w:i/>
+        </w:rPr>
+      </w:pPr>
+      <w:proofErr w:type="spellStart"/>
+      <w:r>
+        <w:rPr>
+          <w:b/>
+        </w:rPr>
+        <w:t>Params</w:t>
+      </w:r>
+      <w:proofErr w:type="spellEnd"/>
+      <w:r>
+        <w:rPr>
+          <w:b/>
+        </w:rPr>
+        <w:t>:</w:t>
+      </w:r>
+    </w:p>
+    <w:p>
       <w:r>
         <w:rPr>
           <w:b/>
@@ -2146,50 +2792,50 @@
       </w:r>
       <w:proofErr w:type="gramEnd"/>
       <w:r>
-        <w:t xml:space="preserve"> – the post id</w:t>
-      </w:r>
-    </w:p>
-    <w:p/>
-    <w:p>
-      <w:pPr>
-        <w:rPr>
-          <w:b/>
-          <w:sz w:val="32"/>
-          <w:szCs w:val="32"/>
-        </w:rPr>
-      </w:pPr>
-      <w:r>
-        <w:rPr>
-          <w:b/>
-          <w:sz w:val="32"/>
-          <w:szCs w:val="32"/>
-        </w:rPr>
-        <w:t>POST ‘</w:t>
-      </w:r>
-      <w:r>
-        <w:rPr>
-          <w:b/>
-          <w:sz w:val="32"/>
-          <w:szCs w:val="32"/>
-        </w:rPr>
-        <w:t>users/</w:t>
-      </w:r>
-      <w:r>
-        <w:rPr>
-          <w:b/>
-          <w:sz w:val="32"/>
-          <w:szCs w:val="32"/>
-        </w:rPr>
-        <w:t>follow</w:t>
-      </w:r>
-      <w:r>
-        <w:rPr>
-          <w:b/>
-          <w:sz w:val="32"/>
-          <w:szCs w:val="32"/>
-        </w:rPr>
-        <w:t>s</w:t>
-      </w:r>
+        <w:t xml:space="preserve"> – the target user id (the user the current user should ping)</w:t>
+      </w:r>
+    </w:p>
+    <w:p>
+      <w:pPr>
+        <w:rPr>
+          <w:i/>
+        </w:rPr>
+      </w:pPr>
+    </w:p>
+    <w:p>
+      <w:pPr>
+        <w:rPr>
+          <w:b/>
+          <w:sz w:val="32"/>
+          <w:szCs w:val="32"/>
+        </w:rPr>
+      </w:pPr>
+      <w:r>
+        <w:rPr>
+          <w:b/>
+          <w:sz w:val="32"/>
+          <w:szCs w:val="32"/>
+        </w:rPr>
+        <w:t>POST</w:t>
+      </w:r>
+      <w:r>
+        <w:rPr>
+          <w:b/>
+          <w:sz w:val="32"/>
+          <w:szCs w:val="32"/>
+        </w:rPr>
+        <w:t xml:space="preserve"> ‘users/</w:t>
+      </w:r>
+      <w:proofErr w:type="spellStart"/>
+      <w:r>
+        <w:rPr>
+          <w:b/>
+          <w:sz w:val="32"/>
+          <w:szCs w:val="32"/>
+        </w:rPr>
+        <w:t>night_invites</w:t>
+      </w:r>
+      <w:proofErr w:type="spellEnd"/>
       <w:r>
         <w:rPr>
           <w:b/>
@@ -2209,13 +2855,19 @@
         <w:rPr>
           <w:i/>
         </w:rPr>
-        <w:t>This endpoint will cause the current user to follow the target user.</w:t>
-      </w:r>
-    </w:p>
-    <w:p>
-      <w:pPr>
-        <w:rPr>
-          <w:i/>
+        <w:t>This endpoint</w:t>
+      </w:r>
+      <w:r>
+        <w:rPr>
+          <w:i/>
+        </w:rPr>
+        <w:t xml:space="preserve"> invites others to join in the current user’s night, either by texting a phone number from the user’s contacts or by sending a push notification to selected followers</w:t>
+      </w:r>
+    </w:p>
+    <w:p>
+      <w:pPr>
+        <w:rPr>
+          <w:b/>
         </w:rPr>
       </w:pPr>
       <w:proofErr w:type="spellStart"/>
@@ -2241,97 +2893,21 @@
         <w:tab/>
         <w:t>*</w:t>
       </w:r>
+      <w:proofErr w:type="spellStart"/>
       <w:proofErr w:type="gramStart"/>
       <w:r>
-        <w:t>id</w:t>
+        <w:t>phone</w:t>
       </w:r>
       <w:proofErr w:type="gramEnd"/>
       <w:r>
-        <w:t xml:space="preserve"> – the target user id (the user this user should follow)</w:t>
-      </w:r>
-    </w:p>
-    <w:p/>
-    <w:p>
-      <w:pPr>
-        <w:rPr>
-          <w:b/>
-          <w:sz w:val="32"/>
-          <w:szCs w:val="32"/>
-        </w:rPr>
-      </w:pPr>
-      <w:r>
-        <w:rPr>
-          <w:b/>
-          <w:sz w:val="32"/>
-          <w:szCs w:val="32"/>
-        </w:rPr>
-        <w:t>DELETE ‘</w:t>
-      </w:r>
-      <w:r>
-        <w:rPr>
-          <w:b/>
-          <w:sz w:val="32"/>
-          <w:szCs w:val="32"/>
-        </w:rPr>
-        <w:t>users/</w:t>
-      </w:r>
-      <w:r>
-        <w:rPr>
-          <w:b/>
-          <w:sz w:val="32"/>
-          <w:szCs w:val="32"/>
-        </w:rPr>
-        <w:t>follow</w:t>
-      </w:r>
-      <w:r>
-        <w:rPr>
-          <w:b/>
-          <w:sz w:val="32"/>
-          <w:szCs w:val="32"/>
-        </w:rPr>
-        <w:t>s</w:t>
-      </w:r>
-      <w:r>
-        <w:rPr>
-          <w:b/>
-          <w:sz w:val="32"/>
-          <w:szCs w:val="32"/>
-        </w:rPr>
-        <w:t>’</w:t>
-      </w:r>
-    </w:p>
-    <w:p>
-      <w:pPr>
-        <w:rPr>
-          <w:i/>
-        </w:rPr>
-      </w:pPr>
-      <w:r>
-        <w:rPr>
-          <w:i/>
-        </w:rPr>
-        <w:t>This endpoint will cause the current user to stop following the target user.</w:t>
-      </w:r>
-    </w:p>
-    <w:p>
-      <w:pPr>
-        <w:rPr>
-          <w:i/>
-        </w:rPr>
-      </w:pPr>
-      <w:proofErr w:type="spellStart"/>
-      <w:r>
-        <w:rPr>
-          <w:b/>
-        </w:rPr>
-        <w:t>Params</w:t>
-      </w:r>
-      <w:proofErr w:type="spellEnd"/>
-      <w:r>
-        <w:rPr>
-          <w:b/>
-        </w:rPr>
-        <w:t>:</w:t>
+        <w:t>_numbers</w:t>
+      </w:r>
+      <w:proofErr w:type="spellEnd"/>
+      <w:r>
+        <w:t xml:space="preserve"> – an</w:t>
+      </w:r>
+      <w:r>
+        <w:t xml:space="preserve"> array of phone numbers which will receive text invites</w:t>
       </w:r>
     </w:p>
     <w:p>
@@ -2342,616 +2918,18 @@
         <w:tab/>
         <w:t>*</w:t>
       </w:r>
+      <w:proofErr w:type="spellStart"/>
       <w:proofErr w:type="gramStart"/>
       <w:r>
-        <w:t>id</w:t>
+        <w:t>user</w:t>
       </w:r>
       <w:proofErr w:type="gramEnd"/>
       <w:r>
-        <w:t xml:space="preserve"> – the target user id (the user this user should follow)</w:t>
-      </w:r>
-    </w:p>
-    <w:p/>
-    <w:p>
-      <w:pPr>
-        <w:rPr>
-          <w:b/>
-          <w:sz w:val="32"/>
-          <w:szCs w:val="32"/>
-        </w:rPr>
-      </w:pPr>
-      <w:r>
-        <w:rPr>
-          <w:b/>
-          <w:sz w:val="32"/>
-          <w:szCs w:val="32"/>
-        </w:rPr>
-        <w:t>GET ‘me’</w:t>
-      </w:r>
-    </w:p>
-    <w:p>
-      <w:pPr>
-        <w:rPr>
-          <w:i/>
-        </w:rPr>
-      </w:pPr>
-      <w:r>
-        <w:rPr>
-          <w:i/>
-        </w:rPr>
-        <w:t>This endpoint returns info for the current user.</w:t>
-      </w:r>
-    </w:p>
-    <w:p/>
-    <w:p/>
-    <w:p>
-      <w:pPr>
-        <w:rPr>
-          <w:b/>
-          <w:sz w:val="32"/>
-          <w:szCs w:val="32"/>
-        </w:rPr>
-      </w:pPr>
-      <w:r>
-        <w:rPr>
-          <w:b/>
-          <w:sz w:val="32"/>
-          <w:szCs w:val="32"/>
-        </w:rPr>
-        <w:t>GET ‘users/</w:t>
-      </w:r>
-      <w:proofErr w:type="gramStart"/>
-      <w:r>
-        <w:rPr>
-          <w:b/>
-          <w:sz w:val="32"/>
-          <w:szCs w:val="32"/>
-        </w:rPr>
-        <w:t>:id’</w:t>
-      </w:r>
-      <w:proofErr w:type="gramEnd"/>
-    </w:p>
-    <w:p>
-      <w:pPr>
-        <w:rPr>
-          <w:i/>
-        </w:rPr>
-      </w:pPr>
-      <w:r>
-        <w:rPr>
-          <w:i/>
-        </w:rPr>
-        <w:t xml:space="preserve">This endpoint </w:t>
-      </w:r>
-      <w:r>
-        <w:rPr>
-          <w:i/>
-        </w:rPr>
-        <w:t>returns info for the specified user</w:t>
-      </w:r>
-    </w:p>
-    <w:p>
-      <w:pPr>
-        <w:rPr>
-          <w:b/>
-        </w:rPr>
-      </w:pPr>
-      <w:proofErr w:type="spellStart"/>
-      <w:r>
-        <w:rPr>
-          <w:b/>
-        </w:rPr>
-        <w:t>Params</w:t>
-      </w:r>
-      <w:proofErr w:type="spellEnd"/>
-      <w:r>
-        <w:rPr>
-          <w:b/>
-        </w:rPr>
-        <w:t>:</w:t>
-      </w:r>
-    </w:p>
-    <w:p>
-      <w:r>
-        <w:rPr>
-          <w:b/>
-        </w:rPr>
-        <w:tab/>
-        <w:t>*</w:t>
-      </w:r>
-      <w:proofErr w:type="gramStart"/>
-      <w:r>
-        <w:t>id</w:t>
-      </w:r>
-      <w:proofErr w:type="gramEnd"/>
-      <w:r>
-        <w:t xml:space="preserve"> – the target users </w:t>
-      </w:r>
-      <w:r>
-        <w:t>id</w:t>
-      </w:r>
-    </w:p>
-    <w:p/>
-    <w:p>
-      <w:pPr>
-        <w:rPr>
-          <w:b/>
-          <w:sz w:val="32"/>
-          <w:szCs w:val="32"/>
-        </w:rPr>
-      </w:pPr>
-      <w:r>
-        <w:rPr>
-          <w:b/>
-          <w:sz w:val="32"/>
-          <w:szCs w:val="32"/>
-        </w:rPr>
-        <w:t>GET ‘users/</w:t>
-      </w:r>
-      <w:proofErr w:type="gramStart"/>
-      <w:r>
-        <w:rPr>
-          <w:b/>
-          <w:sz w:val="32"/>
-          <w:szCs w:val="32"/>
-        </w:rPr>
-        <w:t>:id</w:t>
-      </w:r>
-      <w:proofErr w:type="gramEnd"/>
-      <w:r>
-        <w:rPr>
-          <w:b/>
-          <w:sz w:val="32"/>
-          <w:szCs w:val="32"/>
-        </w:rPr>
-        <w:t>/</w:t>
-      </w:r>
-      <w:proofErr w:type="spellStart"/>
-      <w:r>
-        <w:rPr>
-          <w:b/>
-          <w:sz w:val="32"/>
-          <w:szCs w:val="32"/>
-        </w:rPr>
-        <w:t>following</w:t>
-      </w:r>
-      <w:r>
-        <w:rPr>
-          <w:b/>
-          <w:sz w:val="32"/>
-          <w:szCs w:val="32"/>
-        </w:rPr>
-        <w:t>_users</w:t>
-      </w:r>
-      <w:proofErr w:type="spellEnd"/>
-      <w:r>
-        <w:rPr>
-          <w:b/>
-          <w:sz w:val="32"/>
-          <w:szCs w:val="32"/>
-        </w:rPr>
-        <w:t>’</w:t>
-      </w:r>
-    </w:p>
-    <w:p>
-      <w:pPr>
-        <w:rPr>
-          <w:i/>
-        </w:rPr>
-      </w:pPr>
-      <w:r>
-        <w:rPr>
-          <w:i/>
-        </w:rPr>
-        <w:t>This endpoint returns an array of users that the given user is following.</w:t>
-      </w:r>
-    </w:p>
-    <w:p>
-      <w:pPr>
-        <w:rPr>
-          <w:b/>
-        </w:rPr>
-      </w:pPr>
-      <w:proofErr w:type="spellStart"/>
-      <w:r>
-        <w:rPr>
-          <w:b/>
-        </w:rPr>
-        <w:t>Params</w:t>
-      </w:r>
-      <w:proofErr w:type="spellEnd"/>
-      <w:r>
-        <w:rPr>
-          <w:b/>
-        </w:rPr>
-        <w:t>:</w:t>
-      </w:r>
-    </w:p>
-    <w:p>
-      <w:r>
-        <w:rPr>
-          <w:b/>
-        </w:rPr>
-        <w:tab/>
-        <w:t>*</w:t>
-      </w:r>
-      <w:proofErr w:type="gramStart"/>
-      <w:r>
-        <w:t>id</w:t>
-      </w:r>
-      <w:proofErr w:type="gramEnd"/>
-      <w:r>
-        <w:t xml:space="preserve"> – the target users </w:t>
-      </w:r>
-      <w:r>
-        <w:t>id</w:t>
-      </w:r>
-    </w:p>
-    <w:p/>
-    <w:p>
-      <w:pPr>
-        <w:rPr>
-          <w:b/>
-          <w:sz w:val="32"/>
-          <w:szCs w:val="32"/>
-        </w:rPr>
-      </w:pPr>
-      <w:r>
-        <w:rPr>
-          <w:b/>
-          <w:sz w:val="32"/>
-          <w:szCs w:val="32"/>
-        </w:rPr>
-        <w:t>GET ‘users/</w:t>
-      </w:r>
-      <w:proofErr w:type="gramStart"/>
-      <w:r>
-        <w:rPr>
-          <w:b/>
-          <w:sz w:val="32"/>
-          <w:szCs w:val="32"/>
-        </w:rPr>
-        <w:t>:id</w:t>
-      </w:r>
-      <w:proofErr w:type="gramEnd"/>
-      <w:r>
-        <w:rPr>
-          <w:b/>
-          <w:sz w:val="32"/>
-          <w:szCs w:val="32"/>
-        </w:rPr>
-        <w:t>/</w:t>
-      </w:r>
-      <w:r>
-        <w:rPr>
-          <w:b/>
-          <w:sz w:val="32"/>
-          <w:szCs w:val="32"/>
-        </w:rPr>
-        <w:t>followers</w:t>
-      </w:r>
-      <w:r>
-        <w:rPr>
-          <w:b/>
-          <w:sz w:val="32"/>
-          <w:szCs w:val="32"/>
-        </w:rPr>
-        <w:t>’</w:t>
-      </w:r>
-    </w:p>
-    <w:p>
-      <w:pPr>
-        <w:rPr>
-          <w:i/>
-        </w:rPr>
-      </w:pPr>
-      <w:r>
-        <w:rPr>
-          <w:i/>
-        </w:rPr>
-        <w:t xml:space="preserve">This endpoint returns an array of users </w:t>
-      </w:r>
-      <w:r>
-        <w:rPr>
-          <w:i/>
-        </w:rPr>
-        <w:t>following the given user.</w:t>
-      </w:r>
-    </w:p>
-    <w:p>
-      <w:pPr>
-        <w:rPr>
-          <w:b/>
-        </w:rPr>
-      </w:pPr>
-      <w:proofErr w:type="spellStart"/>
-      <w:r>
-        <w:rPr>
-          <w:b/>
-        </w:rPr>
-        <w:t>Params</w:t>
-      </w:r>
-      <w:proofErr w:type="spellEnd"/>
-      <w:r>
-        <w:rPr>
-          <w:b/>
-        </w:rPr>
-        <w:t>:</w:t>
-      </w:r>
-    </w:p>
-    <w:p>
-      <w:r>
-        <w:rPr>
-          <w:b/>
-        </w:rPr>
-        <w:tab/>
-        <w:t>*</w:t>
-      </w:r>
-      <w:proofErr w:type="gramStart"/>
-      <w:r>
-        <w:t>id</w:t>
-      </w:r>
-      <w:proofErr w:type="gramEnd"/>
-      <w:r>
-        <w:t xml:space="preserve"> – the target user</w:t>
-      </w:r>
-      <w:r>
-        <w:t xml:space="preserve">s </w:t>
-      </w:r>
-      <w:r>
-        <w:t>id</w:t>
-      </w:r>
-    </w:p>
-    <w:p/>
-    <w:p>
-      <w:pPr>
-        <w:rPr>
-          <w:b/>
-          <w:sz w:val="32"/>
-          <w:szCs w:val="32"/>
-        </w:rPr>
-      </w:pPr>
-      <w:r>
-        <w:rPr>
-          <w:b/>
-          <w:sz w:val="32"/>
-          <w:szCs w:val="32"/>
-        </w:rPr>
-        <w:t>POST ‘</w:t>
-      </w:r>
-      <w:r>
-        <w:rPr>
-          <w:b/>
-          <w:sz w:val="32"/>
-          <w:szCs w:val="32"/>
-        </w:rPr>
-        <w:t>users/</w:t>
-      </w:r>
-      <w:r>
-        <w:rPr>
-          <w:b/>
-          <w:sz w:val="32"/>
-          <w:szCs w:val="32"/>
-        </w:rPr>
-        <w:t>pin</w:t>
-      </w:r>
-      <w:r>
-        <w:rPr>
-          <w:b/>
-          <w:sz w:val="32"/>
-          <w:szCs w:val="32"/>
-        </w:rPr>
-        <w:t>g</w:t>
-      </w:r>
-      <w:r>
-        <w:rPr>
-          <w:b/>
-          <w:sz w:val="32"/>
-          <w:szCs w:val="32"/>
-        </w:rPr>
-        <w:t>s</w:t>
-      </w:r>
-      <w:r>
-        <w:rPr>
-          <w:b/>
-          <w:sz w:val="32"/>
-          <w:szCs w:val="32"/>
-        </w:rPr>
-        <w:t>’</w:t>
-      </w:r>
-    </w:p>
-    <w:p>
-      <w:pPr>
-        <w:rPr>
-          <w:i/>
-        </w:rPr>
-      </w:pPr>
-      <w:r>
-        <w:rPr>
-          <w:i/>
-        </w:rPr>
-        <w:t>This endpoint will cause the current user to ping the target user</w:t>
-      </w:r>
-    </w:p>
-    <w:p>
-      <w:pPr>
-        <w:rPr>
-          <w:b/>
-          <w:sz w:val="32"/>
-          <w:szCs w:val="32"/>
-        </w:rPr>
-      </w:pPr>
-      <w:r>
-        <w:rPr>
-          <w:b/>
-          <w:sz w:val="32"/>
-          <w:szCs w:val="32"/>
-        </w:rPr>
-        <w:t>POST</w:t>
-      </w:r>
-      <w:r>
-        <w:rPr>
-          <w:b/>
-          <w:sz w:val="32"/>
-          <w:szCs w:val="32"/>
-        </w:rPr>
-        <w:t xml:space="preserve"> ‘users/</w:t>
-      </w:r>
-      <w:proofErr w:type="spellStart"/>
-      <w:r>
-        <w:rPr>
-          <w:b/>
-          <w:sz w:val="32"/>
-          <w:szCs w:val="32"/>
-        </w:rPr>
-        <w:t>night_invites</w:t>
-      </w:r>
-      <w:proofErr w:type="spellEnd"/>
-      <w:r>
-        <w:rPr>
-          <w:b/>
-          <w:sz w:val="32"/>
-          <w:szCs w:val="32"/>
-        </w:rPr>
-        <w:t>’</w:t>
-      </w:r>
-    </w:p>
-    <w:p>
-      <w:pPr>
-        <w:rPr>
-          <w:i/>
-        </w:rPr>
-      </w:pPr>
-      <w:r>
-        <w:rPr>
-          <w:i/>
-        </w:rPr>
-        <w:t>This endpoint</w:t>
-      </w:r>
-      <w:r>
-        <w:rPr>
-          <w:i/>
-        </w:rPr>
-        <w:t xml:space="preserve"> invites others to join in the current user’s night, either by texting a phone number from the user’s contacts or by sending a push notification to selected followers</w:t>
-      </w:r>
-    </w:p>
-    <w:p>
-      <w:pPr>
-        <w:rPr>
-          <w:b/>
-        </w:rPr>
-      </w:pPr>
-      <w:proofErr w:type="spellStart"/>
-      <w:r>
-        <w:rPr>
-          <w:b/>
-        </w:rPr>
-        <w:t>Params</w:t>
-      </w:r>
-      <w:proofErr w:type="spellEnd"/>
-      <w:r>
-        <w:rPr>
-          <w:b/>
-        </w:rPr>
-        <w:t>:</w:t>
-      </w:r>
-    </w:p>
-    <w:p>
-      <w:r>
-        <w:rPr>
-          <w:b/>
-        </w:rPr>
-        <w:tab/>
-        <w:t>*</w:t>
-      </w:r>
-      <w:proofErr w:type="spellStart"/>
-      <w:proofErr w:type="gramStart"/>
-      <w:r>
-        <w:t>phone</w:t>
-      </w:r>
-      <w:proofErr w:type="gramEnd"/>
-      <w:r>
-        <w:t>_numbers</w:t>
-      </w:r>
-      <w:proofErr w:type="spellEnd"/>
-      <w:r>
-        <w:t xml:space="preserve"> – an</w:t>
-      </w:r>
-      <w:r>
-        <w:t xml:space="preserve"> array of phone numbers which will receive text invites</w:t>
-      </w:r>
-    </w:p>
-    <w:p>
-      <w:r>
-        <w:rPr>
-          <w:b/>
-        </w:rPr>
-        <w:tab/>
-        <w:t>*</w:t>
-      </w:r>
-      <w:proofErr w:type="spellStart"/>
-      <w:proofErr w:type="gramStart"/>
-      <w:r>
-        <w:t>user</w:t>
-      </w:r>
-      <w:proofErr w:type="gramEnd"/>
-      <w:r>
         <w:t>_ids</w:t>
       </w:r>
       <w:proofErr w:type="spellEnd"/>
       <w:r>
         <w:t xml:space="preserve"> – an array of user id’s who should receive push notification invites</w:t>
-      </w:r>
-    </w:p>
-    <w:p>
-      <w:pPr>
-        <w:rPr>
-          <w:i/>
-        </w:rPr>
-      </w:pPr>
-    </w:p>
-    <w:p>
-      <w:pPr>
-        <w:rPr>
-          <w:i/>
-        </w:rPr>
-      </w:pPr>
-      <w:proofErr w:type="spellStart"/>
-      <w:r>
-        <w:rPr>
-          <w:b/>
-        </w:rPr>
-        <w:t>Params</w:t>
-      </w:r>
-      <w:proofErr w:type="spellEnd"/>
-      <w:r>
-        <w:rPr>
-          <w:b/>
-        </w:rPr>
-        <w:t>:</w:t>
-      </w:r>
-    </w:p>
-    <w:p>
-      <w:r>
-        <w:rPr>
-          <w:b/>
-        </w:rPr>
-        <w:tab/>
-        <w:t>*</w:t>
-      </w:r>
-      <w:proofErr w:type="gramStart"/>
-      <w:r>
-        <w:t>id</w:t>
-      </w:r>
-      <w:proofErr w:type="gramEnd"/>
-      <w:r>
-        <w:t xml:space="preserve"> – the target user id (the user th</w:t>
-      </w:r>
-      <w:r>
-        <w:t>e current</w:t>
-      </w:r>
-      <w:r>
-        <w:t xml:space="preserve"> user should ping)</w:t>
       </w:r>
     </w:p>
     <w:p/>
@@ -4689,6 +4667,7 @@
   <w:style w:type="character" w:default="1" w:styleId="DefaultParagraphFont">
     <w:name w:val="Default Paragraph Font"/>
     <w:uiPriority w:val="1"/>
+    <w:semiHidden/>
     <w:unhideWhenUsed/>
   </w:style>
   <w:style w:type="table" w:default="1" w:styleId="TableNormal">
@@ -4943,6 +4922,7 @@
   <w:style w:type="character" w:default="1" w:styleId="DefaultParagraphFont">
     <w:name w:val="Default Paragraph Font"/>
     <w:uiPriority w:val="1"/>
+    <w:semiHidden/>
     <w:unhideWhenUsed/>
   </w:style>
   <w:style w:type="table" w:default="1" w:styleId="TableNormal">

</xml_diff>